<commit_message>
wrote diff between play and game
</commit_message>
<xml_diff>
--- a/docs/enquadramento.docx
+++ b/docs/enquadramento.docx
@@ -3,6 +3,607 @@
 <w:document xmlns:wpc="http://schemas.microsoft.com/office/word/2010/wordprocessingCanvas" xmlns:cx="http://schemas.microsoft.com/office/drawing/2014/chartex" xmlns:cx1="http://schemas.microsoft.com/office/drawing/2015/9/8/chartex" xmlns:cx2="http://schemas.microsoft.com/office/drawing/2015/10/21/chartex" xmlns:cx3="http://schemas.microsoft.com/office/drawing/2016/5/9/chartex" xmlns:cx4="http://schemas.microsoft.com/office/drawing/2016/5/10/chartex" xmlns:cx5="http://schemas.microsoft.com/office/drawing/2016/5/11/chartex" xmlns:cx6="http://schemas.microsoft.com/office/drawing/2016/5/12/chartex" xmlns:cx7="http://schemas.microsoft.com/office/drawing/2016/5/13/chartex" xmlns:cx8="http://schemas.microsoft.com/office/drawing/2016/5/14/chartex" xmlns:mc="http://schemas.openxmlformats.org/markup-compatibility/2006" xmlns:aink="http://schemas.microsoft.com/office/drawing/2016/ink" xmlns:am3d="http://schemas.microsoft.com/office/drawing/2017/model3d" xmlns:o="urn:schemas-microsoft-com:office:office" xmlns:oel="http://schemas.microsoft.com/office/2019/extlst" xmlns:r="http://schemas.openxmlformats.org/officeDocument/2006/relationships" xmlns:m="http://schemas.openxmlformats.org/officeDocument/2006/math" xmlns:v="urn:schemas-microsoft-com:vml" xmlns:wp14="http://schemas.microsoft.com/office/word/2010/wordprocessingDrawing" xmlns:wp="http://schemas.openxmlformats.org/drawingml/2006/wordprocessingDrawing" xmlns:w10="urn:schemas-microsoft-com:office:word" xmlns:w="http://schemas.openxmlformats.org/wordprocessingml/2006/main" xmlns:w14="http://schemas.microsoft.com/office/word/2010/wordml" xmlns:w15="http://schemas.microsoft.com/office/word/2012/wordml" xmlns:w16cex="http://schemas.microsoft.com/office/word/2018/wordml/cex" xmlns:w16cid="http://schemas.microsoft.com/office/word/2016/wordml/cid" xmlns:w16="http://schemas.microsoft.com/office/word/2018/wordml" xmlns:w16sdtdh="http://schemas.microsoft.com/office/word/2020/wordml/sdtdatahash" xmlns:w16se="http://schemas.microsoft.com/office/word/2015/wordml/symex" xmlns:wpg="http://schemas.microsoft.com/office/word/2010/wordprocessingGroup" xmlns:wpi="http://schemas.microsoft.com/office/word/2010/wordprocessingInk" xmlns:wne="http://schemas.microsoft.com/office/word/2006/wordml" xmlns:wps="http://schemas.microsoft.com/office/word/2010/wordprocessingShape" mc:Ignorable="w14 w15 w16se w16cid w16 w16cex w16sdtdh wp14">
   <w:body>
     <w:p/>
+    <w:p>
+      <w:pPr>
+        <w:rPr>
+          <w:sz w:val="36"/>
+          <w:szCs w:val="36"/>
+          <w:lang w:val="pt-PT"/>
+        </w:rPr>
+      </w:pPr>
+      <w:r>
+        <w:rPr>
+          <w:sz w:val="36"/>
+          <w:szCs w:val="36"/>
+          <w:lang w:val="pt-PT"/>
+        </w:rPr>
+        <w:t>Enquadramento teórico</w:t>
+      </w:r>
+    </w:p>
+    <w:p>
+      <w:pPr>
+        <w:pStyle w:val="ListParagraph"/>
+        <w:numPr>
+          <w:ilvl w:val="0"/>
+          <w:numId w:val="1"/>
+        </w:numPr>
+        <w:rPr>
+          <w:sz w:val="36"/>
+          <w:szCs w:val="36"/>
+          <w:lang w:val="pt-PT"/>
+        </w:rPr>
+      </w:pPr>
+      <w:r>
+        <w:rPr>
+          <w:sz w:val="28"/>
+          <w:szCs w:val="28"/>
+          <w:lang w:val="pt-PT"/>
+        </w:rPr>
+        <w:t>Jogo e brinca</w:t>
+      </w:r>
+      <w:r>
+        <w:rPr>
+          <w:sz w:val="28"/>
+          <w:szCs w:val="28"/>
+          <w:lang w:val="pt-PT"/>
+        </w:rPr>
+        <w:t>deira</w:t>
+      </w:r>
+      <w:r>
+        <w:rPr>
+          <w:sz w:val="28"/>
+          <w:szCs w:val="28"/>
+          <w:lang w:val="pt-PT"/>
+        </w:rPr>
+        <w:t xml:space="preserve"> – semelhanças e diferenças</w:t>
+      </w:r>
+    </w:p>
+    <w:p>
+      <w:pPr>
+        <w:ind w:left="360" w:firstLine="360"/>
+        <w:rPr>
+          <w:sz w:val="24"/>
+          <w:szCs w:val="24"/>
+          <w:lang w:val="pt-PT"/>
+        </w:rPr>
+      </w:pPr>
+      <w:r>
+        <w:rPr>
+          <w:sz w:val="24"/>
+          <w:szCs w:val="24"/>
+          <w:lang w:val="pt-PT"/>
+        </w:rPr>
+        <w:t>Antes de aprofundar os conceitos singulares ligados a esta dissertação, é notável apresentar o tópico geral de jogo digital, tendo em conta que, na prática, este documento servirá para apresentar o design e desenvolvimento de um. No entanto, será primeiramente mostrado ao leitor o que é um jogo, e o que separa e interliga esta conceção para com a simples ideia de brincar.</w:t>
+      </w:r>
+    </w:p>
+    <w:p>
+      <w:pPr>
+        <w:ind w:left="360" w:firstLine="360"/>
+        <w:rPr>
+          <w:sz w:val="24"/>
+          <w:szCs w:val="24"/>
+          <w:lang w:val="pt-PT"/>
+        </w:rPr>
+      </w:pPr>
+      <w:r>
+        <w:rPr>
+          <w:sz w:val="24"/>
+          <w:szCs w:val="24"/>
+          <w:lang w:val="pt-PT"/>
+        </w:rPr>
+        <w:t xml:space="preserve">Os termos jogo (game) e brincadeira (play) são frequentemente usados sem distinção – há inclusive quem não os distinga em outras línguas europeias, como é o caso do francês, em que a tradução corresponde a </w:t>
+      </w:r>
+      <w:r>
+        <w:rPr>
+          <w:i/>
+          <w:iCs/>
+          <w:sz w:val="24"/>
+          <w:szCs w:val="24"/>
+          <w:lang w:val="pt-PT"/>
+        </w:rPr>
+        <w:t>jeux</w:t>
+      </w:r>
+      <w:r>
+        <w:rPr>
+          <w:sz w:val="24"/>
+          <w:szCs w:val="24"/>
+          <w:lang w:val="pt-PT"/>
+        </w:rPr>
+        <w:t xml:space="preserve">, </w:t>
+      </w:r>
+      <w:r>
+        <w:rPr>
+          <w:sz w:val="24"/>
+          <w:szCs w:val="24"/>
+          <w:lang w:val="pt-PT"/>
+        </w:rPr>
+        <w:t>e</w:t>
+      </w:r>
+      <w:r>
+        <w:rPr>
+          <w:sz w:val="24"/>
+          <w:szCs w:val="24"/>
+          <w:lang w:val="pt-PT"/>
+        </w:rPr>
+        <w:t xml:space="preserve"> ainda o alemão, em que </w:t>
+      </w:r>
+      <w:r>
+        <w:rPr>
+          <w:i/>
+          <w:iCs/>
+          <w:sz w:val="24"/>
+          <w:szCs w:val="24"/>
+          <w:lang w:val="pt-PT"/>
+        </w:rPr>
+        <w:t>spiel</w:t>
+      </w:r>
+      <w:r>
+        <w:rPr>
+          <w:sz w:val="24"/>
+          <w:szCs w:val="24"/>
+          <w:lang w:val="pt-PT"/>
+        </w:rPr>
+        <w:t xml:space="preserve"> é utilizado. Contudo, </w:t>
+      </w:r>
+      <w:r>
+        <w:rPr>
+          <w:sz w:val="24"/>
+          <w:szCs w:val="24"/>
+          <w:lang w:val="pt-PT"/>
+        </w:rPr>
+        <w:t xml:space="preserve">Roger Caillois, no seu livro </w:t>
+      </w:r>
+      <w:r>
+        <w:rPr>
+          <w:i/>
+          <w:iCs/>
+          <w:sz w:val="24"/>
+          <w:szCs w:val="24"/>
+          <w:lang w:val="pt-PT"/>
+        </w:rPr>
+        <w:t>Man, Play and Games</w:t>
+      </w:r>
+      <w:r>
+        <w:rPr>
+          <w:sz w:val="24"/>
+          <w:szCs w:val="24"/>
+          <w:lang w:val="pt-PT"/>
+        </w:rPr>
+        <w:t xml:space="preserve">, refuta a definição de </w:t>
+      </w:r>
+      <w:r>
+        <w:rPr>
+          <w:i/>
+          <w:iCs/>
+          <w:sz w:val="24"/>
+          <w:szCs w:val="24"/>
+          <w:lang w:val="pt-PT"/>
+        </w:rPr>
+        <w:t>play</w:t>
+      </w:r>
+      <w:r>
+        <w:rPr>
+          <w:sz w:val="24"/>
+          <w:szCs w:val="24"/>
+          <w:lang w:val="pt-PT"/>
+        </w:rPr>
+        <w:t xml:space="preserve"> anteriormente proposta por Huizinga na sua obra </w:t>
+      </w:r>
+      <w:r>
+        <w:rPr>
+          <w:i/>
+          <w:iCs/>
+          <w:sz w:val="24"/>
+          <w:szCs w:val="24"/>
+          <w:lang w:val="pt-PT"/>
+        </w:rPr>
+        <w:t>Homo Ludens</w:t>
+      </w:r>
+      <w:r>
+        <w:rPr>
+          <w:sz w:val="24"/>
+          <w:szCs w:val="24"/>
+          <w:lang w:val="pt-PT"/>
+        </w:rPr>
+        <w:t xml:space="preserve">, argumentando que o segundo omitiu propositadamente a definição e classificação dos jogos, erradamente incluindo-os no conceito de </w:t>
+      </w:r>
+      <w:r>
+        <w:rPr>
+          <w:sz w:val="24"/>
+          <w:szCs w:val="24"/>
+          <w:lang w:val="pt-PT"/>
+        </w:rPr>
+        <w:t>brincadeira:</w:t>
+      </w:r>
+    </w:p>
+    <w:p>
+      <w:pPr>
+        <w:pStyle w:val="ListParagraph"/>
+        <w:numPr>
+          <w:ilvl w:val="1"/>
+          <w:numId w:val="1"/>
+        </w:numPr>
+        <w:rPr>
+          <w:sz w:val="24"/>
+          <w:szCs w:val="24"/>
+          <w:lang w:val="pt-PT"/>
+        </w:rPr>
+      </w:pPr>
+      <w:r>
+        <w:rPr>
+          <w:sz w:val="24"/>
+          <w:szCs w:val="24"/>
+          <w:lang w:val="pt-PT"/>
+        </w:rPr>
+        <w:t xml:space="preserve">Para Johan Huizinga, historiador e linguista holandês, </w:t>
+      </w:r>
+      <w:r>
+        <w:rPr>
+          <w:i/>
+          <w:iCs/>
+          <w:sz w:val="24"/>
+          <w:szCs w:val="24"/>
+          <w:lang w:val="pt-PT"/>
+        </w:rPr>
+        <w:t>play</w:t>
+      </w:r>
+      <w:r>
+        <w:rPr>
+          <w:sz w:val="24"/>
+          <w:szCs w:val="24"/>
+          <w:lang w:val="pt-PT"/>
+        </w:rPr>
+        <w:t xml:space="preserve"> é uma atividade livre e sem qualquer tipo de proveito ou benefício que, apesar de ser não-séria, é imersiva de tal forma que </w:t>
+      </w:r>
+      <w:r>
+        <w:rPr>
+          <w:sz w:val="24"/>
+          <w:szCs w:val="24"/>
+          <w:lang w:val="pt-PT"/>
+        </w:rPr>
+        <w:t>absorve o jogador de forma intensa e total</w:t>
+      </w:r>
+      <w:r>
+        <w:rPr>
+          <w:sz w:val="24"/>
+          <w:szCs w:val="24"/>
+          <w:lang w:val="pt-PT"/>
+        </w:rPr>
+        <w:t>. Para além disso, encontra-se delimitada no tempo e espaço e regulada por regras fixas, facilitando e promovendo a formação de grupos sociais.</w:t>
+      </w:r>
+    </w:p>
+    <w:p>
+      <w:pPr>
+        <w:pStyle w:val="ListParagraph"/>
+        <w:ind w:left="1440"/>
+        <w:rPr>
+          <w:sz w:val="24"/>
+          <w:szCs w:val="24"/>
+          <w:lang w:val="pt-PT"/>
+        </w:rPr>
+      </w:pPr>
+    </w:p>
+    <w:p>
+      <w:pPr>
+        <w:pStyle w:val="ListParagraph"/>
+        <w:numPr>
+          <w:ilvl w:val="1"/>
+          <w:numId w:val="1"/>
+        </w:numPr>
+        <w:rPr>
+          <w:sz w:val="24"/>
+          <w:szCs w:val="24"/>
+          <w:lang w:val="pt-PT"/>
+        </w:rPr>
+      </w:pPr>
+      <w:r>
+        <w:rPr>
+          <w:sz w:val="24"/>
+          <w:szCs w:val="24"/>
+          <w:lang w:val="pt-PT"/>
+        </w:rPr>
+        <w:t xml:space="preserve">Roger Caillois, sociólogo e ensaísta francês, </w:t>
+      </w:r>
+      <w:r>
+        <w:rPr>
+          <w:sz w:val="24"/>
+          <w:szCs w:val="24"/>
+          <w:lang w:val="pt-PT"/>
+        </w:rPr>
+        <w:t xml:space="preserve">defende que tanto o jogo como a brincadeira são atividades delimitadas no espaço e tempo, desempenhadas de forma voluntária com o intuito de </w:t>
+      </w:r>
+      <w:r>
+        <w:rPr>
+          <w:sz w:val="24"/>
+          <w:szCs w:val="24"/>
+          <w:lang w:val="pt-PT"/>
+        </w:rPr>
+        <w:t xml:space="preserve">atingir uma felicidade e bem-estar através de entretenimento que a vida real não pode oferecer, além de </w:t>
+      </w:r>
+      <w:r>
+        <w:rPr>
+          <w:sz w:val="24"/>
+          <w:szCs w:val="24"/>
+          <w:lang w:val="pt-PT"/>
+        </w:rPr>
+        <w:t xml:space="preserve">poderem ser abandonadas </w:t>
+      </w:r>
+      <w:r>
+        <w:rPr>
+          <w:sz w:val="24"/>
+          <w:szCs w:val="24"/>
+          <w:lang w:val="pt-PT"/>
+        </w:rPr>
+        <w:t xml:space="preserve">a qualquer momento. Apesar disso, </w:t>
+      </w:r>
+      <w:r>
+        <w:rPr>
+          <w:sz w:val="24"/>
+          <w:szCs w:val="24"/>
+          <w:lang w:val="pt-PT"/>
+        </w:rPr>
+        <w:t xml:space="preserve">desmembra a descrição elaborada </w:t>
+      </w:r>
+      <w:r>
+        <w:rPr>
+          <w:sz w:val="24"/>
+          <w:szCs w:val="24"/>
+          <w:lang w:val="pt-PT"/>
+        </w:rPr>
+        <w:t>no parágrafo anterior</w:t>
+      </w:r>
+      <w:r>
+        <w:rPr>
+          <w:sz w:val="24"/>
+          <w:szCs w:val="24"/>
+          <w:lang w:val="pt-PT"/>
+        </w:rPr>
+        <w:t xml:space="preserve"> em dois tópicos diferentes, </w:t>
+      </w:r>
+      <w:r>
+        <w:rPr>
+          <w:i/>
+          <w:iCs/>
+          <w:sz w:val="24"/>
+          <w:szCs w:val="24"/>
+          <w:lang w:val="pt-PT"/>
+        </w:rPr>
+        <w:t>play</w:t>
+      </w:r>
+      <w:r>
+        <w:rPr>
+          <w:sz w:val="24"/>
+          <w:szCs w:val="24"/>
+          <w:lang w:val="pt-PT"/>
+        </w:rPr>
+        <w:t xml:space="preserve"> e </w:t>
+      </w:r>
+      <w:r>
+        <w:rPr>
+          <w:i/>
+          <w:iCs/>
+          <w:sz w:val="24"/>
+          <w:szCs w:val="24"/>
+          <w:lang w:val="pt-PT"/>
+        </w:rPr>
+        <w:t>game</w:t>
+      </w:r>
+      <w:r>
+        <w:rPr>
+          <w:sz w:val="24"/>
+          <w:szCs w:val="24"/>
+          <w:lang w:val="pt-PT"/>
+        </w:rPr>
+        <w:t>, enunciando desta forma as suas dissimilitudes</w:t>
+      </w:r>
+      <w:r>
+        <w:rPr>
+          <w:sz w:val="24"/>
+          <w:szCs w:val="24"/>
+          <w:lang w:val="pt-PT"/>
+        </w:rPr>
+        <w:t>:</w:t>
+      </w:r>
+    </w:p>
+    <w:p>
+      <w:pPr>
+        <w:pStyle w:val="ListParagraph"/>
+        <w:rPr>
+          <w:sz w:val="24"/>
+          <w:szCs w:val="24"/>
+          <w:lang w:val="pt-PT"/>
+        </w:rPr>
+      </w:pPr>
+    </w:p>
+    <w:p>
+      <w:pPr>
+        <w:pStyle w:val="ListParagraph"/>
+        <w:numPr>
+          <w:ilvl w:val="2"/>
+          <w:numId w:val="1"/>
+        </w:numPr>
+        <w:rPr>
+          <w:i/>
+          <w:iCs/>
+          <w:sz w:val="24"/>
+          <w:szCs w:val="24"/>
+          <w:lang w:val="pt-PT"/>
+        </w:rPr>
+      </w:pPr>
+      <w:r>
+        <w:rPr>
+          <w:i/>
+          <w:iCs/>
+          <w:sz w:val="24"/>
+          <w:szCs w:val="24"/>
+          <w:lang w:val="pt-PT"/>
+        </w:rPr>
+        <w:t xml:space="preserve">Play </w:t>
+      </w:r>
+      <w:r>
+        <w:rPr>
+          <w:sz w:val="24"/>
+          <w:szCs w:val="24"/>
+          <w:lang w:val="pt-PT"/>
+        </w:rPr>
+        <w:t xml:space="preserve">tem como origem etimológica grega </w:t>
+      </w:r>
+      <w:r>
+        <w:rPr>
+          <w:i/>
+          <w:iCs/>
+          <w:sz w:val="24"/>
+          <w:szCs w:val="24"/>
+          <w:lang w:val="pt-PT"/>
+        </w:rPr>
+        <w:t>paidea</w:t>
+      </w:r>
+      <w:r>
+        <w:rPr>
+          <w:sz w:val="24"/>
+          <w:szCs w:val="24"/>
+          <w:lang w:val="pt-PT"/>
+        </w:rPr>
+        <w:t xml:space="preserve">, palavra que significa “divertimento de crianças; entretenimento”; é uma ocupação livre, separada do mundo real, não-séria (que não é produtiva e que tem como finalidade unívoca o puro entretenimento) </w:t>
+      </w:r>
+      <w:r>
+        <w:rPr>
+          <w:sz w:val="24"/>
+          <w:szCs w:val="24"/>
+          <w:lang w:val="pt-PT"/>
+        </w:rPr>
+        <w:t>e definida por cenários de faz de conta;</w:t>
+      </w:r>
+    </w:p>
+    <w:p>
+      <w:pPr>
+        <w:pStyle w:val="ListParagraph"/>
+        <w:numPr>
+          <w:ilvl w:val="2"/>
+          <w:numId w:val="1"/>
+        </w:numPr>
+        <w:rPr>
+          <w:i/>
+          <w:iCs/>
+          <w:sz w:val="24"/>
+          <w:szCs w:val="24"/>
+          <w:lang w:val="pt-PT"/>
+        </w:rPr>
+      </w:pPr>
+      <w:r>
+        <w:rPr>
+          <w:i/>
+          <w:iCs/>
+          <w:sz w:val="24"/>
+          <w:szCs w:val="24"/>
+          <w:lang w:val="pt-PT"/>
+        </w:rPr>
+        <w:t>Game</w:t>
+      </w:r>
+      <w:r>
+        <w:rPr>
+          <w:sz w:val="24"/>
+          <w:szCs w:val="24"/>
+          <w:lang w:val="pt-PT"/>
+        </w:rPr>
+        <w:t xml:space="preserve"> vai mais além – sendo originária do latim </w:t>
+      </w:r>
+      <w:r>
+        <w:rPr>
+          <w:i/>
+          <w:iCs/>
+          <w:sz w:val="24"/>
+          <w:szCs w:val="24"/>
+          <w:lang w:val="pt-PT"/>
+        </w:rPr>
+        <w:t>ludus</w:t>
+      </w:r>
+      <w:r>
+        <w:rPr>
+          <w:sz w:val="24"/>
+          <w:szCs w:val="24"/>
+          <w:lang w:val="pt-PT"/>
+        </w:rPr>
+        <w:t xml:space="preserve">, originalmente definia uma instituição (escola) onde as crianças dos sete aos onze anos eram ensinadas a escrever, ler, contar, etc. Note, pela indicação </w:t>
+      </w:r>
+      <w:r>
+        <w:rPr>
+          <w:sz w:val="24"/>
+          <w:szCs w:val="24"/>
+          <w:lang w:val="pt-PT"/>
+        </w:rPr>
+        <w:lastRenderedPageBreak/>
+        <w:t xml:space="preserve">anteriormente dada, que se pode deduzir que se está a insinuar tratar-se de algo deveras mais organizado e com maior propósito, delimitado e regulamentado por um conjunto de regras (tal como as escolas nos tempos atuais). Mais tarde, o termo adquiriu o significado de “jogo”; </w:t>
+      </w:r>
+      <w:r>
+        <w:rPr>
+          <w:sz w:val="24"/>
+          <w:szCs w:val="24"/>
+          <w:lang w:val="pt-PT"/>
+        </w:rPr>
+        <w:t xml:space="preserve"> é uma atividade mais calculista </w:t>
+      </w:r>
+      <w:r>
+        <w:rPr>
+          <w:sz w:val="24"/>
+          <w:szCs w:val="24"/>
+          <w:lang w:val="pt-PT"/>
+        </w:rPr>
+        <w:t>e estruturada,</w:t>
+      </w:r>
+      <w:r>
+        <w:rPr>
+          <w:sz w:val="24"/>
+          <w:szCs w:val="24"/>
+          <w:lang w:val="pt-PT"/>
+        </w:rPr>
+        <w:t xml:space="preserve"> delimitada por regras;</w:t>
+      </w:r>
+    </w:p>
+    <w:p>
+      <w:pPr>
+        <w:pStyle w:val="ListParagraph"/>
+        <w:numPr>
+          <w:ilvl w:val="2"/>
+          <w:numId w:val="1"/>
+        </w:numPr>
+        <w:rPr>
+          <w:i/>
+          <w:iCs/>
+          <w:sz w:val="24"/>
+          <w:szCs w:val="24"/>
+          <w:lang w:val="pt-PT"/>
+        </w:rPr>
+      </w:pPr>
+    </w:p>
+    <w:p>
+      <w:pPr>
+        <w:ind w:left="360"/>
+        <w:rPr>
+          <w:sz w:val="24"/>
+          <w:szCs w:val="24"/>
+          <w:lang w:val="pt-PT"/>
+        </w:rPr>
+      </w:pPr>
+    </w:p>
+    <w:p>
+      <w:pPr>
+        <w:rPr>
+          <w:sz w:val="36"/>
+          <w:szCs w:val="36"/>
+          <w:lang w:val="pt-PT"/>
+        </w:rPr>
+      </w:pPr>
+    </w:p>
+    <w:p>
+      <w:pPr>
+        <w:rPr>
+          <w:sz w:val="36"/>
+          <w:szCs w:val="36"/>
+          <w:lang w:val="pt-PT"/>
+        </w:rPr>
+      </w:pPr>
+    </w:p>
     <w:sectPr>
       <w:pgSz w:w="12240" w:h="15840"/>
       <w:pgMar w:top="1440" w:right="1440" w:bottom="1440" w:left="1440" w:header="720" w:footer="720" w:gutter="0"/>
@@ -11,6 +612,127 @@
     </w:sectPr>
   </w:body>
 </w:document>
+</file>
+
+<file path=word/numbering.xml><?xml version="1.0" encoding="utf-8"?>
+<w:numbering xmlns:wpc="http://schemas.microsoft.com/office/word/2010/wordprocessingCanvas" xmlns:cx="http://schemas.microsoft.com/office/drawing/2014/chartex" xmlns:cx1="http://schemas.microsoft.com/office/drawing/2015/9/8/chartex" xmlns:cx2="http://schemas.microsoft.com/office/drawing/2015/10/21/chartex" xmlns:cx3="http://schemas.microsoft.com/office/drawing/2016/5/9/chartex" xmlns:cx4="http://schemas.microsoft.com/office/drawing/2016/5/10/chartex" xmlns:cx5="http://schemas.microsoft.com/office/drawing/2016/5/11/chartex" xmlns:cx6="http://schemas.microsoft.com/office/drawing/2016/5/12/chartex" xmlns:cx7="http://schemas.microsoft.com/office/drawing/2016/5/13/chartex" xmlns:cx8="http://schemas.microsoft.com/office/drawing/2016/5/14/chartex" xmlns:mc="http://schemas.openxmlformats.org/markup-compatibility/2006" xmlns:aink="http://schemas.microsoft.com/office/drawing/2016/ink" xmlns:am3d="http://schemas.microsoft.com/office/drawing/2017/model3d" xmlns:o="urn:schemas-microsoft-com:office:office" xmlns:oel="http://schemas.microsoft.com/office/2019/extlst" xmlns:r="http://schemas.openxmlformats.org/officeDocument/2006/relationships" xmlns:m="http://schemas.openxmlformats.org/officeDocument/2006/math" xmlns:v="urn:schemas-microsoft-com:vml" xmlns:wp14="http://schemas.microsoft.com/office/word/2010/wordprocessingDrawing" xmlns:wp="http://schemas.openxmlformats.org/drawingml/2006/wordprocessingDrawing" xmlns:w10="urn:schemas-microsoft-com:office:word" xmlns:w="http://schemas.openxmlformats.org/wordprocessingml/2006/main" xmlns:w14="http://schemas.microsoft.com/office/word/2010/wordml" xmlns:w15="http://schemas.microsoft.com/office/word/2012/wordml" xmlns:w16cex="http://schemas.microsoft.com/office/word/2018/wordml/cex" xmlns:w16cid="http://schemas.microsoft.com/office/word/2016/wordml/cid" xmlns:w16="http://schemas.microsoft.com/office/word/2018/wordml" xmlns:w16sdtdh="http://schemas.microsoft.com/office/word/2020/wordml/sdtdatahash" xmlns:w16se="http://schemas.microsoft.com/office/word/2015/wordml/symex" xmlns:wpg="http://schemas.microsoft.com/office/word/2010/wordprocessingGroup" xmlns:wpi="http://schemas.microsoft.com/office/word/2010/wordprocessingInk" xmlns:wne="http://schemas.microsoft.com/office/word/2006/wordml" xmlns:wps="http://schemas.microsoft.com/office/word/2010/wordprocessingShape" mc:Ignorable="w14 w15 w16se w16cid w16 w16cex w16sdtdh wp14">
+  <w:abstractNum w:abstractNumId="0" w15:restartNumberingAfterBreak="0">
+    <w:nsid w:val="1223036E"/>
+    <w:multiLevelType w:val="hybridMultilevel"/>
+    <w:tmpl w:val="67ACCE7E"/>
+    <w:lvl w:ilvl="0" w:tplc="04090001">
+      <w:start w:val="1"/>
+      <w:numFmt w:val="bullet"/>
+      <w:lvlText w:val=""/>
+      <w:lvlJc w:val="left"/>
+      <w:pPr>
+        <w:ind w:left="720" w:hanging="360"/>
+      </w:pPr>
+      <w:rPr>
+        <w:rFonts w:ascii="Symbol" w:hAnsi="Symbol" w:hint="default"/>
+      </w:rPr>
+    </w:lvl>
+    <w:lvl w:ilvl="1" w:tplc="04090003">
+      <w:start w:val="1"/>
+      <w:numFmt w:val="bullet"/>
+      <w:lvlText w:val="o"/>
+      <w:lvlJc w:val="left"/>
+      <w:pPr>
+        <w:ind w:left="1440" w:hanging="360"/>
+      </w:pPr>
+      <w:rPr>
+        <w:rFonts w:ascii="Courier New" w:hAnsi="Courier New" w:cs="Courier New" w:hint="default"/>
+      </w:rPr>
+    </w:lvl>
+    <w:lvl w:ilvl="2" w:tplc="04090005">
+      <w:start w:val="1"/>
+      <w:numFmt w:val="bullet"/>
+      <w:lvlText w:val=""/>
+      <w:lvlJc w:val="left"/>
+      <w:pPr>
+        <w:ind w:left="2160" w:hanging="360"/>
+      </w:pPr>
+      <w:rPr>
+        <w:rFonts w:ascii="Wingdings" w:hAnsi="Wingdings" w:hint="default"/>
+      </w:rPr>
+    </w:lvl>
+    <w:lvl w:ilvl="3" w:tplc="04090001" w:tentative="1">
+      <w:start w:val="1"/>
+      <w:numFmt w:val="bullet"/>
+      <w:lvlText w:val=""/>
+      <w:lvlJc w:val="left"/>
+      <w:pPr>
+        <w:ind w:left="2880" w:hanging="360"/>
+      </w:pPr>
+      <w:rPr>
+        <w:rFonts w:ascii="Symbol" w:hAnsi="Symbol" w:hint="default"/>
+      </w:rPr>
+    </w:lvl>
+    <w:lvl w:ilvl="4" w:tplc="04090003" w:tentative="1">
+      <w:start w:val="1"/>
+      <w:numFmt w:val="bullet"/>
+      <w:lvlText w:val="o"/>
+      <w:lvlJc w:val="left"/>
+      <w:pPr>
+        <w:ind w:left="3600" w:hanging="360"/>
+      </w:pPr>
+      <w:rPr>
+        <w:rFonts w:ascii="Courier New" w:hAnsi="Courier New" w:cs="Courier New" w:hint="default"/>
+      </w:rPr>
+    </w:lvl>
+    <w:lvl w:ilvl="5" w:tplc="04090005" w:tentative="1">
+      <w:start w:val="1"/>
+      <w:numFmt w:val="bullet"/>
+      <w:lvlText w:val=""/>
+      <w:lvlJc w:val="left"/>
+      <w:pPr>
+        <w:ind w:left="4320" w:hanging="360"/>
+      </w:pPr>
+      <w:rPr>
+        <w:rFonts w:ascii="Wingdings" w:hAnsi="Wingdings" w:hint="default"/>
+      </w:rPr>
+    </w:lvl>
+    <w:lvl w:ilvl="6" w:tplc="04090001" w:tentative="1">
+      <w:start w:val="1"/>
+      <w:numFmt w:val="bullet"/>
+      <w:lvlText w:val=""/>
+      <w:lvlJc w:val="left"/>
+      <w:pPr>
+        <w:ind w:left="5040" w:hanging="360"/>
+      </w:pPr>
+      <w:rPr>
+        <w:rFonts w:ascii="Symbol" w:hAnsi="Symbol" w:hint="default"/>
+      </w:rPr>
+    </w:lvl>
+    <w:lvl w:ilvl="7" w:tplc="04090003" w:tentative="1">
+      <w:start w:val="1"/>
+      <w:numFmt w:val="bullet"/>
+      <w:lvlText w:val="o"/>
+      <w:lvlJc w:val="left"/>
+      <w:pPr>
+        <w:ind w:left="5760" w:hanging="360"/>
+      </w:pPr>
+      <w:rPr>
+        <w:rFonts w:ascii="Courier New" w:hAnsi="Courier New" w:cs="Courier New" w:hint="default"/>
+      </w:rPr>
+    </w:lvl>
+    <w:lvl w:ilvl="8" w:tplc="04090005" w:tentative="1">
+      <w:start w:val="1"/>
+      <w:numFmt w:val="bullet"/>
+      <w:lvlText w:val=""/>
+      <w:lvlJc w:val="left"/>
+      <w:pPr>
+        <w:ind w:left="6480" w:hanging="360"/>
+      </w:pPr>
+      <w:rPr>
+        <w:rFonts w:ascii="Wingdings" w:hAnsi="Wingdings" w:hint="default"/>
+      </w:rPr>
+    </w:lvl>
+  </w:abstractNum>
+  <w:num w:numId="1" w16cid:durableId="1107890553">
+    <w:abstractNumId w:val="0"/>
+  </w:num>
+</w:numbering>
 </file>
 
 <file path=word/styles.xml><?xml version="1.0" encoding="utf-8"?>
@@ -439,6 +1161,17 @@
     <w:semiHidden/>
     <w:unhideWhenUsed/>
   </w:style>
+  <w:style w:type="paragraph" w:styleId="ListParagraph">
+    <w:name w:val="List Paragraph"/>
+    <w:basedOn w:val="Normal"/>
+    <w:uiPriority w:val="34"/>
+    <w:qFormat/>
+    <w:rsid w:val="00333AE0"/>
+    <w:pPr>
+      <w:ind w:left="720"/>
+      <w:contextualSpacing/>
+    </w:pPr>
+  </w:style>
 </w:styles>
 </file>
 

</xml_diff>

<commit_message>
finished game vs play
</commit_message>
<xml_diff>
--- a/docs/enquadramento.docx
+++ b/docs/enquadramento.docx
@@ -533,15 +533,23 @@
           <w:lang w:val="pt-PT"/>
         </w:rPr>
         <w:lastRenderedPageBreak/>
-        <w:t xml:space="preserve">anteriormente dada, que se pode deduzir que se está a insinuar tratar-se de algo deveras mais organizado e com maior propósito, delimitado e regulamentado por um conjunto de regras (tal como as escolas nos tempos atuais). Mais tarde, o termo adquiriu o significado de “jogo”; </w:t>
-      </w:r>
-      <w:r>
-        <w:rPr>
-          <w:sz w:val="24"/>
-          <w:szCs w:val="24"/>
-          <w:lang w:val="pt-PT"/>
-        </w:rPr>
-        <w:t xml:space="preserve"> é uma atividade mais calculista </w:t>
+        <w:t>anteriormente dada, que se pode deduzir que se está a insinuar tratar-se de algo deveras mais organizado e com maior propósito, delimitado e regulamentado por um conjunto de regras (tal como as escolas nos tempos atuais). Mais tarde, o termo adquiriu o significado de “jogo</w:t>
+      </w:r>
+      <w:r>
+        <w:rPr>
+          <w:sz w:val="24"/>
+          <w:szCs w:val="24"/>
+          <w:lang w:val="pt-PT"/>
+        </w:rPr>
+        <w:t>”; é</w:t>
+      </w:r>
+      <w:r>
+        <w:rPr>
+          <w:sz w:val="24"/>
+          <w:szCs w:val="24"/>
+          <w:lang w:val="pt-PT"/>
+        </w:rPr>
+        <w:t xml:space="preserve"> uma atividade mais calculista </w:t>
       </w:r>
       <w:r>
         <w:rPr>
@@ -570,6 +578,118 @@
         <w:rPr>
           <w:i/>
           <w:iCs/>
+          <w:sz w:val="24"/>
+          <w:szCs w:val="24"/>
+          <w:lang w:val="pt-PT"/>
+        </w:rPr>
+      </w:pPr>
+      <w:r>
+        <w:rPr>
+          <w:sz w:val="24"/>
+          <w:szCs w:val="24"/>
+          <w:lang w:val="pt-PT"/>
+        </w:rPr>
+        <w:t>Uma analogia para uma maior compreensão por parte do leitor seria imaginar a brincadeira como o “o que ocorre fora de algo estruturado e regulamentado, como as brincadeiras que são desempenhadas nos intervalos recreativos” e o jogo como “o que ocorre dentro da sala de aula, que é legislada através de um conjunto de regras”. No entanto, a brincadeira e o jogo podem ocorrer em diversos contextos, por isso pede-se ao leitor que não se limite a esta alegoria, apenas com o intuito de uma melhor interpretação dos conceitos apresentados;</w:t>
+      </w:r>
+    </w:p>
+    <w:p>
+      <w:pPr>
+        <w:pStyle w:val="ListParagraph"/>
+        <w:numPr>
+          <w:ilvl w:val="2"/>
+          <w:numId w:val="1"/>
+        </w:numPr>
+        <w:rPr>
+          <w:i/>
+          <w:iCs/>
+          <w:sz w:val="24"/>
+          <w:szCs w:val="24"/>
+          <w:lang w:val="pt-PT"/>
+        </w:rPr>
+      </w:pPr>
+      <w:r>
+        <w:rPr>
+          <w:sz w:val="24"/>
+          <w:szCs w:val="24"/>
+          <w:lang w:val="pt-PT"/>
+        </w:rPr>
+        <w:t xml:space="preserve">Para enumerar exemplos de </w:t>
+      </w:r>
+      <w:r>
+        <w:rPr>
+          <w:i/>
+          <w:iCs/>
+          <w:sz w:val="24"/>
+          <w:szCs w:val="24"/>
+          <w:lang w:val="pt-PT"/>
+        </w:rPr>
+        <w:t>play</w:t>
+      </w:r>
+      <w:r>
+        <w:rPr>
+          <w:sz w:val="24"/>
+          <w:szCs w:val="24"/>
+          <w:lang w:val="pt-PT"/>
+        </w:rPr>
+        <w:t xml:space="preserve">, pode-se considerar brincadeiras com bonecas ou fazer troça de alguém, enquanto que para </w:t>
+      </w:r>
+      <w:r>
+        <w:rPr>
+          <w:i/>
+          <w:iCs/>
+          <w:sz w:val="24"/>
+          <w:szCs w:val="24"/>
+          <w:lang w:val="pt-PT"/>
+        </w:rPr>
+        <w:t>game</w:t>
+      </w:r>
+      <w:r>
+        <w:rPr>
+          <w:sz w:val="24"/>
+          <w:szCs w:val="24"/>
+          <w:lang w:val="pt-PT"/>
+        </w:rPr>
+        <w:t xml:space="preserve"> existe mais concretamente os jogos, analógicos ou digitais.</w:t>
+      </w:r>
+    </w:p>
+    <w:p>
+      <w:pPr>
+        <w:pStyle w:val="ListParagraph"/>
+        <w:numPr>
+          <w:ilvl w:val="0"/>
+          <w:numId w:val="1"/>
+        </w:numPr>
+        <w:rPr>
+          <w:i/>
+          <w:iCs/>
+          <w:sz w:val="24"/>
+          <w:szCs w:val="24"/>
+          <w:lang w:val="pt-PT"/>
+        </w:rPr>
+      </w:pPr>
+      <w:r>
+        <w:rPr>
+          <w:sz w:val="24"/>
+          <w:szCs w:val="24"/>
+          <w:lang w:val="pt-PT"/>
+        </w:rPr>
+        <w:t>Características de um jogo digital</w:t>
+      </w:r>
+    </w:p>
+    <w:p>
+      <w:pPr>
+        <w:rPr>
+          <w:i/>
+          <w:iCs/>
+          <w:sz w:val="24"/>
+          <w:szCs w:val="24"/>
+          <w:lang w:val="pt-PT"/>
+        </w:rPr>
+      </w:pPr>
+    </w:p>
+    <w:p>
+      <w:pPr>
+        <w:rPr>
           <w:sz w:val="24"/>
           <w:szCs w:val="24"/>
           <w:lang w:val="pt-PT"/>
@@ -1468,4 +1588,16 @@
     </a:ext>
   </a:extLst>
 </a:theme>
+</file>
+
+<file path=customXml/item1.xml><?xml version="1.0" encoding="utf-8"?>
+<b:Sources xmlns:b="http://schemas.openxmlformats.org/officeDocument/2006/bibliography" xmlns="http://schemas.openxmlformats.org/officeDocument/2006/bibliography" SelectedStyle="\IEEE2006OfficeOnline.xsl" StyleName="IEEE" Version="2006"/>
+</file>
+
+<file path=customXml/itemProps1.xml><?xml version="1.0" encoding="utf-8"?>
+<ds:datastoreItem xmlns:ds="http://schemas.openxmlformats.org/officeDocument/2006/customXml" ds:itemID="{248828B9-CE9D-487B-83DE-E4444251013D}">
+  <ds:schemaRefs>
+    <ds:schemaRef ds:uri="http://schemas.openxmlformats.org/officeDocument/2006/bibliography"/>
+  </ds:schemaRefs>
+</ds:datastoreItem>
 </file>
</xml_diff>

<commit_message>
the big five done
</commit_message>
<xml_diff>
--- a/docs/enquadramento.docx
+++ b/docs/enquadramento.docx
@@ -161,7 +161,6 @@
         </w:rPr>
         <w:t xml:space="preserve">) são frequentemente usados sem distinção – há inclusive quem não os distinga em outras línguas europeias, como é o caso do francês, em que a tradução corresponde a </w:t>
       </w:r>
-      <w:proofErr w:type="spellStart"/>
       <w:r>
         <w:rPr>
           <w:i/>
@@ -172,7 +171,6 @@
         </w:rPr>
         <w:t>jeux</w:t>
       </w:r>
-      <w:proofErr w:type="spellEnd"/>
       <w:r>
         <w:rPr>
           <w:sz w:val="24"/>
@@ -197,7 +195,6 @@
         </w:rPr>
         <w:t xml:space="preserve"> ainda o alemão, em que </w:t>
       </w:r>
-      <w:proofErr w:type="spellStart"/>
       <w:r>
         <w:rPr>
           <w:i/>
@@ -208,7 +205,6 @@
         </w:rPr>
         <w:t>spiel</w:t>
       </w:r>
-      <w:proofErr w:type="spellEnd"/>
       <w:r>
         <w:rPr>
           <w:sz w:val="24"/>
@@ -223,57 +219,17 @@
           <w:szCs w:val="24"/>
           <w:lang w:val="pt-PT"/>
         </w:rPr>
-        <w:t xml:space="preserve">Roger </w:t>
-      </w:r>
-      <w:proofErr w:type="spellStart"/>
-      <w:r>
-        <w:rPr>
-          <w:sz w:val="24"/>
-          <w:szCs w:val="24"/>
-          <w:lang w:val="pt-PT"/>
-        </w:rPr>
-        <w:t>Caillois</w:t>
-      </w:r>
-      <w:proofErr w:type="spellEnd"/>
-      <w:r>
-        <w:rPr>
-          <w:sz w:val="24"/>
-          <w:szCs w:val="24"/>
-          <w:lang w:val="pt-PT"/>
-        </w:rPr>
-        <w:t xml:space="preserve">, no seu livro </w:t>
-      </w:r>
-      <w:r>
-        <w:rPr>
-          <w:i/>
-          <w:iCs/>
-          <w:sz w:val="24"/>
-          <w:szCs w:val="24"/>
-          <w:lang w:val="pt-PT"/>
-        </w:rPr>
-        <w:t xml:space="preserve">Man, Play </w:t>
-      </w:r>
-      <w:proofErr w:type="spellStart"/>
-      <w:r>
-        <w:rPr>
-          <w:i/>
-          <w:iCs/>
-          <w:sz w:val="24"/>
-          <w:szCs w:val="24"/>
-          <w:lang w:val="pt-PT"/>
-        </w:rPr>
-        <w:t>and</w:t>
-      </w:r>
-      <w:proofErr w:type="spellEnd"/>
-      <w:r>
-        <w:rPr>
-          <w:i/>
-          <w:iCs/>
-          <w:sz w:val="24"/>
-          <w:szCs w:val="24"/>
-          <w:lang w:val="pt-PT"/>
-        </w:rPr>
-        <w:t xml:space="preserve"> Games</w:t>
+        <w:t xml:space="preserve">Roger Caillois, no seu livro </w:t>
+      </w:r>
+      <w:r>
+        <w:rPr>
+          <w:i/>
+          <w:iCs/>
+          <w:sz w:val="24"/>
+          <w:szCs w:val="24"/>
+          <w:lang w:val="pt-PT"/>
+        </w:rPr>
+        <w:t>Man, Play and Games</w:t>
       </w:r>
       <w:r>
         <w:rPr>
@@ -309,20 +265,8 @@
           <w:szCs w:val="24"/>
           <w:lang w:val="pt-PT"/>
         </w:rPr>
-        <w:t xml:space="preserve">Homo </w:t>
-      </w:r>
-      <w:proofErr w:type="spellStart"/>
-      <w:r>
-        <w:rPr>
-          <w:i/>
-          <w:iCs/>
-          <w:sz w:val="24"/>
-          <w:szCs w:val="24"/>
-          <w:lang w:val="pt-PT"/>
-        </w:rPr>
-        <w:t>Ludens</w:t>
-      </w:r>
-      <w:proofErr w:type="spellEnd"/>
+        <w:t>Homo Ludens</w:t>
+      </w:r>
       <w:r>
         <w:rPr>
           <w:sz w:val="24"/>
@@ -360,25 +304,7 @@
           <w:szCs w:val="24"/>
           <w:lang w:val="pt-PT"/>
         </w:rPr>
-        <w:t xml:space="preserve">Para </w:t>
-      </w:r>
-      <w:proofErr w:type="spellStart"/>
-      <w:r>
-        <w:rPr>
-          <w:sz w:val="24"/>
-          <w:szCs w:val="24"/>
-          <w:lang w:val="pt-PT"/>
-        </w:rPr>
-        <w:t>Johan</w:t>
-      </w:r>
-      <w:proofErr w:type="spellEnd"/>
-      <w:r>
-        <w:rPr>
-          <w:sz w:val="24"/>
-          <w:szCs w:val="24"/>
-          <w:lang w:val="pt-PT"/>
-        </w:rPr>
-        <w:t xml:space="preserve"> Huizinga, historiador e linguista holandês, </w:t>
+        <w:t xml:space="preserve">Para Johan Huizinga, historiador e linguista holandês, </w:t>
       </w:r>
       <w:r>
         <w:rPr>
@@ -447,25 +373,7 @@
           <w:szCs w:val="24"/>
           <w:lang w:val="pt-PT"/>
         </w:rPr>
-        <w:t xml:space="preserve">Roger </w:t>
-      </w:r>
-      <w:proofErr w:type="spellStart"/>
-      <w:r>
-        <w:rPr>
-          <w:sz w:val="24"/>
-          <w:szCs w:val="24"/>
-          <w:lang w:val="pt-PT"/>
-        </w:rPr>
-        <w:t>Caillois</w:t>
-      </w:r>
-      <w:proofErr w:type="spellEnd"/>
-      <w:r>
-        <w:rPr>
-          <w:sz w:val="24"/>
-          <w:szCs w:val="24"/>
-          <w:lang w:val="pt-PT"/>
-        </w:rPr>
-        <w:t xml:space="preserve">, sociólogo e ensaísta francês, </w:t>
+        <w:t xml:space="preserve">Roger Caillois, sociólogo e ensaísta francês, </w:t>
       </w:r>
       <w:r>
         <w:rPr>
@@ -613,7 +521,6 @@
         </w:rPr>
         <w:t xml:space="preserve">tem como origem etimológica grega </w:t>
       </w:r>
-      <w:proofErr w:type="spellStart"/>
       <w:r>
         <w:rPr>
           <w:i/>
@@ -624,7 +531,6 @@
         </w:rPr>
         <w:t>paidea</w:t>
       </w:r>
-      <w:proofErr w:type="spellEnd"/>
       <w:r>
         <w:rPr>
           <w:sz w:val="24"/>
@@ -685,7 +591,6 @@
         </w:rPr>
         <w:t xml:space="preserve"> vai mais além – sendo originária do latim </w:t>
       </w:r>
-      <w:proofErr w:type="spellStart"/>
       <w:r>
         <w:rPr>
           <w:i/>
@@ -696,7 +601,6 @@
         </w:rPr>
         <w:t>ludus</w:t>
       </w:r>
-      <w:proofErr w:type="spellEnd"/>
       <w:r>
         <w:rPr>
           <w:sz w:val="24"/>
@@ -907,61 +811,7 @@
           <w:szCs w:val="24"/>
           <w:lang w:val="pt-PT"/>
         </w:rPr>
-        <w:t xml:space="preserve">declaração (como é formado, quais os atributos) de um jogo digital.  Nesta secção serão abordados alguns dos seus parâmetros presentes, de acordo com alguns autores de renome na área dos Jogos Digitais, tais como Roger </w:t>
-      </w:r>
-      <w:proofErr w:type="spellStart"/>
-      <w:r>
-        <w:rPr>
-          <w:sz w:val="24"/>
-          <w:szCs w:val="24"/>
-          <w:lang w:val="pt-PT"/>
-        </w:rPr>
-        <w:t>Caillois</w:t>
-      </w:r>
-      <w:proofErr w:type="spellEnd"/>
-      <w:r>
-        <w:rPr>
-          <w:sz w:val="24"/>
-          <w:szCs w:val="24"/>
-          <w:lang w:val="pt-PT"/>
-        </w:rPr>
-        <w:t xml:space="preserve">, Chris Crawford e </w:t>
-      </w:r>
-      <w:proofErr w:type="spellStart"/>
-      <w:r>
-        <w:rPr>
-          <w:sz w:val="24"/>
-          <w:szCs w:val="24"/>
-          <w:lang w:val="pt-PT"/>
-        </w:rPr>
-        <w:t>Salen</w:t>
-      </w:r>
-      <w:proofErr w:type="spellEnd"/>
-      <w:r>
-        <w:rPr>
-          <w:sz w:val="24"/>
-          <w:szCs w:val="24"/>
-          <w:lang w:val="pt-PT"/>
-        </w:rPr>
-        <w:t xml:space="preserve"> e </w:t>
-      </w:r>
-      <w:proofErr w:type="spellStart"/>
-      <w:r>
-        <w:rPr>
-          <w:sz w:val="24"/>
-          <w:szCs w:val="24"/>
-          <w:lang w:val="pt-PT"/>
-        </w:rPr>
-        <w:t>Zimmerman</w:t>
-      </w:r>
-      <w:proofErr w:type="spellEnd"/>
-      <w:r>
-        <w:rPr>
-          <w:sz w:val="24"/>
-          <w:szCs w:val="24"/>
-          <w:lang w:val="pt-PT"/>
-        </w:rPr>
-        <w:t xml:space="preserve">. </w:t>
+        <w:t xml:space="preserve">declaração (como é formado, quais os atributos) de um jogo digital.  Nesta secção serão abordados alguns dos seus parâmetros presentes, de acordo com alguns autores de renome na área dos Jogos Digitais, tais como Roger Caillois, Chris Crawford e Salen e Zimmerman. </w:t>
       </w:r>
     </w:p>
     <w:p>
@@ -995,18 +845,8 @@
           <w:szCs w:val="24"/>
           <w:lang w:val="pt-PT"/>
         </w:rPr>
-        <w:t xml:space="preserve">Roger </w:t>
-      </w:r>
-      <w:proofErr w:type="spellStart"/>
-      <w:r>
-        <w:rPr>
-          <w:sz w:val="24"/>
-          <w:szCs w:val="24"/>
-          <w:lang w:val="pt-PT"/>
-        </w:rPr>
-        <w:t>Caillois</w:t>
-      </w:r>
-      <w:proofErr w:type="spellEnd"/>
+        <w:t>Roger Caillois</w:t>
+      </w:r>
     </w:p>
     <w:p>
       <w:pPr>
@@ -1042,27 +882,8 @@
           <w:szCs w:val="24"/>
           <w:lang w:val="pt-PT"/>
         </w:rPr>
-        <w:t xml:space="preserve"> como uma ocupação de livre vontade, i.e., espontânea, delimitada, imprevisível (dependente do(s) jogador(</w:t>
-      </w:r>
-      <w:proofErr w:type="spellStart"/>
-      <w:r>
-        <w:rPr>
-          <w:sz w:val="24"/>
-          <w:szCs w:val="24"/>
-          <w:lang w:val="pt-PT"/>
-        </w:rPr>
-        <w:t>es</w:t>
-      </w:r>
-      <w:proofErr w:type="spellEnd"/>
-      <w:r>
-        <w:rPr>
-          <w:sz w:val="24"/>
-          <w:szCs w:val="24"/>
-          <w:lang w:val="pt-PT"/>
-        </w:rPr>
-        <w:t xml:space="preserve">)), regulamentada e ficcional, ou seja, que se encontra fora do mundo real, ele adicionou quatro novas categorias caracterizadoras de um jogo – </w:t>
-      </w:r>
-      <w:proofErr w:type="spellStart"/>
+        <w:t xml:space="preserve"> como uma ocupação de livre vontade, i.e., espontânea, delimitada, imprevisível (dependente do(s) jogador(es)), regulamentada e ficcional, ou seja, que se encontra fora do mundo real, ele adicionou quatro novas categorias caracterizadoras de um jogo – </w:t>
+      </w:r>
       <w:r>
         <w:rPr>
           <w:i/>
@@ -1073,60 +894,15 @@
         </w:rPr>
         <w:t>agôn</w:t>
       </w:r>
-      <w:proofErr w:type="spellEnd"/>
-      <w:r>
-        <w:rPr>
-          <w:i/>
-          <w:iCs/>
-          <w:sz w:val="24"/>
-          <w:szCs w:val="24"/>
-          <w:lang w:val="pt-PT"/>
-        </w:rPr>
-        <w:t xml:space="preserve">, </w:t>
-      </w:r>
-      <w:proofErr w:type="spellStart"/>
-      <w:r>
-        <w:rPr>
-          <w:i/>
-          <w:iCs/>
-          <w:sz w:val="24"/>
-          <w:szCs w:val="24"/>
-          <w:lang w:val="pt-PT"/>
-        </w:rPr>
-        <w:t>alea</w:t>
-      </w:r>
-      <w:proofErr w:type="spellEnd"/>
-      <w:r>
-        <w:rPr>
-          <w:i/>
-          <w:iCs/>
-          <w:sz w:val="24"/>
-          <w:szCs w:val="24"/>
-          <w:lang w:val="pt-PT"/>
-        </w:rPr>
-        <w:t xml:space="preserve">, </w:t>
-      </w:r>
-      <w:proofErr w:type="spellStart"/>
-      <w:r>
-        <w:rPr>
-          <w:i/>
-          <w:iCs/>
-          <w:sz w:val="24"/>
-          <w:szCs w:val="24"/>
-          <w:lang w:val="pt-PT"/>
-        </w:rPr>
-        <w:t>mimicry</w:t>
-      </w:r>
-      <w:proofErr w:type="spellEnd"/>
-      <w:r>
-        <w:rPr>
-          <w:i/>
-          <w:iCs/>
-          <w:sz w:val="24"/>
-          <w:szCs w:val="24"/>
-          <w:lang w:val="pt-PT"/>
-        </w:rPr>
-        <w:t xml:space="preserve"> </w:t>
+      <w:r>
+        <w:rPr>
+          <w:i/>
+          <w:iCs/>
+          <w:sz w:val="24"/>
+          <w:szCs w:val="24"/>
+          <w:lang w:val="pt-PT"/>
+        </w:rPr>
+        <w:t xml:space="preserve">, alea, mimicry </w:t>
       </w:r>
       <w:r>
         <w:rPr>
@@ -1144,20 +920,8 @@
           <w:szCs w:val="24"/>
           <w:lang w:val="pt-PT"/>
         </w:rPr>
-        <w:t xml:space="preserve"> </w:t>
-      </w:r>
-      <w:proofErr w:type="spellStart"/>
-      <w:r>
-        <w:rPr>
-          <w:i/>
-          <w:iCs/>
-          <w:sz w:val="24"/>
-          <w:szCs w:val="24"/>
-          <w:lang w:val="pt-PT"/>
-        </w:rPr>
-        <w:t>ilinx</w:t>
-      </w:r>
-      <w:proofErr w:type="spellEnd"/>
+        <w:t xml:space="preserve"> ilinx</w:t>
+      </w:r>
       <w:r>
         <w:rPr>
           <w:sz w:val="24"/>
@@ -1189,7 +953,6 @@
           <w:lang w:val="pt-PT"/>
         </w:rPr>
       </w:pPr>
-      <w:proofErr w:type="spellStart"/>
       <w:r>
         <w:rPr>
           <w:i/>
@@ -1200,7 +963,6 @@
         </w:rPr>
         <w:t>Agôn</w:t>
       </w:r>
-      <w:proofErr w:type="spellEnd"/>
       <w:r>
         <w:rPr>
           <w:sz w:val="24"/>
@@ -1249,27 +1011,15 @@
           <w:lang w:val="pt-PT"/>
         </w:rPr>
       </w:pPr>
-      <w:proofErr w:type="spellStart"/>
-      <w:r>
-        <w:rPr>
-          <w:i/>
-          <w:iCs/>
-          <w:sz w:val="24"/>
-          <w:szCs w:val="24"/>
-          <w:lang w:val="pt-PT"/>
-        </w:rPr>
-        <w:t>Alea</w:t>
-      </w:r>
-      <w:proofErr w:type="spellEnd"/>
-      <w:r>
-        <w:rPr>
-          <w:i/>
-          <w:iCs/>
-          <w:sz w:val="24"/>
-          <w:szCs w:val="24"/>
-          <w:lang w:val="pt-PT"/>
-        </w:rPr>
-        <w:t xml:space="preserve"> </w:t>
+      <w:r>
+        <w:rPr>
+          <w:i/>
+          <w:iCs/>
+          <w:sz w:val="24"/>
+          <w:szCs w:val="24"/>
+          <w:lang w:val="pt-PT"/>
+        </w:rPr>
+        <w:t xml:space="preserve">Alea </w:t>
       </w:r>
       <w:r>
         <w:rPr>
@@ -1287,7 +1037,6 @@
         </w:rPr>
         <w:t xml:space="preserve">pode envolver a sorte, sendo completamente dependente do destino e ao qual o jogador é apenas um “expectador”, alguém passivo. Nesta categoria estão incluídos, nomeadamente, os jogos de azar (como o jogo da roleta ou de “rodar os dados”, de onde vem a origem de </w:t>
       </w:r>
-      <w:proofErr w:type="spellStart"/>
       <w:r>
         <w:rPr>
           <w:i/>
@@ -1298,7 +1047,6 @@
         </w:rPr>
         <w:t>alea</w:t>
       </w:r>
-      <w:proofErr w:type="spellEnd"/>
       <w:r>
         <w:rPr>
           <w:sz w:val="24"/>
@@ -1323,7 +1071,6 @@
         </w:rPr>
         <w:t xml:space="preserve"> numa decisão independente do jogador e num resultado sob o qual ele não tem qualquer tipo de controlo; contrariamente ao </w:t>
       </w:r>
-      <w:proofErr w:type="spellStart"/>
       <w:r>
         <w:rPr>
           <w:i/>
@@ -1334,7 +1081,6 @@
         </w:rPr>
         <w:t>âgon</w:t>
       </w:r>
-      <w:proofErr w:type="spellEnd"/>
       <w:r>
         <w:rPr>
           <w:sz w:val="24"/>
@@ -1358,7 +1104,6 @@
           <w:lang w:val="pt-PT"/>
         </w:rPr>
       </w:pPr>
-      <w:proofErr w:type="spellStart"/>
       <w:r>
         <w:rPr>
           <w:i/>
@@ -1369,7 +1114,6 @@
         </w:rPr>
         <w:t>Mimicry</w:t>
       </w:r>
-      <w:proofErr w:type="spellEnd"/>
       <w:r>
         <w:rPr>
           <w:sz w:val="24"/>
@@ -1378,7 +1122,6 @@
         </w:rPr>
         <w:t xml:space="preserve"> (simulação) – o jogo ocorre num universo ou mundo distinto do mundo real, aceite e credível, no qual o jogador pode desempenhar dadas ações tendo em conta as suas </w:t>
       </w:r>
-      <w:proofErr w:type="spellStart"/>
       <w:r>
         <w:rPr>
           <w:i/>
@@ -1389,38 +1132,15 @@
         </w:rPr>
         <w:t>skills</w:t>
       </w:r>
-      <w:proofErr w:type="spellEnd"/>
-      <w:r>
-        <w:rPr>
-          <w:i/>
-          <w:iCs/>
-          <w:sz w:val="24"/>
-          <w:szCs w:val="24"/>
-          <w:lang w:val="pt-PT"/>
-        </w:rPr>
-        <w:t xml:space="preserve"> (</w:t>
-      </w:r>
-      <w:proofErr w:type="spellStart"/>
-      <w:r>
-        <w:rPr>
-          <w:i/>
-          <w:iCs/>
-          <w:sz w:val="24"/>
-          <w:szCs w:val="24"/>
-          <w:lang w:val="pt-PT"/>
-        </w:rPr>
-        <w:t>âgon</w:t>
-      </w:r>
-      <w:proofErr w:type="spellEnd"/>
-      <w:r>
-        <w:rPr>
-          <w:i/>
-          <w:iCs/>
-          <w:sz w:val="24"/>
-          <w:szCs w:val="24"/>
-          <w:lang w:val="pt-PT"/>
-        </w:rPr>
-        <w:t>)</w:t>
+      <w:r>
+        <w:rPr>
+          <w:i/>
+          <w:iCs/>
+          <w:sz w:val="24"/>
+          <w:szCs w:val="24"/>
+          <w:lang w:val="pt-PT"/>
+        </w:rPr>
+        <w:t xml:space="preserve"> (âgon)</w:t>
       </w:r>
       <w:r>
         <w:rPr>
@@ -1438,29 +1158,7 @@
           <w:szCs w:val="24"/>
           <w:lang w:val="pt-PT"/>
         </w:rPr>
-        <w:t>(</w:t>
-      </w:r>
-      <w:proofErr w:type="spellStart"/>
-      <w:r>
-        <w:rPr>
-          <w:i/>
-          <w:iCs/>
-          <w:sz w:val="24"/>
-          <w:szCs w:val="24"/>
-          <w:lang w:val="pt-PT"/>
-        </w:rPr>
-        <w:t>alea</w:t>
-      </w:r>
-      <w:proofErr w:type="spellEnd"/>
-      <w:r>
-        <w:rPr>
-          <w:i/>
-          <w:iCs/>
-          <w:sz w:val="24"/>
-          <w:szCs w:val="24"/>
-          <w:lang w:val="pt-PT"/>
-        </w:rPr>
-        <w:t>)</w:t>
+        <w:t>(alea)</w:t>
       </w:r>
       <w:r>
         <w:rPr>
@@ -1485,27 +1183,15 @@
           <w:lang w:val="pt-PT"/>
         </w:rPr>
       </w:pPr>
-      <w:proofErr w:type="spellStart"/>
-      <w:r>
-        <w:rPr>
-          <w:i/>
-          <w:iCs/>
-          <w:sz w:val="24"/>
-          <w:szCs w:val="24"/>
-          <w:lang w:val="pt-PT"/>
-        </w:rPr>
-        <w:t>Ilinx</w:t>
-      </w:r>
-      <w:proofErr w:type="spellEnd"/>
-      <w:r>
-        <w:rPr>
-          <w:i/>
-          <w:iCs/>
-          <w:sz w:val="24"/>
-          <w:szCs w:val="24"/>
-          <w:lang w:val="pt-PT"/>
-        </w:rPr>
-        <w:t xml:space="preserve"> </w:t>
+      <w:r>
+        <w:rPr>
+          <w:i/>
+          <w:iCs/>
+          <w:sz w:val="24"/>
+          <w:szCs w:val="24"/>
+          <w:lang w:val="pt-PT"/>
+        </w:rPr>
+        <w:t xml:space="preserve">Ilinx </w:t>
       </w:r>
       <w:r>
         <w:rPr>
@@ -1607,93 +1293,15 @@
         </w:rPr>
         <w:t xml:space="preserve">americano Chris Crawford, autor da obra </w:t>
       </w:r>
-      <w:proofErr w:type="spellStart"/>
-      <w:r>
-        <w:rPr>
-          <w:i/>
-          <w:iCs/>
-          <w:sz w:val="24"/>
-          <w:szCs w:val="24"/>
-          <w:lang w:val="pt-PT"/>
-        </w:rPr>
-        <w:t>The</w:t>
-      </w:r>
-      <w:proofErr w:type="spellEnd"/>
-      <w:r>
-        <w:rPr>
-          <w:i/>
-          <w:iCs/>
-          <w:sz w:val="24"/>
-          <w:szCs w:val="24"/>
-          <w:lang w:val="pt-PT"/>
-        </w:rPr>
-        <w:t xml:space="preserve"> </w:t>
-      </w:r>
-      <w:proofErr w:type="spellStart"/>
-      <w:r>
-        <w:rPr>
-          <w:i/>
-          <w:iCs/>
-          <w:sz w:val="24"/>
-          <w:szCs w:val="24"/>
-          <w:lang w:val="pt-PT"/>
-        </w:rPr>
-        <w:t>Art</w:t>
-      </w:r>
-      <w:proofErr w:type="spellEnd"/>
-      <w:r>
-        <w:rPr>
-          <w:i/>
-          <w:iCs/>
-          <w:sz w:val="24"/>
-          <w:szCs w:val="24"/>
-          <w:lang w:val="pt-PT"/>
-        </w:rPr>
-        <w:t xml:space="preserve"> </w:t>
-      </w:r>
-      <w:proofErr w:type="spellStart"/>
-      <w:r>
-        <w:rPr>
-          <w:i/>
-          <w:iCs/>
-          <w:sz w:val="24"/>
-          <w:szCs w:val="24"/>
-          <w:lang w:val="pt-PT"/>
-        </w:rPr>
-        <w:t>of</w:t>
-      </w:r>
-      <w:proofErr w:type="spellEnd"/>
-      <w:r>
-        <w:rPr>
-          <w:i/>
-          <w:iCs/>
-          <w:sz w:val="24"/>
-          <w:szCs w:val="24"/>
-          <w:lang w:val="pt-PT"/>
-        </w:rPr>
-        <w:t xml:space="preserve"> </w:t>
-      </w:r>
-      <w:proofErr w:type="spellStart"/>
-      <w:r>
-        <w:rPr>
-          <w:i/>
-          <w:iCs/>
-          <w:sz w:val="24"/>
-          <w:szCs w:val="24"/>
-          <w:lang w:val="pt-PT"/>
-        </w:rPr>
-        <w:t>Computer</w:t>
-      </w:r>
-      <w:proofErr w:type="spellEnd"/>
-      <w:r>
-        <w:rPr>
-          <w:i/>
-          <w:iCs/>
-          <w:sz w:val="24"/>
-          <w:szCs w:val="24"/>
-          <w:lang w:val="pt-PT"/>
-        </w:rPr>
-        <w:t xml:space="preserve"> Game Design</w:t>
+      <w:r>
+        <w:rPr>
+          <w:i/>
+          <w:iCs/>
+          <w:sz w:val="24"/>
+          <w:szCs w:val="24"/>
+          <w:lang w:val="pt-PT"/>
+        </w:rPr>
+        <w:t>The Art of Computer Game Design</w:t>
       </w:r>
       <w:r>
         <w:rPr>
@@ -1945,68 +1553,119 @@
       <w:pPr>
         <w:pStyle w:val="ListParagraph"/>
         <w:numPr>
-          <w:ilvl w:val="0"/>
+          <w:ilvl w:val="1"/>
           <w:numId w:val="2"/>
         </w:numPr>
         <w:jc w:val="both"/>
         <w:rPr>
-          <w:sz w:val="28"/>
-          <w:szCs w:val="28"/>
-          <w:lang w:val="pt-PT"/>
-        </w:rPr>
-      </w:pPr>
-      <w:r>
-        <w:rPr>
-          <w:sz w:val="28"/>
-          <w:szCs w:val="28"/>
-          <w:lang w:val="pt-PT"/>
-        </w:rPr>
-        <w:t>Primeiras impressões</w:t>
-      </w:r>
-    </w:p>
-    <w:p>
-      <w:pPr>
-        <w:ind w:firstLine="360"/>
-        <w:jc w:val="both"/>
-        <w:rPr>
-          <w:sz w:val="24"/>
-          <w:szCs w:val="24"/>
-          <w:lang w:val="pt-PT"/>
-        </w:rPr>
-      </w:pPr>
-      <w:r>
-        <w:rPr>
-          <w:sz w:val="24"/>
-          <w:szCs w:val="24"/>
-          <w:lang w:val="pt-PT"/>
-        </w:rPr>
-        <w:t xml:space="preserve">Tal como os seres humanos retiram primeiras impressões entre eles aquando de um primeiro </w:t>
-      </w:r>
-      <w:r>
-        <w:rPr>
-          <w:i/>
-          <w:iCs/>
-          <w:sz w:val="24"/>
-          <w:szCs w:val="24"/>
-          <w:lang w:val="pt-PT"/>
-        </w:rPr>
-        <w:t>rendez-vous</w:t>
-      </w:r>
-      <w:r>
-        <w:rPr>
-          <w:sz w:val="24"/>
-          <w:szCs w:val="24"/>
-          <w:lang w:val="pt-PT"/>
-        </w:rPr>
-        <w:t>, o mesmo acontece entre um jogador e uma personagem. Est</w:t>
-      </w:r>
-      <w:r>
-        <w:rPr>
-          <w:sz w:val="24"/>
-          <w:szCs w:val="24"/>
-          <w:lang w:val="pt-PT"/>
-        </w:rPr>
-        <w:t xml:space="preserve">e comportamento está nomeadamente associado ao comportamento mais físico e/ou superficial e encontra-se articulado frequentemente a estereótipos, tendo em vista uma melhor e mais rápida compreensão do sujeito que está a ser conhecido (neste caso, a personagem) – se é, em primeiro lugar, um indivíduo bom ou mau, permitindo ou não uma maior conexão para com o jogador, mero expectador. </w:t>
+          <w:sz w:val="24"/>
+          <w:szCs w:val="24"/>
+          <w:lang w:val="pt-PT"/>
+        </w:rPr>
+      </w:pPr>
+      <w:r>
+        <w:rPr>
+          <w:sz w:val="24"/>
+          <w:szCs w:val="24"/>
+          <w:lang w:val="pt-PT"/>
+        </w:rPr>
+        <w:t>Atratividade</w:t>
+      </w:r>
+    </w:p>
+    <w:p>
+      <w:pPr>
+        <w:ind w:firstLine="720"/>
+        <w:jc w:val="both"/>
+        <w:rPr>
+          <w:sz w:val="24"/>
+          <w:szCs w:val="24"/>
+          <w:lang w:val="pt-PT"/>
+        </w:rPr>
+      </w:pPr>
+      <w:r>
+        <w:rPr>
+          <w:sz w:val="24"/>
+          <w:szCs w:val="24"/>
+          <w:lang w:val="pt-PT"/>
+        </w:rPr>
+        <w:t xml:space="preserve">No passado, estudos comprovaram que a existência de características físicas atraentes num dado indivíduo leva a crer que essas mesmas pessoas têm diversas qualidades associadas – algo ao qual se dá o nome de </w:t>
+      </w:r>
+      <w:r>
+        <w:rPr>
+          <w:i/>
+          <w:iCs/>
+          <w:sz w:val="24"/>
+          <w:szCs w:val="24"/>
+          <w:lang w:val="pt-PT"/>
+        </w:rPr>
+        <w:t>halo effect</w:t>
+      </w:r>
+      <w:r>
+        <w:rPr>
+          <w:sz w:val="24"/>
+          <w:szCs w:val="24"/>
+          <w:lang w:val="pt-PT"/>
+        </w:rPr>
+        <w:t>. Assim, personagens saudáveis com rosto e corpo simétricos</w:t>
+      </w:r>
+      <w:r>
+        <w:rPr>
+          <w:sz w:val="24"/>
+          <w:szCs w:val="24"/>
+          <w:lang w:val="pt-PT"/>
+        </w:rPr>
+        <w:t xml:space="preserve"> e uma postura corporal correta, </w:t>
+      </w:r>
+      <w:r>
+        <w:rPr>
+          <w:sz w:val="24"/>
+          <w:szCs w:val="24"/>
+          <w:lang w:val="pt-PT"/>
+        </w:rPr>
+        <w:t xml:space="preserve">para além de um queixo mais forte e másculo são consideradas mais atraentes: e, por isso, são vistas como mais inteligentes, dominantes, fortes e socialmente superiores que as demais outras personagens (mesmo que não seja o caso).  </w:t>
+      </w:r>
+    </w:p>
+    <w:p>
+      <w:pPr>
+        <w:jc w:val="both"/>
+        <w:rPr>
+          <w:sz w:val="24"/>
+          <w:szCs w:val="24"/>
+          <w:lang w:val="pt-PT"/>
+        </w:rPr>
+      </w:pPr>
+      <w:r>
+        <w:rPr>
+          <w:sz w:val="24"/>
+          <w:szCs w:val="24"/>
+          <w:lang w:val="pt-PT"/>
+        </w:rPr>
+        <w:tab/>
+        <w:t xml:space="preserve">Pensa-se que a ocorrência deste fenómeno tenha surgido através de um processo evolutivo </w:t>
+      </w:r>
+      <w:r>
+        <w:rPr>
+          <w:sz w:val="24"/>
+          <w:szCs w:val="24"/>
+          <w:lang w:val="pt-PT"/>
+        </w:rPr>
+        <w:t>–</w:t>
+      </w:r>
+      <w:r>
+        <w:rPr>
+          <w:sz w:val="24"/>
+          <w:szCs w:val="24"/>
+          <w:lang w:val="pt-PT"/>
+        </w:rPr>
+        <w:t xml:space="preserve"> </w:t>
+      </w:r>
+      <w:r>
+        <w:rPr>
+          <w:sz w:val="24"/>
+          <w:szCs w:val="24"/>
+          <w:lang w:val="pt-PT"/>
+        </w:rPr>
+        <w:t>no passado, o ser humano primitivo, ultrassocial por natureza, procurava viver com indivíduos com particulares mais atrativas, indicador de uma boa saúde, garantindo assim uma melhor segurança e maior probabilidade de sobrevivência.</w:t>
       </w:r>
     </w:p>
     <w:p>
@@ -2025,138 +1684,106 @@
       </w:pPr>
       <w:r>
         <w:rPr>
-          <w:sz w:val="24"/>
-          <w:szCs w:val="24"/>
-          <w:lang w:val="pt-PT"/>
-        </w:rPr>
-        <w:t>Atratividade</w:t>
-      </w:r>
-    </w:p>
-    <w:p>
-      <w:pPr>
-        <w:ind w:firstLine="720"/>
-        <w:jc w:val="both"/>
-        <w:rPr>
-          <w:sz w:val="24"/>
-          <w:szCs w:val="24"/>
-          <w:lang w:val="pt-PT"/>
-        </w:rPr>
-      </w:pPr>
-      <w:r>
-        <w:rPr>
-          <w:sz w:val="24"/>
-          <w:szCs w:val="24"/>
-          <w:lang w:val="pt-PT"/>
-        </w:rPr>
-        <w:t xml:space="preserve">No passado, estudos comprovaram que a existência de características físicas atraentes num dado indivíduo leva a crer que essas mesmas pessoas têm diversas qualidades associadas – algo ao qual se dá o nome de </w:t>
-      </w:r>
-      <w:r>
-        <w:rPr>
-          <w:i/>
-          <w:iCs/>
-          <w:sz w:val="24"/>
-          <w:szCs w:val="24"/>
-          <w:lang w:val="pt-PT"/>
-        </w:rPr>
-        <w:t xml:space="preserve">halo </w:t>
-      </w:r>
-      <w:proofErr w:type="spellStart"/>
-      <w:r>
-        <w:rPr>
-          <w:i/>
-          <w:iCs/>
-          <w:sz w:val="24"/>
-          <w:szCs w:val="24"/>
-          <w:lang w:val="pt-PT"/>
-        </w:rPr>
-        <w:t>effect</w:t>
-      </w:r>
-      <w:proofErr w:type="spellEnd"/>
-      <w:r>
-        <w:rPr>
-          <w:sz w:val="24"/>
-          <w:szCs w:val="24"/>
-          <w:lang w:val="pt-PT"/>
-        </w:rPr>
-        <w:t>. Assim, personagens saudáveis com rosto e corpo simétricos</w:t>
-      </w:r>
-      <w:r>
-        <w:rPr>
-          <w:sz w:val="24"/>
-          <w:szCs w:val="24"/>
-          <w:lang w:val="pt-PT"/>
-        </w:rPr>
-        <w:t xml:space="preserve"> e uma postura corporal correta, </w:t>
-      </w:r>
-      <w:r>
-        <w:rPr>
-          <w:sz w:val="24"/>
-          <w:szCs w:val="24"/>
-          <w:lang w:val="pt-PT"/>
-        </w:rPr>
-        <w:t xml:space="preserve">para além de um queixo mais forte e másculo são consideradas mais atraentes: e, por isso, são vistas como mais inteligentes, dominantes, fortes e socialmente superiores que as demais outras personagens (mesmo que não seja o caso).  </w:t>
-      </w:r>
-    </w:p>
-    <w:p>
-      <w:pPr>
-        <w:jc w:val="both"/>
-        <w:rPr>
-          <w:sz w:val="24"/>
-          <w:szCs w:val="24"/>
-          <w:lang w:val="pt-PT"/>
-        </w:rPr>
-      </w:pPr>
-      <w:r>
-        <w:rPr>
-          <w:sz w:val="24"/>
-          <w:szCs w:val="24"/>
-          <w:lang w:val="pt-PT"/>
-        </w:rPr>
-        <w:tab/>
-        <w:t xml:space="preserve">Pensa-se que a ocorrência deste fenómeno tenha surgido através de um processo evolutivo </w:t>
-      </w:r>
-      <w:r>
-        <w:rPr>
-          <w:sz w:val="24"/>
-          <w:szCs w:val="24"/>
-          <w:lang w:val="pt-PT"/>
-        </w:rPr>
-        <w:t>–</w:t>
-      </w:r>
-      <w:r>
-        <w:rPr>
-          <w:sz w:val="24"/>
-          <w:szCs w:val="24"/>
-          <w:lang w:val="pt-PT"/>
-        </w:rPr>
-        <w:t xml:space="preserve"> </w:t>
-      </w:r>
-      <w:r>
-        <w:rPr>
-          <w:sz w:val="24"/>
-          <w:szCs w:val="24"/>
-          <w:lang w:val="pt-PT"/>
-        </w:rPr>
-        <w:t xml:space="preserve">no passado, o ser humano primitivo, </w:t>
-      </w:r>
-      <w:proofErr w:type="spellStart"/>
-      <w:r>
-        <w:rPr>
-          <w:sz w:val="24"/>
-          <w:szCs w:val="24"/>
-          <w:lang w:val="pt-PT"/>
-        </w:rPr>
-        <w:t>ultrassocial</w:t>
-      </w:r>
-      <w:proofErr w:type="spellEnd"/>
-      <w:r>
-        <w:rPr>
-          <w:sz w:val="24"/>
-          <w:szCs w:val="24"/>
-          <w:lang w:val="pt-PT"/>
-        </w:rPr>
-        <w:t xml:space="preserve"> por natureza, procurava viver com indivíduos com particulares mais atrativas, indicador de uma boa saúde, garantindo assim uma melhor segurança e maior probabilidade de sobrevivência.</w:t>
-      </w:r>
+          <w:i/>
+          <w:iCs/>
+          <w:sz w:val="24"/>
+          <w:szCs w:val="24"/>
+          <w:lang w:val="pt-PT"/>
+        </w:rPr>
+        <w:t>Babyfaces</w:t>
+      </w:r>
+    </w:p>
+    <w:p>
+      <w:pPr>
+        <w:ind w:left="720" w:firstLine="360"/>
+        <w:jc w:val="both"/>
+        <w:rPr>
+          <w:sz w:val="24"/>
+          <w:szCs w:val="24"/>
+          <w:lang w:val="pt-PT"/>
+        </w:rPr>
+      </w:pPr>
+      <w:r>
+        <w:rPr>
+          <w:sz w:val="24"/>
+          <w:szCs w:val="24"/>
+          <w:lang w:val="pt-PT"/>
+        </w:rPr>
+        <w:t>O recurso a uma “carinha de bebé” – isto é, atribuir qualidades físicas de um bebé num rosto adulto, como olhos, sobrancelha e testa maiores e um queixo e nariz mais pequenos – leva a imaginar que o mesmo seja mais simpático</w:t>
+      </w:r>
+      <w:r>
+        <w:rPr>
+          <w:sz w:val="24"/>
+          <w:szCs w:val="24"/>
+          <w:lang w:val="pt-PT"/>
+        </w:rPr>
+        <w:t>, amável</w:t>
+      </w:r>
+      <w:r>
+        <w:rPr>
+          <w:sz w:val="24"/>
+          <w:szCs w:val="24"/>
+          <w:lang w:val="pt-PT"/>
+        </w:rPr>
+        <w:t xml:space="preserve"> e “fofo” em geral. No entanto, uma personagem com características de bebé tende a ser interpretada como mais dependente e submissa e menos responsável.  </w:t>
+      </w:r>
+    </w:p>
+    <w:p>
+      <w:pPr>
+        <w:ind w:left="720" w:firstLine="360"/>
+        <w:jc w:val="both"/>
+        <w:rPr>
+          <w:sz w:val="24"/>
+          <w:szCs w:val="24"/>
+          <w:lang w:val="pt-PT"/>
+        </w:rPr>
+      </w:pPr>
+      <w:r>
+        <w:rPr>
+          <w:sz w:val="24"/>
+          <w:szCs w:val="24"/>
+          <w:lang w:val="pt-PT"/>
+        </w:rPr>
+        <w:t xml:space="preserve">Note-se, caro leitor, dos dois tópicos apresentados anteriormente. É possível deduzir que a atratividade e a “carinha de bebé” são atributos aproximadamente antónimos – o </w:t>
+      </w:r>
+      <w:r>
+        <w:rPr>
+          <w:sz w:val="24"/>
+          <w:szCs w:val="24"/>
+          <w:lang w:val="pt-PT"/>
+        </w:rPr>
+        <w:lastRenderedPageBreak/>
+        <w:t xml:space="preserve">primeiro responsável por criar, </w:t>
+      </w:r>
+      <w:r>
+        <w:rPr>
+          <w:i/>
+          <w:iCs/>
+          <w:sz w:val="24"/>
+          <w:szCs w:val="24"/>
+          <w:lang w:val="pt-PT"/>
+        </w:rPr>
+        <w:t>a priori</w:t>
+      </w:r>
+      <w:r>
+        <w:rPr>
+          <w:sz w:val="24"/>
+          <w:szCs w:val="24"/>
+          <w:lang w:val="pt-PT"/>
+        </w:rPr>
+        <w:t>, personagens mais dominantes, enquanto o segundo visa as mais dependentes (de alguém que seja dominante).</w:t>
+      </w:r>
+    </w:p>
+    <w:p>
+      <w:pPr>
+        <w:ind w:left="720" w:firstLine="360"/>
+        <w:jc w:val="both"/>
+        <w:rPr>
+          <w:sz w:val="24"/>
+          <w:szCs w:val="24"/>
+          <w:lang w:val="pt-PT"/>
+        </w:rPr>
+      </w:pPr>
     </w:p>
     <w:p>
       <w:pPr>
@@ -2172,19 +1799,14 @@
           <w:lang w:val="pt-PT"/>
         </w:rPr>
       </w:pPr>
-      <w:proofErr w:type="spellStart"/>
-      <w:r>
-        <w:rPr>
-          <w:i/>
-          <w:iCs/>
-          <w:sz w:val="24"/>
-          <w:szCs w:val="24"/>
-          <w:lang w:val="pt-PT"/>
-        </w:rPr>
-        <w:lastRenderedPageBreak/>
-        <w:t>Babyfaces</w:t>
-      </w:r>
-      <w:proofErr w:type="spellEnd"/>
+      <w:r>
+        <w:rPr>
+          <w:sz w:val="24"/>
+          <w:szCs w:val="24"/>
+          <w:lang w:val="pt-PT"/>
+        </w:rPr>
+        <w:t>Estereótipos</w:t>
+      </w:r>
     </w:p>
     <w:p>
       <w:pPr>
@@ -2202,7 +1824,7 @@
           <w:szCs w:val="24"/>
           <w:lang w:val="pt-PT"/>
         </w:rPr>
-        <w:t xml:space="preserve">O recurso a uma “carinha de bebé” – isto é, atribuir qualidades físicas de um bebé num rosto adulto, como olhos, sobrancelha e testa maiores e um queixo e nariz mais pequenos – leva a imaginar que o mesmo seja mais simpático e “fofo” em geral. No entanto, uma personagem com características de bebé tende a ser interpretada como mais dependente e submissa e menos responsável.  </w:t>
+        <w:t>Um estereótipo é um conceito que designa um esquema ou protótipo na memória de um sujeito de tal forma que associa um padrão de pistas com um conjunto de particularidades e qualidades típicas. Estas pistas podem incluir o vestuário, musculatura, postura, higiene, idade, género, raça, entre muitas outras.</w:t>
       </w:r>
     </w:p>
     <w:p>
@@ -2221,25 +1843,70 @@
           <w:szCs w:val="24"/>
           <w:lang w:val="pt-PT"/>
         </w:rPr>
-        <w:t xml:space="preserve">Note-se, caro leitor, dos dois tópicos apresentados anteriormente. É possível deduzir que a atratividade e a “carinha de bebé” são atributos aproximadamente antónimos – o primeiro responsável por criar, </w:t>
-      </w:r>
-      <w:r>
-        <w:rPr>
-          <w:i/>
-          <w:iCs/>
-          <w:sz w:val="24"/>
-          <w:szCs w:val="24"/>
-          <w:lang w:val="pt-PT"/>
-        </w:rPr>
-        <w:t>a priori</w:t>
-      </w:r>
-      <w:r>
-        <w:rPr>
-          <w:sz w:val="24"/>
-          <w:szCs w:val="24"/>
-          <w:lang w:val="pt-PT"/>
-        </w:rPr>
-        <w:t>, personagens mais dominantes, enquanto o segundo visa as mais dependentes (de alguém que seja dominante).</w:t>
+        <w:t>Os estereótipos permitem a um jogador analisar e tirar conclusões rapidamente, evitando ter de avaliar a personagem na sua totalidade, ou seja, desde raiz, o que é deveras um processo mais demoroso e que implica mais do que um encontro entre jogador e a dada personagem, pelo que este processo poupa tempo e esforço por parte do primeiro.</w:t>
+      </w:r>
+    </w:p>
+    <w:p>
+      <w:pPr>
+        <w:ind w:left="720" w:firstLine="360"/>
+        <w:jc w:val="both"/>
+        <w:rPr>
+          <w:sz w:val="24"/>
+          <w:szCs w:val="24"/>
+          <w:lang w:val="pt-PT"/>
+        </w:rPr>
+      </w:pPr>
+      <w:r>
+        <w:rPr>
+          <w:sz w:val="24"/>
+          <w:szCs w:val="24"/>
+          <w:lang w:val="pt-PT"/>
+        </w:rPr>
+        <w:t xml:space="preserve">Uma das estratégias mais adotadas pelos </w:t>
+      </w:r>
+      <w:r>
+        <w:rPr>
+          <w:i/>
+          <w:iCs/>
+          <w:sz w:val="24"/>
+          <w:szCs w:val="24"/>
+          <w:lang w:val="pt-PT"/>
+        </w:rPr>
+        <w:t>game designers</w:t>
+      </w:r>
+      <w:r>
+        <w:rPr>
+          <w:sz w:val="24"/>
+          <w:szCs w:val="24"/>
+          <w:lang w:val="pt-PT"/>
+        </w:rPr>
+        <w:t xml:space="preserve"> é a de recorrer a estereótipos para caracterizar os traços mais importantes das personagens, de forma a serem</w:t>
+      </w:r>
+      <w:r>
+        <w:rPr>
+          <w:sz w:val="24"/>
+          <w:szCs w:val="24"/>
+          <w:lang w:val="pt-PT"/>
+        </w:rPr>
+        <w:t xml:space="preserve"> reconhecíveis mais facilmente e, desta forma, permitir ao jogador mais rapidamente avaliar as intenções de um personagem e as ações prováveis que poderá vir a desempenhar no jogo. Contudo, para personagens com maior </w:t>
+      </w:r>
+      <w:r>
+        <w:rPr>
+          <w:i/>
+          <w:iCs/>
+          <w:sz w:val="24"/>
+          <w:szCs w:val="24"/>
+          <w:lang w:val="pt-PT"/>
+        </w:rPr>
+        <w:t>screen time</w:t>
+      </w:r>
+      <w:r>
+        <w:rPr>
+          <w:sz w:val="24"/>
+          <w:szCs w:val="24"/>
+          <w:lang w:val="pt-PT"/>
+        </w:rPr>
+        <w:t xml:space="preserve">, é relevante atentar ao uso de particularidades que possam quebrar o estereótipo presente na dada personagem – obtendo assim uma maior rapidez de ligação entre jogador e personagem através do recurso do estereótipo e uma maior profundidade e originalidade do personagem ao quebrar esse mesmo estereótipo com uma particularidade que é incomum ou inexistente quando esse padrão é aplicado. </w:t>
       </w:r>
     </w:p>
     <w:p>
@@ -2262,18 +1929,22 @@
         </w:numPr>
         <w:jc w:val="both"/>
         <w:rPr>
-          <w:sz w:val="24"/>
-          <w:szCs w:val="24"/>
-          <w:lang w:val="pt-PT"/>
-        </w:rPr>
-      </w:pPr>
-      <w:r>
-        <w:rPr>
-          <w:sz w:val="24"/>
-          <w:szCs w:val="24"/>
-          <w:lang w:val="pt-PT"/>
-        </w:rPr>
-        <w:t>Estereótipos</w:t>
+          <w:i/>
+          <w:iCs/>
+          <w:sz w:val="24"/>
+          <w:szCs w:val="24"/>
+          <w:lang w:val="pt-PT"/>
+        </w:rPr>
+      </w:pPr>
+      <w:r>
+        <w:rPr>
+          <w:i/>
+          <w:iCs/>
+          <w:sz w:val="24"/>
+          <w:szCs w:val="24"/>
+          <w:lang w:val="pt-PT"/>
+        </w:rPr>
+        <w:t>The big five</w:t>
       </w:r>
     </w:p>
     <w:p>
@@ -2292,7 +1963,7 @@
           <w:szCs w:val="24"/>
           <w:lang w:val="pt-PT"/>
         </w:rPr>
-        <w:t>Um estereótipo é um conceito que designa um esquema ou protótipo na memória de um sujeito de tal forma que associa um padrão de pistas com um conjunto de particularidades e qualidades típicas. Estas pistas podem incluir o vestuário, musculatura, postura, higiene, idade, género, raça, entre muitas outras.</w:t>
+        <w:t xml:space="preserve">A personalidade é um dos fatores mais importantes na caracterização de uma personagem, uma vez que revela de que forma é que, normalmente, a mesma irá reagir no seu quotidiano e diante de outras personagens, garantindo-lhe uma maior profundidade. </w:t>
       </w:r>
     </w:p>
     <w:p>
@@ -2311,83 +1982,319 @@
           <w:szCs w:val="24"/>
           <w:lang w:val="pt-PT"/>
         </w:rPr>
-        <w:t>Os estereótipos permitem a um jogador analisar e tirar conclusões rapidamente, evitando ter de avaliar a personagem na sua totalidade, ou seja, desde raiz, o que é deveras um processo mais demoroso e que implica mais do que um encontro entre jogador e a dada personagem, pelo que este processo poupa tempo e esforço por parte do primeiro.</w:t>
-      </w:r>
-    </w:p>
-    <w:p>
-      <w:pPr>
-        <w:ind w:left="720" w:firstLine="360"/>
-        <w:jc w:val="both"/>
-        <w:rPr>
-          <w:sz w:val="24"/>
-          <w:szCs w:val="24"/>
-          <w:lang w:val="pt-PT"/>
-        </w:rPr>
-      </w:pPr>
-      <w:r>
-        <w:rPr>
-          <w:sz w:val="24"/>
-          <w:szCs w:val="24"/>
-          <w:lang w:val="pt-PT"/>
-        </w:rPr>
-        <w:t xml:space="preserve">Uma das estratégias mais adotadas pelos </w:t>
-      </w:r>
-      <w:r>
-        <w:rPr>
-          <w:i/>
-          <w:iCs/>
-          <w:sz w:val="24"/>
-          <w:szCs w:val="24"/>
-          <w:lang w:val="pt-PT"/>
-        </w:rPr>
-        <w:t>game designers</w:t>
-      </w:r>
-      <w:r>
-        <w:rPr>
-          <w:sz w:val="24"/>
-          <w:szCs w:val="24"/>
-          <w:lang w:val="pt-PT"/>
-        </w:rPr>
-        <w:t xml:space="preserve"> é a de recorrer a estereótipos para caracterizar os traços mais importantes das personagens, de forma a serem</w:t>
-      </w:r>
-      <w:r>
-        <w:rPr>
-          <w:sz w:val="24"/>
-          <w:szCs w:val="24"/>
-          <w:lang w:val="pt-PT"/>
-        </w:rPr>
-        <w:t xml:space="preserve"> reconhecíveis mais facilmente e, desta forma, permitir ao jogador mais rapidamente avaliar as intenções de um personagem e as ações prováveis que poderá vir a desempenhar no jogo. Contudo, para personagens com maior </w:t>
-      </w:r>
-      <w:proofErr w:type="spellStart"/>
-      <w:r>
-        <w:rPr>
-          <w:i/>
-          <w:iCs/>
-          <w:sz w:val="24"/>
-          <w:szCs w:val="24"/>
-          <w:lang w:val="pt-PT"/>
-        </w:rPr>
-        <w:t>screen</w:t>
-      </w:r>
-      <w:proofErr w:type="spellEnd"/>
-      <w:r>
-        <w:rPr>
-          <w:i/>
-          <w:iCs/>
-          <w:sz w:val="24"/>
-          <w:szCs w:val="24"/>
-          <w:lang w:val="pt-PT"/>
-        </w:rPr>
-        <w:t xml:space="preserve"> time</w:t>
-      </w:r>
-      <w:r>
-        <w:rPr>
-          <w:sz w:val="24"/>
-          <w:szCs w:val="24"/>
-          <w:lang w:val="pt-PT"/>
-        </w:rPr>
-        <w:t xml:space="preserve">, é relevante atentar ao uso de particularidades que possam quebrar o estereótipo presente na dada personagem – obtendo assim uma maior rapidez de ligação entre jogador e personagem através do recurso do estereótipo e uma maior profundidade e originalidade do personagem ao quebrar esse mesmo estereótipo com uma particularidade que é incomum ou inexistente quando esse padrão é aplicado. </w:t>
-      </w:r>
+        <w:t xml:space="preserve">Para ajudar na definição de uma personalidade, foram comparados padrões de comportamento até chegar-se à lista de fatores designada por </w:t>
+      </w:r>
+      <w:r>
+        <w:rPr>
+          <w:i/>
+          <w:iCs/>
+          <w:sz w:val="24"/>
+          <w:szCs w:val="24"/>
+          <w:lang w:val="pt-PT"/>
+        </w:rPr>
+        <w:t>the big five</w:t>
+      </w:r>
+      <w:r>
+        <w:rPr>
+          <w:sz w:val="24"/>
+          <w:szCs w:val="24"/>
+          <w:lang w:val="pt-PT"/>
+        </w:rPr>
+        <w:t xml:space="preserve"> (“os 5 grandes”, em português) - abertura, consciência, extroversão, amabilidade e neuroticismo:</w:t>
+      </w:r>
+    </w:p>
+    <w:p>
+      <w:pPr>
+        <w:pStyle w:val="ListParagraph"/>
+        <w:numPr>
+          <w:ilvl w:val="2"/>
+          <w:numId w:val="2"/>
+        </w:numPr>
+        <w:jc w:val="both"/>
+        <w:rPr>
+          <w:sz w:val="24"/>
+          <w:szCs w:val="24"/>
+          <w:lang w:val="pt-PT"/>
+        </w:rPr>
+      </w:pPr>
+      <w:r>
+        <w:rPr>
+          <w:sz w:val="24"/>
+          <w:szCs w:val="24"/>
+          <w:lang w:val="pt-PT"/>
+        </w:rPr>
+        <w:t>Abertura – característica ligada à recetividade do personagem a novas experiências</w:t>
+      </w:r>
+      <w:r>
+        <w:rPr>
+          <w:sz w:val="24"/>
+          <w:szCs w:val="24"/>
+          <w:lang w:val="pt-PT"/>
+        </w:rPr>
+        <w:t xml:space="preserve"> e este ter uma “mente aberta”;</w:t>
+      </w:r>
+    </w:p>
+    <w:p>
+      <w:pPr>
+        <w:pStyle w:val="ListParagraph"/>
+        <w:numPr>
+          <w:ilvl w:val="2"/>
+          <w:numId w:val="2"/>
+        </w:numPr>
+        <w:jc w:val="both"/>
+        <w:rPr>
+          <w:sz w:val="24"/>
+          <w:szCs w:val="24"/>
+          <w:lang w:val="pt-PT"/>
+        </w:rPr>
+      </w:pPr>
+      <w:r>
+        <w:rPr>
+          <w:sz w:val="24"/>
+          <w:szCs w:val="24"/>
+          <w:lang w:val="pt-PT"/>
+        </w:rPr>
+        <w:t xml:space="preserve">Consciência – como o próprio conceito faz transparecer, indica se a personagem é mais minuciosa e consciente das suas ações, planeamento </w:t>
+      </w:r>
+      <w:r>
+        <w:rPr>
+          <w:sz w:val="24"/>
+          <w:szCs w:val="24"/>
+          <w:lang w:val="pt-PT"/>
+        </w:rPr>
+        <w:lastRenderedPageBreak/>
+        <w:t>e seguindo os seus planos elaborados previamente, ou se é mais direta e impulsiva;</w:t>
+      </w:r>
+    </w:p>
+    <w:p>
+      <w:pPr>
+        <w:pStyle w:val="ListParagraph"/>
+        <w:numPr>
+          <w:ilvl w:val="2"/>
+          <w:numId w:val="2"/>
+        </w:numPr>
+        <w:jc w:val="both"/>
+        <w:rPr>
+          <w:sz w:val="24"/>
+          <w:szCs w:val="24"/>
+          <w:lang w:val="pt-PT"/>
+        </w:rPr>
+      </w:pPr>
+      <w:r>
+        <w:rPr>
+          <w:sz w:val="24"/>
+          <w:szCs w:val="24"/>
+          <w:lang w:val="pt-PT"/>
+        </w:rPr>
+        <w:t xml:space="preserve">Extroversão – </w:t>
+      </w:r>
+      <w:r>
+        <w:rPr>
+          <w:sz w:val="24"/>
+          <w:szCs w:val="24"/>
+          <w:lang w:val="pt-PT"/>
+        </w:rPr>
+        <w:t xml:space="preserve">combinação de dominância e amabilidade; Dominância é um domínio associado a personagens que creem ser superiores, ou que deveriam de ser superiores, aos restantes demais; </w:t>
+      </w:r>
+      <w:r>
+        <w:rPr>
+          <w:sz w:val="24"/>
+          <w:szCs w:val="24"/>
+          <w:lang w:val="pt-PT"/>
+        </w:rPr>
+        <w:t xml:space="preserve">está associada a uma postura corporal mais altiva e rígida; </w:t>
+      </w:r>
+      <w:r>
+        <w:rPr>
+          <w:sz w:val="24"/>
+          <w:szCs w:val="24"/>
+          <w:lang w:val="pt-PT"/>
+        </w:rPr>
+        <w:t>para</w:t>
+      </w:r>
+      <w:r>
+        <w:rPr>
+          <w:sz w:val="24"/>
+          <w:szCs w:val="24"/>
+          <w:lang w:val="pt-PT"/>
+        </w:rPr>
+        <w:t xml:space="preserve"> perceber o significado de amabilidade, solicita-se ao leitor que verifique o ponto imediatamente a seguir;</w:t>
+      </w:r>
+    </w:p>
+    <w:p>
+      <w:pPr>
+        <w:pStyle w:val="ListParagraph"/>
+        <w:numPr>
+          <w:ilvl w:val="2"/>
+          <w:numId w:val="2"/>
+        </w:numPr>
+        <w:jc w:val="both"/>
+        <w:rPr>
+          <w:sz w:val="24"/>
+          <w:szCs w:val="24"/>
+          <w:lang w:val="pt-PT"/>
+        </w:rPr>
+      </w:pPr>
+      <w:r>
+        <w:rPr>
+          <w:sz w:val="24"/>
+          <w:szCs w:val="24"/>
+          <w:lang w:val="pt-PT"/>
+        </w:rPr>
+        <w:t>Amabilidade – quando uma personagem é amigável e mais recetiva a nível social;</w:t>
+      </w:r>
+      <w:r>
+        <w:rPr>
+          <w:sz w:val="24"/>
+          <w:szCs w:val="24"/>
+          <w:lang w:val="pt-PT"/>
+        </w:rPr>
+        <w:t xml:space="preserve"> está associada a uma postura corporal mais descontraída;</w:t>
+      </w:r>
+    </w:p>
+    <w:p>
+      <w:pPr>
+        <w:pStyle w:val="ListParagraph"/>
+        <w:numPr>
+          <w:ilvl w:val="2"/>
+          <w:numId w:val="2"/>
+        </w:numPr>
+        <w:jc w:val="both"/>
+        <w:rPr>
+          <w:sz w:val="24"/>
+          <w:szCs w:val="24"/>
+          <w:lang w:val="pt-PT"/>
+        </w:rPr>
+      </w:pPr>
+      <w:r>
+        <w:rPr>
+          <w:sz w:val="24"/>
+          <w:szCs w:val="24"/>
+          <w:lang w:val="pt-PT"/>
+        </w:rPr>
+        <w:t>Neuroticismo – particularidade relacionada com personagens mais instáveis a nível emocional, que se sentem assoberbados e preocupados mais precipitadamente.</w:t>
+      </w:r>
+    </w:p>
+    <w:p>
+      <w:pPr>
+        <w:pStyle w:val="ListParagraph"/>
+        <w:ind w:left="1440"/>
+        <w:jc w:val="both"/>
+        <w:rPr>
+          <w:sz w:val="24"/>
+          <w:szCs w:val="24"/>
+          <w:lang w:val="pt-PT"/>
+        </w:rPr>
+      </w:pPr>
+    </w:p>
+    <w:p>
+      <w:pPr>
+        <w:pStyle w:val="ListParagraph"/>
+        <w:ind w:left="1440" w:firstLine="360"/>
+        <w:jc w:val="both"/>
+        <w:rPr>
+          <w:sz w:val="24"/>
+          <w:szCs w:val="24"/>
+          <w:lang w:val="pt-PT"/>
+        </w:rPr>
+      </w:pPr>
+      <w:r>
+        <w:rPr>
+          <w:sz w:val="24"/>
+          <w:szCs w:val="24"/>
+          <w:lang w:val="pt-PT"/>
+        </w:rPr>
+        <w:t xml:space="preserve">O recurso de diferentes graus de cada um destes fatores em cima descritos, exagerando alguns traços e deixando outros de lado, </w:t>
+      </w:r>
+      <w:r>
+        <w:rPr>
+          <w:sz w:val="24"/>
+          <w:szCs w:val="24"/>
+          <w:lang w:val="pt-PT"/>
+        </w:rPr>
+        <w:t>pode ajudar a tornar os personagens mais envolventes e amplamente atraentes</w:t>
+      </w:r>
+      <w:r>
+        <w:rPr>
+          <w:sz w:val="24"/>
+          <w:szCs w:val="24"/>
+          <w:lang w:val="pt-PT"/>
+        </w:rPr>
+        <w:t>,</w:t>
+      </w:r>
+      <w:r>
+        <w:rPr>
+          <w:sz w:val="24"/>
+          <w:szCs w:val="24"/>
+          <w:lang w:val="pt-PT"/>
+        </w:rPr>
+        <w:t xml:space="preserve"> </w:t>
+      </w:r>
+      <w:r>
+        <w:rPr>
+          <w:sz w:val="24"/>
+          <w:szCs w:val="24"/>
+          <w:lang w:val="pt-PT"/>
+        </w:rPr>
+        <w:t>tendo em conta que estes</w:t>
+      </w:r>
+      <w:r>
+        <w:rPr>
+          <w:sz w:val="24"/>
+          <w:szCs w:val="24"/>
+          <w:lang w:val="pt-PT"/>
+        </w:rPr>
+        <w:t xml:space="preserve"> fatores demonstraram ser amplamente legíveis e relevantes</w:t>
+      </w:r>
+      <w:r>
+        <w:rPr>
+          <w:sz w:val="24"/>
+          <w:szCs w:val="24"/>
+          <w:lang w:val="pt-PT"/>
+        </w:rPr>
+        <w:t xml:space="preserve"> no passado aquando da caracterização da personalidade de personagens (e do ser humano)</w:t>
+      </w:r>
+      <w:r>
+        <w:rPr>
+          <w:sz w:val="24"/>
+          <w:szCs w:val="24"/>
+          <w:lang w:val="pt-PT"/>
+        </w:rPr>
+        <w:t>.</w:t>
+      </w:r>
+    </w:p>
+    <w:p>
+      <w:pPr>
+        <w:ind w:left="720"/>
+        <w:jc w:val="both"/>
+        <w:rPr>
+          <w:sz w:val="24"/>
+          <w:szCs w:val="24"/>
+          <w:lang w:val="pt-PT"/>
+        </w:rPr>
+      </w:pPr>
+    </w:p>
+    <w:p>
+      <w:pPr>
+        <w:pStyle w:val="ListParagraph"/>
+        <w:jc w:val="both"/>
+        <w:rPr>
+          <w:sz w:val="24"/>
+          <w:szCs w:val="24"/>
+          <w:lang w:val="pt-PT"/>
+        </w:rPr>
+      </w:pPr>
+    </w:p>
+    <w:p>
+      <w:pPr>
+        <w:ind w:left="1080"/>
+        <w:jc w:val="both"/>
+        <w:rPr>
+          <w:sz w:val="24"/>
+          <w:szCs w:val="24"/>
+          <w:lang w:val="pt-PT"/>
+        </w:rPr>
+      </w:pPr>
     </w:p>
     <w:p>
       <w:pPr>
@@ -2568,7 +2475,7 @@
   <w:abstractNum w:abstractNumId="1" w15:restartNumberingAfterBreak="0">
     <w:nsid w:val="2FBB54BE"/>
     <w:multiLevelType w:val="hybridMultilevel"/>
-    <w:tmpl w:val="646842F0"/>
+    <w:tmpl w:val="BC9099E6"/>
     <w:lvl w:ilvl="0" w:tplc="04090001">
       <w:start w:val="1"/>
       <w:numFmt w:val="bullet"/>

</xml_diff>

<commit_message>
puzzle games jogos de quebra-cabeaças
</commit_message>
<xml_diff>
--- a/docs/enquadramento.docx
+++ b/docs/enquadramento.docx
@@ -144,7 +144,6 @@
         </w:rPr>
         <w:t xml:space="preserve">) são frequentemente usados sem distinção – há inclusive quem não os distinga em outras línguas europeias, como é o caso do francês, em que a tradução corresponde a </w:t>
       </w:r>
-      <w:proofErr w:type="spellStart"/>
       <w:r>
         <w:rPr>
           <w:i/>
@@ -154,7 +153,6 @@
         </w:rPr>
         <w:t>jeux</w:t>
       </w:r>
-      <w:proofErr w:type="spellEnd"/>
       <w:r>
         <w:rPr>
           <w:sz w:val="24"/>
@@ -176,7 +174,6 @@
         </w:rPr>
         <w:t xml:space="preserve"> ainda o alemão, em que </w:t>
       </w:r>
-      <w:proofErr w:type="spellStart"/>
       <w:r>
         <w:rPr>
           <w:i/>
@@ -186,7 +183,6 @@
         </w:rPr>
         <w:t>spiel</w:t>
       </w:r>
-      <w:proofErr w:type="spellEnd"/>
       <w:r>
         <w:rPr>
           <w:sz w:val="24"/>
@@ -199,52 +195,16 @@
           <w:sz w:val="24"/>
           <w:szCs w:val="24"/>
         </w:rPr>
-        <w:t xml:space="preserve">Roger </w:t>
-      </w:r>
-      <w:proofErr w:type="spellStart"/>
-      <w:r>
-        <w:rPr>
-          <w:sz w:val="24"/>
-          <w:szCs w:val="24"/>
-        </w:rPr>
-        <w:t>Caillois</w:t>
-      </w:r>
-      <w:proofErr w:type="spellEnd"/>
-      <w:r>
-        <w:rPr>
-          <w:sz w:val="24"/>
-          <w:szCs w:val="24"/>
-        </w:rPr>
-        <w:t xml:space="preserve">, no seu livro </w:t>
-      </w:r>
-      <w:r>
-        <w:rPr>
-          <w:i/>
-          <w:iCs/>
-          <w:sz w:val="24"/>
-          <w:szCs w:val="24"/>
-        </w:rPr>
-        <w:t xml:space="preserve">Man, Play </w:t>
-      </w:r>
-      <w:proofErr w:type="spellStart"/>
-      <w:r>
-        <w:rPr>
-          <w:i/>
-          <w:iCs/>
-          <w:sz w:val="24"/>
-          <w:szCs w:val="24"/>
-        </w:rPr>
-        <w:t>and</w:t>
-      </w:r>
-      <w:proofErr w:type="spellEnd"/>
-      <w:r>
-        <w:rPr>
-          <w:i/>
-          <w:iCs/>
-          <w:sz w:val="24"/>
-          <w:szCs w:val="24"/>
-        </w:rPr>
-        <w:t xml:space="preserve"> Games</w:t>
+        <w:t xml:space="preserve">Roger Caillois, no seu livro </w:t>
+      </w:r>
+      <w:r>
+        <w:rPr>
+          <w:i/>
+          <w:iCs/>
+          <w:sz w:val="24"/>
+          <w:szCs w:val="24"/>
+        </w:rPr>
+        <w:t>Man, Play and Games</w:t>
       </w:r>
       <w:r>
         <w:rPr>
@@ -276,19 +236,8 @@
           <w:sz w:val="24"/>
           <w:szCs w:val="24"/>
         </w:rPr>
-        <w:t xml:space="preserve">Homo </w:t>
-      </w:r>
-      <w:proofErr w:type="spellStart"/>
-      <w:r>
-        <w:rPr>
-          <w:i/>
-          <w:iCs/>
-          <w:sz w:val="24"/>
-          <w:szCs w:val="24"/>
-        </w:rPr>
-        <w:t>Ludens</w:t>
-      </w:r>
-      <w:proofErr w:type="spellEnd"/>
+        <w:t>Homo Ludens</w:t>
+      </w:r>
       <w:r>
         <w:rPr>
           <w:sz w:val="24"/>
@@ -322,23 +271,7 @@
           <w:sz w:val="24"/>
           <w:szCs w:val="24"/>
         </w:rPr>
-        <w:t xml:space="preserve">Para </w:t>
-      </w:r>
-      <w:proofErr w:type="spellStart"/>
-      <w:r>
-        <w:rPr>
-          <w:sz w:val="24"/>
-          <w:szCs w:val="24"/>
-        </w:rPr>
-        <w:t>Johan</w:t>
-      </w:r>
-      <w:proofErr w:type="spellEnd"/>
-      <w:r>
-        <w:rPr>
-          <w:sz w:val="24"/>
-          <w:szCs w:val="24"/>
-        </w:rPr>
-        <w:t xml:space="preserve"> Huizinga, historiador e linguista holandês, </w:t>
+        <w:t xml:space="preserve">Para Johan Huizinga, historiador e linguista holandês, </w:t>
       </w:r>
       <w:r>
         <w:rPr>
@@ -400,23 +333,7 @@
           <w:sz w:val="24"/>
           <w:szCs w:val="24"/>
         </w:rPr>
-        <w:t xml:space="preserve">Roger </w:t>
-      </w:r>
-      <w:proofErr w:type="spellStart"/>
-      <w:r>
-        <w:rPr>
-          <w:sz w:val="24"/>
-          <w:szCs w:val="24"/>
-        </w:rPr>
-        <w:t>Caillois</w:t>
-      </w:r>
-      <w:proofErr w:type="spellEnd"/>
-      <w:r>
-        <w:rPr>
-          <w:sz w:val="24"/>
-          <w:szCs w:val="24"/>
-        </w:rPr>
-        <w:t xml:space="preserve">, sociólogo e ensaísta francês, </w:t>
+        <w:t xml:space="preserve">Roger Caillois, sociólogo e ensaísta francês, </w:t>
       </w:r>
       <w:r>
         <w:rPr>
@@ -548,7 +465,6 @@
         </w:rPr>
         <w:t xml:space="preserve">tem como origem etimológica grega </w:t>
       </w:r>
-      <w:proofErr w:type="spellStart"/>
       <w:r>
         <w:rPr>
           <w:i/>
@@ -558,7 +474,6 @@
         </w:rPr>
         <w:t>paidea</w:t>
       </w:r>
-      <w:proofErr w:type="spellEnd"/>
       <w:r>
         <w:rPr>
           <w:sz w:val="24"/>
@@ -613,7 +528,6 @@
         </w:rPr>
         <w:t xml:space="preserve"> vai mais além – sendo originária do latim </w:t>
       </w:r>
-      <w:proofErr w:type="spellStart"/>
       <w:r>
         <w:rPr>
           <w:i/>
@@ -623,7 +537,6 @@
         </w:rPr>
         <w:t>ludus</w:t>
       </w:r>
-      <w:proofErr w:type="spellEnd"/>
       <w:r>
         <w:rPr>
           <w:sz w:val="24"/>
@@ -814,55 +727,7 @@
           <w:sz w:val="24"/>
           <w:szCs w:val="24"/>
         </w:rPr>
-        <w:t xml:space="preserve">declaração (como é formado, quais os atributos) de um jogo.  Nesta secção serão abordados alguns dos seus parâmetros presentes, de acordo com alguns autores de renome na área dos Jogos Digitais, tais como Roger </w:t>
-      </w:r>
-      <w:proofErr w:type="spellStart"/>
-      <w:r>
-        <w:rPr>
-          <w:sz w:val="24"/>
-          <w:szCs w:val="24"/>
-        </w:rPr>
-        <w:t>Caillois</w:t>
-      </w:r>
-      <w:proofErr w:type="spellEnd"/>
-      <w:r>
-        <w:rPr>
-          <w:sz w:val="24"/>
-          <w:szCs w:val="24"/>
-        </w:rPr>
-        <w:t xml:space="preserve">, Chris Crawford e </w:t>
-      </w:r>
-      <w:proofErr w:type="spellStart"/>
-      <w:r>
-        <w:rPr>
-          <w:sz w:val="24"/>
-          <w:szCs w:val="24"/>
-        </w:rPr>
-        <w:t>Salen</w:t>
-      </w:r>
-      <w:proofErr w:type="spellEnd"/>
-      <w:r>
-        <w:rPr>
-          <w:sz w:val="24"/>
-          <w:szCs w:val="24"/>
-        </w:rPr>
-        <w:t xml:space="preserve"> e </w:t>
-      </w:r>
-      <w:proofErr w:type="spellStart"/>
-      <w:r>
-        <w:rPr>
-          <w:sz w:val="24"/>
-          <w:szCs w:val="24"/>
-        </w:rPr>
-        <w:t>Zimmerman</w:t>
-      </w:r>
-      <w:proofErr w:type="spellEnd"/>
-      <w:r>
-        <w:rPr>
-          <w:sz w:val="24"/>
-          <w:szCs w:val="24"/>
-        </w:rPr>
-        <w:t xml:space="preserve">. </w:t>
+        <w:t xml:space="preserve">declaração (como é formado, quais os atributos) de um jogo.  Nesta secção serão abordados alguns dos seus parâmetros presentes, de acordo com alguns autores de renome na área dos Jogos Digitais, tais como Roger Caillois, Chris Crawford e Salen e Zimmerman. </w:t>
       </w:r>
     </w:p>
     <w:p>
@@ -893,17 +758,8 @@
           <w:sz w:val="24"/>
           <w:szCs w:val="24"/>
         </w:rPr>
-        <w:t xml:space="preserve">Roger </w:t>
-      </w:r>
-      <w:proofErr w:type="spellStart"/>
-      <w:r>
-        <w:rPr>
-          <w:sz w:val="24"/>
-          <w:szCs w:val="24"/>
-        </w:rPr>
-        <w:t>Caillois</w:t>
-      </w:r>
-      <w:proofErr w:type="spellEnd"/>
+        <w:t>Roger Caillois</w:t>
+      </w:r>
     </w:p>
     <w:p>
       <w:pPr>
@@ -935,25 +791,8 @@
           <w:sz w:val="24"/>
           <w:szCs w:val="24"/>
         </w:rPr>
-        <w:t xml:space="preserve"> como uma ocupação de livre vontade, i.e., espontânea, delimitada, imprevisível (dependente do(s) jogador(</w:t>
-      </w:r>
-      <w:proofErr w:type="spellStart"/>
-      <w:r>
-        <w:rPr>
-          <w:sz w:val="24"/>
-          <w:szCs w:val="24"/>
-        </w:rPr>
-        <w:t>es</w:t>
-      </w:r>
-      <w:proofErr w:type="spellEnd"/>
-      <w:r>
-        <w:rPr>
-          <w:sz w:val="24"/>
-          <w:szCs w:val="24"/>
-        </w:rPr>
-        <w:t xml:space="preserve">)), regulamentada e ficcional, ou seja, que se encontra fora do mundo real, ele adicionou quatro novas categorias caracterizadoras de um jogo – </w:t>
-      </w:r>
-      <w:proofErr w:type="spellStart"/>
+        <w:t xml:space="preserve"> como uma ocupação de livre vontade, i.e., espontânea, delimitada, imprevisível (dependente do(s) jogador(es)), regulamentada e ficcional, ou seja, que se encontra fora do mundo real, ele adicionou quatro novas categorias caracterizadoras de um jogo – </w:t>
+      </w:r>
       <w:r>
         <w:rPr>
           <w:i/>
@@ -963,55 +802,14 @@
         </w:rPr>
         <w:t>agôn</w:t>
       </w:r>
-      <w:proofErr w:type="spellEnd"/>
-      <w:r>
-        <w:rPr>
-          <w:i/>
-          <w:iCs/>
-          <w:sz w:val="24"/>
-          <w:szCs w:val="24"/>
-        </w:rPr>
-        <w:t xml:space="preserve">, </w:t>
-      </w:r>
-      <w:proofErr w:type="spellStart"/>
-      <w:r>
-        <w:rPr>
-          <w:i/>
-          <w:iCs/>
-          <w:sz w:val="24"/>
-          <w:szCs w:val="24"/>
-        </w:rPr>
-        <w:t>alea</w:t>
-      </w:r>
-      <w:proofErr w:type="spellEnd"/>
-      <w:r>
-        <w:rPr>
-          <w:i/>
-          <w:iCs/>
-          <w:sz w:val="24"/>
-          <w:szCs w:val="24"/>
-        </w:rPr>
-        <w:t xml:space="preserve">, </w:t>
-      </w:r>
-      <w:proofErr w:type="spellStart"/>
-      <w:r>
-        <w:rPr>
-          <w:i/>
-          <w:iCs/>
-          <w:sz w:val="24"/>
-          <w:szCs w:val="24"/>
-        </w:rPr>
-        <w:t>mimicry</w:t>
-      </w:r>
-      <w:proofErr w:type="spellEnd"/>
-      <w:r>
-        <w:rPr>
-          <w:i/>
-          <w:iCs/>
-          <w:sz w:val="24"/>
-          <w:szCs w:val="24"/>
-        </w:rPr>
-        <w:t xml:space="preserve"> </w:t>
+      <w:r>
+        <w:rPr>
+          <w:i/>
+          <w:iCs/>
+          <w:sz w:val="24"/>
+          <w:szCs w:val="24"/>
+        </w:rPr>
+        <w:t xml:space="preserve">, alea, mimicry </w:t>
       </w:r>
       <w:r>
         <w:rPr>
@@ -1027,19 +825,8 @@
           <w:sz w:val="24"/>
           <w:szCs w:val="24"/>
         </w:rPr>
-        <w:t xml:space="preserve"> </w:t>
-      </w:r>
-      <w:proofErr w:type="spellStart"/>
-      <w:r>
-        <w:rPr>
-          <w:i/>
-          <w:iCs/>
-          <w:sz w:val="24"/>
-          <w:szCs w:val="24"/>
-        </w:rPr>
-        <w:t>ilinx</w:t>
-      </w:r>
-      <w:proofErr w:type="spellEnd"/>
+        <w:t xml:space="preserve"> ilinx</w:t>
+      </w:r>
       <w:r>
         <w:rPr>
           <w:sz w:val="24"/>
@@ -1068,7 +855,6 @@
           <w:szCs w:val="24"/>
         </w:rPr>
       </w:pPr>
-      <w:proofErr w:type="spellStart"/>
       <w:r>
         <w:rPr>
           <w:i/>
@@ -1078,7 +864,6 @@
         </w:rPr>
         <w:t>Agôn</w:t>
       </w:r>
-      <w:proofErr w:type="spellEnd"/>
       <w:r>
         <w:rPr>
           <w:sz w:val="24"/>
@@ -1122,25 +907,14 @@
           <w:szCs w:val="24"/>
         </w:rPr>
       </w:pPr>
-      <w:proofErr w:type="spellStart"/>
-      <w:r>
-        <w:rPr>
-          <w:i/>
-          <w:iCs/>
-          <w:sz w:val="24"/>
-          <w:szCs w:val="24"/>
-        </w:rPr>
-        <w:t>Alea</w:t>
-      </w:r>
-      <w:proofErr w:type="spellEnd"/>
-      <w:r>
-        <w:rPr>
-          <w:i/>
-          <w:iCs/>
-          <w:sz w:val="24"/>
-          <w:szCs w:val="24"/>
-        </w:rPr>
-        <w:t xml:space="preserve"> </w:t>
+      <w:r>
+        <w:rPr>
+          <w:i/>
+          <w:iCs/>
+          <w:sz w:val="24"/>
+          <w:szCs w:val="24"/>
+        </w:rPr>
+        <w:t xml:space="preserve">Alea </w:t>
       </w:r>
       <w:r>
         <w:rPr>
@@ -1156,7 +930,6 @@
         </w:rPr>
         <w:t xml:space="preserve">pode envolver a sorte, sendo completamente dependente do destino e ao qual o jogador é apenas um “expectador”, alguém passivo. Nesta categoria estão incluídos, nomeadamente, os jogos de azar (como o jogo da roleta ou de “rodar os dados”, de onde vem a origem de </w:t>
       </w:r>
-      <w:proofErr w:type="spellStart"/>
       <w:r>
         <w:rPr>
           <w:i/>
@@ -1166,7 +939,6 @@
         </w:rPr>
         <w:t>alea</w:t>
       </w:r>
-      <w:proofErr w:type="spellEnd"/>
       <w:r>
         <w:rPr>
           <w:sz w:val="24"/>
@@ -1188,7 +960,6 @@
         </w:rPr>
         <w:t xml:space="preserve"> numa decisão independente do jogador e num resultado sob o qual ele não tem qualquer tipo de controlo; contrariamente ao </w:t>
       </w:r>
-      <w:proofErr w:type="spellStart"/>
       <w:r>
         <w:rPr>
           <w:i/>
@@ -1198,7 +969,6 @@
         </w:rPr>
         <w:t>âgon</w:t>
       </w:r>
-      <w:proofErr w:type="spellEnd"/>
       <w:r>
         <w:rPr>
           <w:sz w:val="24"/>
@@ -1220,7 +990,6 @@
           <w:szCs w:val="24"/>
         </w:rPr>
       </w:pPr>
-      <w:proofErr w:type="spellStart"/>
       <w:r>
         <w:rPr>
           <w:i/>
@@ -1230,7 +999,6 @@
         </w:rPr>
         <w:t>Mimicry</w:t>
       </w:r>
-      <w:proofErr w:type="spellEnd"/>
       <w:r>
         <w:rPr>
           <w:sz w:val="24"/>
@@ -1238,7 +1006,6 @@
         </w:rPr>
         <w:t xml:space="preserve"> (simulação) – o jogo ocorre num universo ou mundo distinto do mundo real, aceite e credível, no qual o jogador pode desempenhar dadas ações tendo em conta as suas </w:t>
       </w:r>
-      <w:proofErr w:type="spellStart"/>
       <w:r>
         <w:rPr>
           <w:i/>
@@ -1248,35 +1015,14 @@
         </w:rPr>
         <w:t>skills</w:t>
       </w:r>
-      <w:proofErr w:type="spellEnd"/>
-      <w:r>
-        <w:rPr>
-          <w:i/>
-          <w:iCs/>
-          <w:sz w:val="24"/>
-          <w:szCs w:val="24"/>
-        </w:rPr>
-        <w:t xml:space="preserve"> (</w:t>
-      </w:r>
-      <w:proofErr w:type="spellStart"/>
-      <w:r>
-        <w:rPr>
-          <w:i/>
-          <w:iCs/>
-          <w:sz w:val="24"/>
-          <w:szCs w:val="24"/>
-        </w:rPr>
-        <w:t>âgon</w:t>
-      </w:r>
-      <w:proofErr w:type="spellEnd"/>
-      <w:r>
-        <w:rPr>
-          <w:i/>
-          <w:iCs/>
-          <w:sz w:val="24"/>
-          <w:szCs w:val="24"/>
-        </w:rPr>
-        <w:t>)</w:t>
+      <w:r>
+        <w:rPr>
+          <w:i/>
+          <w:iCs/>
+          <w:sz w:val="24"/>
+          <w:szCs w:val="24"/>
+        </w:rPr>
+        <w:t xml:space="preserve"> (âgon)</w:t>
       </w:r>
       <w:r>
         <w:rPr>
@@ -1292,27 +1038,7 @@
           <w:sz w:val="24"/>
           <w:szCs w:val="24"/>
         </w:rPr>
-        <w:t>(</w:t>
-      </w:r>
-      <w:proofErr w:type="spellStart"/>
-      <w:r>
-        <w:rPr>
-          <w:i/>
-          <w:iCs/>
-          <w:sz w:val="24"/>
-          <w:szCs w:val="24"/>
-        </w:rPr>
-        <w:t>alea</w:t>
-      </w:r>
-      <w:proofErr w:type="spellEnd"/>
-      <w:r>
-        <w:rPr>
-          <w:i/>
-          <w:iCs/>
-          <w:sz w:val="24"/>
-          <w:szCs w:val="24"/>
-        </w:rPr>
-        <w:t>)</w:t>
+        <w:t>(alea)</w:t>
       </w:r>
       <w:r>
         <w:rPr>
@@ -1335,25 +1061,14 @@
           <w:szCs w:val="24"/>
         </w:rPr>
       </w:pPr>
-      <w:proofErr w:type="spellStart"/>
-      <w:r>
-        <w:rPr>
-          <w:i/>
-          <w:iCs/>
-          <w:sz w:val="24"/>
-          <w:szCs w:val="24"/>
-        </w:rPr>
-        <w:t>Ilinx</w:t>
-      </w:r>
-      <w:proofErr w:type="spellEnd"/>
-      <w:r>
-        <w:rPr>
-          <w:i/>
-          <w:iCs/>
-          <w:sz w:val="24"/>
-          <w:szCs w:val="24"/>
-        </w:rPr>
-        <w:t xml:space="preserve"> </w:t>
+      <w:r>
+        <w:rPr>
+          <w:i/>
+          <w:iCs/>
+          <w:sz w:val="24"/>
+          <w:szCs w:val="24"/>
+        </w:rPr>
+        <w:t xml:space="preserve">Ilinx </w:t>
       </w:r>
       <w:r>
         <w:rPr>
@@ -1445,85 +1160,14 @@
         </w:rPr>
         <w:t xml:space="preserve">americano Chris Crawford, autor da obra </w:t>
       </w:r>
-      <w:proofErr w:type="spellStart"/>
-      <w:r>
-        <w:rPr>
-          <w:i/>
-          <w:iCs/>
-          <w:sz w:val="24"/>
-          <w:szCs w:val="24"/>
-        </w:rPr>
-        <w:t>The</w:t>
-      </w:r>
-      <w:proofErr w:type="spellEnd"/>
-      <w:r>
-        <w:rPr>
-          <w:i/>
-          <w:iCs/>
-          <w:sz w:val="24"/>
-          <w:szCs w:val="24"/>
-        </w:rPr>
-        <w:t xml:space="preserve"> </w:t>
-      </w:r>
-      <w:proofErr w:type="spellStart"/>
-      <w:r>
-        <w:rPr>
-          <w:i/>
-          <w:iCs/>
-          <w:sz w:val="24"/>
-          <w:szCs w:val="24"/>
-        </w:rPr>
-        <w:t>Art</w:t>
-      </w:r>
-      <w:proofErr w:type="spellEnd"/>
-      <w:r>
-        <w:rPr>
-          <w:i/>
-          <w:iCs/>
-          <w:sz w:val="24"/>
-          <w:szCs w:val="24"/>
-        </w:rPr>
-        <w:t xml:space="preserve"> </w:t>
-      </w:r>
-      <w:proofErr w:type="spellStart"/>
-      <w:r>
-        <w:rPr>
-          <w:i/>
-          <w:iCs/>
-          <w:sz w:val="24"/>
-          <w:szCs w:val="24"/>
-        </w:rPr>
-        <w:t>of</w:t>
-      </w:r>
-      <w:proofErr w:type="spellEnd"/>
-      <w:r>
-        <w:rPr>
-          <w:i/>
-          <w:iCs/>
-          <w:sz w:val="24"/>
-          <w:szCs w:val="24"/>
-        </w:rPr>
-        <w:t xml:space="preserve"> </w:t>
-      </w:r>
-      <w:proofErr w:type="spellStart"/>
-      <w:r>
-        <w:rPr>
-          <w:i/>
-          <w:iCs/>
-          <w:sz w:val="24"/>
-          <w:szCs w:val="24"/>
-        </w:rPr>
-        <w:t>Computer</w:t>
-      </w:r>
-      <w:proofErr w:type="spellEnd"/>
-      <w:r>
-        <w:rPr>
-          <w:i/>
-          <w:iCs/>
-          <w:sz w:val="24"/>
-          <w:szCs w:val="24"/>
-        </w:rPr>
-        <w:t xml:space="preserve"> Game Design</w:t>
+      <w:r>
+        <w:rPr>
+          <w:i/>
+          <w:iCs/>
+          <w:sz w:val="24"/>
+          <w:szCs w:val="24"/>
+        </w:rPr>
+        <w:t>The Art of Computer Game Design</w:t>
       </w:r>
       <w:r>
         <w:rPr>
@@ -1742,25 +1386,7 @@
           <w:szCs w:val="24"/>
           <w:lang w:val="en-US"/>
         </w:rPr>
-        <w:t xml:space="preserve">Katie </w:t>
-      </w:r>
-      <w:proofErr w:type="spellStart"/>
-      <w:r>
-        <w:rPr>
-          <w:sz w:val="24"/>
-          <w:szCs w:val="24"/>
-          <w:lang w:val="en-US"/>
-        </w:rPr>
-        <w:t>Salen</w:t>
-      </w:r>
-      <w:proofErr w:type="spellEnd"/>
-      <w:r>
-        <w:rPr>
-          <w:sz w:val="24"/>
-          <w:szCs w:val="24"/>
-          <w:lang w:val="en-US"/>
-        </w:rPr>
-        <w:t xml:space="preserve"> e Eric Z</w:t>
+        <w:t>Katie Salen e Eric Z</w:t>
       </w:r>
       <w:r>
         <w:rPr>
@@ -2557,27 +2183,7 @@
           <w:sz w:val="24"/>
           <w:szCs w:val="24"/>
         </w:rPr>
-        <w:t xml:space="preserve">Fundamentals </w:t>
-      </w:r>
-      <w:proofErr w:type="spellStart"/>
-      <w:r>
-        <w:rPr>
-          <w:i/>
-          <w:iCs/>
-          <w:sz w:val="24"/>
-          <w:szCs w:val="24"/>
-        </w:rPr>
-        <w:t>of</w:t>
-      </w:r>
-      <w:proofErr w:type="spellEnd"/>
-      <w:r>
-        <w:rPr>
-          <w:i/>
-          <w:iCs/>
-          <w:sz w:val="24"/>
-          <w:szCs w:val="24"/>
-        </w:rPr>
-        <w:t xml:space="preserve"> Game Design</w:t>
+        <w:t>Fundamentals of Game Design</w:t>
       </w:r>
       <w:r>
         <w:rPr>
@@ -2593,27 +2199,7 @@
           <w:sz w:val="24"/>
           <w:szCs w:val="24"/>
         </w:rPr>
-        <w:t>role-</w:t>
-      </w:r>
-      <w:proofErr w:type="spellStart"/>
-      <w:r>
-        <w:rPr>
-          <w:i/>
-          <w:iCs/>
-          <w:sz w:val="24"/>
-          <w:szCs w:val="24"/>
-        </w:rPr>
-        <w:t>playing</w:t>
-      </w:r>
-      <w:proofErr w:type="spellEnd"/>
-      <w:r>
-        <w:rPr>
-          <w:i/>
-          <w:iCs/>
-          <w:sz w:val="24"/>
-          <w:szCs w:val="24"/>
-        </w:rPr>
-        <w:t xml:space="preserve"> games</w:t>
+        <w:t>role-playing games</w:t>
       </w:r>
       <w:r>
         <w:rPr>
@@ -2703,25 +2289,14 @@
         </w:rPr>
         <w:t xml:space="preserve">; normalmente são focados em reações rápidas e boa coordenação entre os olhos e as mãos; alguns são designados por </w:t>
       </w:r>
-      <w:proofErr w:type="spellStart"/>
-      <w:r>
-        <w:rPr>
-          <w:i/>
-          <w:iCs/>
-          <w:sz w:val="24"/>
-          <w:szCs w:val="24"/>
-        </w:rPr>
-        <w:t>twitch</w:t>
-      </w:r>
-      <w:proofErr w:type="spellEnd"/>
-      <w:r>
-        <w:rPr>
-          <w:i/>
-          <w:iCs/>
-          <w:sz w:val="24"/>
-          <w:szCs w:val="24"/>
-        </w:rPr>
-        <w:t xml:space="preserve"> games</w:t>
+      <w:r>
+        <w:rPr>
+          <w:i/>
+          <w:iCs/>
+          <w:sz w:val="24"/>
+          <w:szCs w:val="24"/>
+        </w:rPr>
+        <w:t>twitch games</w:t>
       </w:r>
       <w:r>
         <w:rPr>
@@ -2821,25 +2396,14 @@
         </w:rPr>
         <w:t xml:space="preserve">, os </w:t>
       </w:r>
-      <w:proofErr w:type="spellStart"/>
-      <w:r>
-        <w:rPr>
-          <w:i/>
-          <w:iCs/>
-          <w:sz w:val="24"/>
-          <w:szCs w:val="24"/>
-        </w:rPr>
-        <w:t>action-adventure</w:t>
-      </w:r>
-      <w:proofErr w:type="spellEnd"/>
-      <w:r>
-        <w:rPr>
-          <w:i/>
-          <w:iCs/>
-          <w:sz w:val="24"/>
-          <w:szCs w:val="24"/>
-        </w:rPr>
-        <w:t xml:space="preserve"> games</w:t>
+      <w:r>
+        <w:rPr>
+          <w:i/>
+          <w:iCs/>
+          <w:sz w:val="24"/>
+          <w:szCs w:val="24"/>
+        </w:rPr>
+        <w:t>action-adventure games</w:t>
       </w:r>
       <w:r>
         <w:rPr>
@@ -2903,25 +2467,14 @@
         </w:rPr>
         <w:t xml:space="preserve"> porque no caso dos segundos, existe planeamento mas não um conflito direto; distinguem-se das simulações de construção e gestão porque estes, apesar de igualmente necessitarem de um planeamento, não exigem um conflito ou ação direta a um adversário; a maioria dos jogos de estratégia são jogos de guerra com um maior ou menor grau de abstração; contrariamente aos jogos de ação, a rapidez e a coordenação física não são relevantes nos jogos de estratégia; podem ser subdivididos em </w:t>
       </w:r>
-      <w:proofErr w:type="spellStart"/>
-      <w:r>
-        <w:rPr>
-          <w:i/>
-          <w:iCs/>
-          <w:sz w:val="24"/>
-          <w:szCs w:val="24"/>
-        </w:rPr>
-        <w:t>turn-based</w:t>
-      </w:r>
-      <w:proofErr w:type="spellEnd"/>
-      <w:r>
-        <w:rPr>
-          <w:i/>
-          <w:iCs/>
-          <w:sz w:val="24"/>
-          <w:szCs w:val="24"/>
-        </w:rPr>
-        <w:t xml:space="preserve"> games</w:t>
+      <w:r>
+        <w:rPr>
+          <w:i/>
+          <w:iCs/>
+          <w:sz w:val="24"/>
+          <w:szCs w:val="24"/>
+        </w:rPr>
+        <w:t>turn-based games</w:t>
       </w:r>
       <w:r>
         <w:rPr>
@@ -3145,8 +2698,318 @@
           <w:szCs w:val="24"/>
           <w:lang w:val="pt-BR"/>
         </w:rPr>
-        <w:t xml:space="preserve">Jogos de desporto - </w:t>
-      </w:r>
+        <w:t xml:space="preserve">Jogos de desporto </w:t>
+      </w:r>
+      <w:r>
+        <w:rPr>
+          <w:sz w:val="24"/>
+          <w:szCs w:val="24"/>
+          <w:lang w:val="pt-BR"/>
+        </w:rPr>
+        <w:t>–</w:t>
+      </w:r>
+      <w:r>
+        <w:rPr>
+          <w:sz w:val="24"/>
+          <w:szCs w:val="24"/>
+          <w:lang w:val="pt-BR"/>
+        </w:rPr>
+        <w:t xml:space="preserve"> </w:t>
+      </w:r>
+      <w:r>
+        <w:rPr>
+          <w:sz w:val="24"/>
+          <w:szCs w:val="24"/>
+          <w:lang w:val="pt-BR"/>
+        </w:rPr>
+        <w:t>simulam eventos de desporto tal como ocorrem na vida real, tal como uma partida de um desporto, ou gestão de uma equipa ou da carreira de um jogador; é focado em desafios físicos e estratégicos, sendo estes últimos, nomeadamente, baseados em gestão económica</w:t>
+      </w:r>
+      <w:r>
+        <w:rPr>
+          <w:sz w:val="24"/>
+          <w:szCs w:val="24"/>
+          <w:lang w:val="pt-BR"/>
+        </w:rPr>
+        <w:t>;</w:t>
+      </w:r>
+    </w:p>
+    <w:p>
+      <w:pPr>
+        <w:pStyle w:val="ListParagraph"/>
+        <w:rPr>
+          <w:sz w:val="24"/>
+          <w:szCs w:val="24"/>
+          <w:lang w:val="pt-BR"/>
+        </w:rPr>
+      </w:pPr>
+    </w:p>
+    <w:p>
+      <w:pPr>
+        <w:pStyle w:val="ListParagraph"/>
+        <w:numPr>
+          <w:ilvl w:val="0"/>
+          <w:numId w:val="5"/>
+        </w:numPr>
+        <w:jc w:val="both"/>
+        <w:rPr>
+          <w:sz w:val="24"/>
+          <w:szCs w:val="24"/>
+          <w:lang w:val="pt-BR"/>
+        </w:rPr>
+      </w:pPr>
+      <w:r>
+        <w:rPr>
+          <w:sz w:val="24"/>
+          <w:szCs w:val="24"/>
+          <w:lang w:val="pt-BR"/>
+        </w:rPr>
+        <w:t xml:space="preserve">Simulações de veículos </w:t>
+      </w:r>
+      <w:r>
+        <w:rPr>
+          <w:sz w:val="24"/>
+          <w:szCs w:val="24"/>
+          <w:lang w:val="pt-BR"/>
+        </w:rPr>
+        <w:t>–</w:t>
+      </w:r>
+      <w:r>
+        <w:rPr>
+          <w:sz w:val="24"/>
+          <w:szCs w:val="24"/>
+          <w:lang w:val="pt-BR"/>
+        </w:rPr>
+        <w:t xml:space="preserve"> </w:t>
+      </w:r>
+      <w:r>
+        <w:rPr>
+          <w:sz w:val="24"/>
+          <w:szCs w:val="24"/>
+          <w:lang w:val="pt-BR"/>
+        </w:rPr>
+        <w:t>criam a sensação de dirigir ou pilotar um veículo, real ou imaginário;</w:t>
+      </w:r>
+    </w:p>
+    <w:p>
+      <w:pPr>
+        <w:pStyle w:val="ListParagraph"/>
+        <w:rPr>
+          <w:sz w:val="24"/>
+          <w:szCs w:val="24"/>
+          <w:lang w:val="pt-BR"/>
+        </w:rPr>
+      </w:pPr>
+    </w:p>
+    <w:p>
+      <w:pPr>
+        <w:pStyle w:val="ListParagraph"/>
+        <w:numPr>
+          <w:ilvl w:val="0"/>
+          <w:numId w:val="5"/>
+        </w:numPr>
+        <w:jc w:val="both"/>
+        <w:rPr>
+          <w:sz w:val="24"/>
+          <w:szCs w:val="24"/>
+          <w:lang w:val="pt-BR"/>
+        </w:rPr>
+      </w:pPr>
+      <w:r>
+        <w:rPr>
+          <w:sz w:val="24"/>
+          <w:szCs w:val="24"/>
+          <w:lang w:val="pt-BR"/>
+        </w:rPr>
+        <w:t xml:space="preserve">Simulações de contrução e gestão – </w:t>
+      </w:r>
+      <w:r>
+        <w:rPr>
+          <w:sz w:val="24"/>
+          <w:szCs w:val="24"/>
+          <w:lang w:val="pt-BR"/>
+        </w:rPr>
+        <w:t xml:space="preserve">género de jogos focado na construção e/ou gestão de algo, como uma cidade, segundo restrições económicas; o intuito não é derrotar um inimigo, mas sim a criação de um processo contínuo e rentável que permita o crescimento daquilo que foi construído e se encontra no momento a ser </w:t>
+      </w:r>
+      <w:r>
+        <w:rPr>
+          <w:sz w:val="24"/>
+          <w:szCs w:val="24"/>
+          <w:lang w:val="pt-BR"/>
+        </w:rPr>
+        <w:lastRenderedPageBreak/>
+        <w:t>monitorizado; evitam a coordenação física, uma vez que se baseiam mais em estratégia;</w:t>
+      </w:r>
+    </w:p>
+    <w:p>
+      <w:pPr>
+        <w:pStyle w:val="ListParagraph"/>
+        <w:rPr>
+          <w:sz w:val="24"/>
+          <w:szCs w:val="24"/>
+          <w:lang w:val="pt-BR"/>
+        </w:rPr>
+      </w:pPr>
+    </w:p>
+    <w:p>
+      <w:pPr>
+        <w:pStyle w:val="ListParagraph"/>
+        <w:numPr>
+          <w:ilvl w:val="0"/>
+          <w:numId w:val="5"/>
+        </w:numPr>
+        <w:jc w:val="both"/>
+        <w:rPr>
+          <w:sz w:val="24"/>
+          <w:szCs w:val="24"/>
+          <w:lang w:val="pt-BR"/>
+        </w:rPr>
+      </w:pPr>
+      <w:r>
+        <w:rPr>
+          <w:sz w:val="24"/>
+          <w:szCs w:val="24"/>
+          <w:lang w:val="pt-BR"/>
+        </w:rPr>
+        <w:t xml:space="preserve">Jogos de aventura – </w:t>
+      </w:r>
+    </w:p>
+    <w:p>
+      <w:pPr>
+        <w:pStyle w:val="ListParagraph"/>
+        <w:rPr>
+          <w:sz w:val="24"/>
+          <w:szCs w:val="24"/>
+          <w:lang w:val="pt-BR"/>
+        </w:rPr>
+      </w:pPr>
+    </w:p>
+    <w:p>
+      <w:pPr>
+        <w:pStyle w:val="ListParagraph"/>
+        <w:numPr>
+          <w:ilvl w:val="0"/>
+          <w:numId w:val="5"/>
+        </w:numPr>
+        <w:jc w:val="both"/>
+        <w:rPr>
+          <w:sz w:val="24"/>
+          <w:szCs w:val="24"/>
+          <w:lang w:val="pt-BR"/>
+        </w:rPr>
+      </w:pPr>
+      <w:r>
+        <w:rPr>
+          <w:i/>
+          <w:iCs/>
+          <w:sz w:val="24"/>
+          <w:szCs w:val="24"/>
+          <w:lang w:val="pt-BR"/>
+        </w:rPr>
+        <w:t xml:space="preserve">Puzzle games </w:t>
+      </w:r>
+      <w:r>
+        <w:rPr>
+          <w:sz w:val="24"/>
+          <w:szCs w:val="24"/>
+          <w:lang w:val="pt-BR"/>
+        </w:rPr>
+        <w:t xml:space="preserve">(jogos de quebra-cabeças) – </w:t>
+      </w:r>
+      <w:r>
+        <w:rPr>
+          <w:sz w:val="24"/>
+          <w:szCs w:val="24"/>
+          <w:lang w:val="pt-BR"/>
+        </w:rPr>
+        <w:t xml:space="preserve">jogos nos quais a resolução de quebra-cabeças é a atividade principal; </w:t>
+      </w:r>
+      <w:r>
+        <w:rPr>
+          <w:sz w:val="24"/>
+          <w:szCs w:val="24"/>
+          <w:lang w:val="pt-BR"/>
+        </w:rPr>
+        <w:t>jogos</w:t>
+      </w:r>
+      <w:r>
+        <w:rPr>
+          <w:sz w:val="24"/>
+          <w:szCs w:val="24"/>
+          <w:lang w:val="pt-BR"/>
+        </w:rPr>
+        <w:t xml:space="preserve"> casuais muito populares em plataformas móveis, como os telemóveis; possuem poucas barreiras à entrada, visto serem fáceis de aprender, apesar de serem difíceis de masterizar; são projetados para sessões curtas de jogo;</w:t>
+      </w:r>
+      <w:r>
+        <w:rPr>
+          <w:sz w:val="24"/>
+          <w:szCs w:val="24"/>
+          <w:lang w:val="pt-BR"/>
+        </w:rPr>
+        <w:t xml:space="preserve"> oferecem desafios relacionados, que seguem um determinado temas, e podem envolver o reconhecimento de padrões, dedução lógica ou compreensão de processos;</w:t>
+      </w:r>
+    </w:p>
+    <w:p>
+      <w:pPr>
+        <w:pStyle w:val="ListParagraph"/>
+        <w:rPr>
+          <w:sz w:val="24"/>
+          <w:szCs w:val="24"/>
+          <w:lang w:val="pt-BR"/>
+        </w:rPr>
+      </w:pPr>
+    </w:p>
+    <w:p>
+      <w:pPr>
+        <w:pStyle w:val="ListParagraph"/>
+        <w:numPr>
+          <w:ilvl w:val="0"/>
+          <w:numId w:val="5"/>
+        </w:numPr>
+        <w:jc w:val="both"/>
+        <w:rPr>
+          <w:sz w:val="24"/>
+          <w:szCs w:val="24"/>
+          <w:lang w:val="pt-BR"/>
+        </w:rPr>
+      </w:pPr>
+      <w:r>
+        <w:rPr>
+          <w:i/>
+          <w:iCs/>
+          <w:sz w:val="24"/>
+          <w:szCs w:val="24"/>
+          <w:lang w:val="pt-BR"/>
+        </w:rPr>
+        <w:t xml:space="preserve">Shooters </w:t>
+      </w:r>
+      <w:r>
+        <w:rPr>
+          <w:sz w:val="24"/>
+          <w:szCs w:val="24"/>
+          <w:lang w:val="pt-BR"/>
+        </w:rPr>
+        <w:t xml:space="preserve">– </w:t>
+      </w:r>
+    </w:p>
+    <w:p>
+      <w:pPr>
+        <w:pStyle w:val="ListParagraph"/>
+        <w:rPr>
+          <w:sz w:val="24"/>
+          <w:szCs w:val="24"/>
+          <w:lang w:val="pt-BR"/>
+        </w:rPr>
+      </w:pPr>
+    </w:p>
+    <w:p>
+      <w:pPr>
+        <w:jc w:val="both"/>
+        <w:rPr>
+          <w:sz w:val="24"/>
+          <w:szCs w:val="24"/>
+          <w:lang w:val="pt-BR"/>
+        </w:rPr>
+      </w:pPr>
     </w:p>
     <w:p>
       <w:pPr>
@@ -3232,7 +3095,6 @@
           <w:sz w:val="36"/>
           <w:szCs w:val="36"/>
         </w:rPr>
-        <w:lastRenderedPageBreak/>
         <w:t>PERSONAGENS</w:t>
       </w:r>
     </w:p>
@@ -3280,19 +3142,8 @@
           <w:sz w:val="24"/>
           <w:szCs w:val="24"/>
         </w:rPr>
-        <w:t xml:space="preserve">halo </w:t>
-      </w:r>
-      <w:proofErr w:type="spellStart"/>
-      <w:r>
-        <w:rPr>
-          <w:i/>
-          <w:iCs/>
-          <w:sz w:val="24"/>
-          <w:szCs w:val="24"/>
-        </w:rPr>
-        <w:t>effect</w:t>
-      </w:r>
-      <w:proofErr w:type="spellEnd"/>
+        <w:t>halo effect</w:t>
+      </w:r>
       <w:r>
         <w:rPr>
           <w:sz w:val="24"/>
@@ -3350,23 +3201,15 @@
           <w:sz w:val="24"/>
           <w:szCs w:val="24"/>
         </w:rPr>
-        <w:t xml:space="preserve">no passado, o ser humano primitivo, </w:t>
-      </w:r>
-      <w:proofErr w:type="spellStart"/>
-      <w:r>
-        <w:rPr>
-          <w:sz w:val="24"/>
-          <w:szCs w:val="24"/>
-        </w:rPr>
-        <w:t>ultrassocial</w:t>
-      </w:r>
-      <w:proofErr w:type="spellEnd"/>
-      <w:r>
-        <w:rPr>
-          <w:sz w:val="24"/>
-          <w:szCs w:val="24"/>
-        </w:rPr>
-        <w:t xml:space="preserve"> por natureza, procurava viver com indivíduos com particulares mais atrativas, indicador de uma boa saúde, garantindo assim uma melhor segurança e maior probabilidade de sobrevivência.</w:t>
+        <w:t xml:space="preserve">no passado, o ser humano primitivo, ultrassocial por natureza, procurava viver com </w:t>
+      </w:r>
+      <w:r>
+        <w:rPr>
+          <w:sz w:val="24"/>
+          <w:szCs w:val="24"/>
+        </w:rPr>
+        <w:lastRenderedPageBreak/>
+        <w:t>indivíduos com particulares mais atrativas, indicador de uma boa saúde, garantindo assim uma melhor segurança e maior probabilidade de sobrevivência.</w:t>
       </w:r>
     </w:p>
     <w:p>
@@ -3382,7 +3225,6 @@
           <w:szCs w:val="24"/>
         </w:rPr>
       </w:pPr>
-      <w:proofErr w:type="spellStart"/>
       <w:r>
         <w:rPr>
           <w:i/>
@@ -3392,7 +3234,6 @@
         </w:rPr>
         <w:t>Babyfaces</w:t>
       </w:r>
-      <w:proofErr w:type="spellEnd"/>
     </w:p>
     <w:p>
       <w:pPr>
@@ -3537,7 +3378,6 @@
           <w:sz w:val="24"/>
           <w:szCs w:val="24"/>
         </w:rPr>
-        <w:lastRenderedPageBreak/>
         <w:t xml:space="preserve">Uma das estratégias mais adotadas pelos </w:t>
       </w:r>
       <w:r>
@@ -3563,25 +3403,14 @@
         </w:rPr>
         <w:t xml:space="preserve"> reconhecíveis mais facilmente e, desta forma, permitir ao jogador mais rapidamente avaliar as intenções de um personagem e as ações prováveis que poderá vir a desempenhar no jogo. Contudo, para personagens com maior </w:t>
       </w:r>
-      <w:proofErr w:type="spellStart"/>
-      <w:r>
-        <w:rPr>
-          <w:i/>
-          <w:iCs/>
-          <w:sz w:val="24"/>
-          <w:szCs w:val="24"/>
-        </w:rPr>
-        <w:t>screen</w:t>
-      </w:r>
-      <w:proofErr w:type="spellEnd"/>
-      <w:r>
-        <w:rPr>
-          <w:i/>
-          <w:iCs/>
-          <w:sz w:val="24"/>
-          <w:szCs w:val="24"/>
-        </w:rPr>
-        <w:t xml:space="preserve"> time</w:t>
+      <w:r>
+        <w:rPr>
+          <w:i/>
+          <w:iCs/>
+          <w:sz w:val="24"/>
+          <w:szCs w:val="24"/>
+        </w:rPr>
+        <w:t>screen time</w:t>
       </w:r>
       <w:r>
         <w:rPr>
@@ -3616,57 +3445,15 @@
           <w:szCs w:val="24"/>
         </w:rPr>
       </w:pPr>
-      <w:proofErr w:type="spellStart"/>
-      <w:r>
-        <w:rPr>
-          <w:i/>
-          <w:iCs/>
-          <w:sz w:val="24"/>
-          <w:szCs w:val="24"/>
-        </w:rPr>
-        <w:t>The</w:t>
-      </w:r>
-      <w:proofErr w:type="spellEnd"/>
-      <w:r>
-        <w:rPr>
-          <w:i/>
-          <w:iCs/>
-          <w:sz w:val="24"/>
-          <w:szCs w:val="24"/>
-        </w:rPr>
-        <w:t xml:space="preserve"> </w:t>
-      </w:r>
-      <w:proofErr w:type="spellStart"/>
-      <w:r>
-        <w:rPr>
-          <w:i/>
-          <w:iCs/>
-          <w:sz w:val="24"/>
-          <w:szCs w:val="24"/>
-        </w:rPr>
-        <w:t>big</w:t>
-      </w:r>
-      <w:proofErr w:type="spellEnd"/>
-      <w:r>
-        <w:rPr>
-          <w:i/>
-          <w:iCs/>
-          <w:sz w:val="24"/>
-          <w:szCs w:val="24"/>
-        </w:rPr>
-        <w:t xml:space="preserve"> </w:t>
-      </w:r>
-      <w:proofErr w:type="spellStart"/>
-      <w:r>
-        <w:rPr>
-          <w:i/>
-          <w:iCs/>
-          <w:sz w:val="24"/>
-          <w:szCs w:val="24"/>
-        </w:rPr>
-        <w:t>five</w:t>
-      </w:r>
-      <w:proofErr w:type="spellEnd"/>
+      <w:r>
+        <w:rPr>
+          <w:i/>
+          <w:iCs/>
+          <w:sz w:val="24"/>
+          <w:szCs w:val="24"/>
+        </w:rPr>
+        <w:t>The big five</w:t>
+      </w:r>
     </w:p>
     <w:p>
       <w:pPr>
@@ -3682,6 +3469,7 @@
           <w:sz w:val="24"/>
           <w:szCs w:val="24"/>
         </w:rPr>
+        <w:lastRenderedPageBreak/>
         <w:t xml:space="preserve">A personalidade é um dos fatores mais importantes na caracterização de uma personagem, uma vez que revela de que forma é que, normalmente, a mesma irá reagir no seu quotidiano e diante de outras personagens, garantindo-lhe uma maior profundidade. </w:t>
       </w:r>
     </w:p>
@@ -3701,79 +3489,21 @@
         </w:rPr>
         <w:t xml:space="preserve">Para ajudar na definição de uma personalidade, foram comparados padrões de comportamento até chegar-se à lista de fatores designada por </w:t>
       </w:r>
-      <w:proofErr w:type="spellStart"/>
-      <w:r>
-        <w:rPr>
-          <w:i/>
-          <w:iCs/>
-          <w:sz w:val="24"/>
-          <w:szCs w:val="24"/>
-        </w:rPr>
-        <w:t>the</w:t>
-      </w:r>
-      <w:proofErr w:type="spellEnd"/>
-      <w:r>
-        <w:rPr>
-          <w:i/>
-          <w:iCs/>
-          <w:sz w:val="24"/>
-          <w:szCs w:val="24"/>
-        </w:rPr>
-        <w:t xml:space="preserve"> </w:t>
-      </w:r>
-      <w:proofErr w:type="spellStart"/>
-      <w:r>
-        <w:rPr>
-          <w:i/>
-          <w:iCs/>
-          <w:sz w:val="24"/>
-          <w:szCs w:val="24"/>
-        </w:rPr>
-        <w:t>big</w:t>
-      </w:r>
-      <w:proofErr w:type="spellEnd"/>
-      <w:r>
-        <w:rPr>
-          <w:i/>
-          <w:iCs/>
-          <w:sz w:val="24"/>
-          <w:szCs w:val="24"/>
-        </w:rPr>
-        <w:t xml:space="preserve"> </w:t>
-      </w:r>
-      <w:proofErr w:type="spellStart"/>
-      <w:r>
-        <w:rPr>
-          <w:i/>
-          <w:iCs/>
-          <w:sz w:val="24"/>
-          <w:szCs w:val="24"/>
-        </w:rPr>
-        <w:t>five</w:t>
-      </w:r>
-      <w:proofErr w:type="spellEnd"/>
-      <w:r>
-        <w:rPr>
-          <w:sz w:val="24"/>
-          <w:szCs w:val="24"/>
-        </w:rPr>
-        <w:t xml:space="preserve"> (“os 5 grandes”, em português) - abertura, consciência, extroversão, amabilidade e </w:t>
-      </w:r>
-      <w:proofErr w:type="spellStart"/>
-      <w:r>
-        <w:rPr>
-          <w:sz w:val="24"/>
-          <w:szCs w:val="24"/>
-        </w:rPr>
-        <w:t>neuroticismo</w:t>
-      </w:r>
-      <w:proofErr w:type="spellEnd"/>
-      <w:r>
-        <w:rPr>
-          <w:sz w:val="24"/>
-          <w:szCs w:val="24"/>
-        </w:rPr>
-        <w:t>:</w:t>
+      <w:r>
+        <w:rPr>
+          <w:i/>
+          <w:iCs/>
+          <w:sz w:val="24"/>
+          <w:szCs w:val="24"/>
+        </w:rPr>
+        <w:t>the big five</w:t>
+      </w:r>
+      <w:r>
+        <w:rPr>
+          <w:sz w:val="24"/>
+          <w:szCs w:val="24"/>
+        </w:rPr>
+        <w:t xml:space="preserve"> (“os 5 grandes”, em português) - abertura, consciência, extroversão, amabilidade e neuroticismo:</w:t>
       </w:r>
     </w:p>
     <w:p>
@@ -3915,21 +3645,12 @@
           <w:szCs w:val="24"/>
         </w:rPr>
       </w:pPr>
-      <w:proofErr w:type="spellStart"/>
-      <w:r>
-        <w:rPr>
-          <w:sz w:val="24"/>
-          <w:szCs w:val="24"/>
-        </w:rPr>
-        <w:t>Neuroticismo</w:t>
-      </w:r>
-      <w:proofErr w:type="spellEnd"/>
-      <w:r>
-        <w:rPr>
-          <w:sz w:val="24"/>
-          <w:szCs w:val="24"/>
-        </w:rPr>
-        <w:t xml:space="preserve"> – particularidade relacionada com personagens mais instáveis a nível emocional, que se sentem assoberbados e preocupados mais precipitadamente.</w:t>
+      <w:r>
+        <w:rPr>
+          <w:sz w:val="24"/>
+          <w:szCs w:val="24"/>
+        </w:rPr>
+        <w:t>Neuroticismo – particularidade relacionada com personagens mais instáveis a nível emocional, que se sentem assoberbados e preocupados mais precipitadamente.</w:t>
       </w:r>
     </w:p>
     <w:p>
@@ -3958,7 +3679,6 @@
           <w:sz w:val="24"/>
           <w:szCs w:val="24"/>
         </w:rPr>
-        <w:lastRenderedPageBreak/>
         <w:t xml:space="preserve">O recurso de diferentes graus de cada um destes fatores em cima descritos, exagerando alguns traços e deixando outros de lado, </w:t>
       </w:r>
       <w:r>
@@ -4084,6 +3804,7 @@
           <w:sz w:val="24"/>
           <w:szCs w:val="24"/>
         </w:rPr>
+        <w:lastRenderedPageBreak/>
         <w:t xml:space="preserve">Círculos – normalmente são usados pelos </w:t>
       </w:r>
       <w:r>
@@ -4342,16 +4063,7 @@
           <w:szCs w:val="24"/>
           <w:lang w:val="pt-BR"/>
         </w:rPr>
-        <w:t xml:space="preserve">O heroi – é o personagem que parte numa missão ou aventura, que faz “coisas típicas de um heroi”, como salvar uma princesa ou o mundo; é </w:t>
-      </w:r>
-      <w:r>
-        <w:rPr>
-          <w:sz w:val="24"/>
-          <w:szCs w:val="24"/>
-          <w:lang w:val="pt-BR"/>
-        </w:rPr>
-        <w:lastRenderedPageBreak/>
-        <w:t>aquele</w:t>
+        <w:t>O heroi – é o personagem que parte numa missão ou aventura, que faz “coisas típicas de um heroi”, como salvar uma princesa ou o mundo; é aquele</w:t>
       </w:r>
       <w:r>
         <w:rPr>
@@ -5208,69 +4920,69 @@
           <w:szCs w:val="24"/>
           <w:lang w:val="pt-BR"/>
         </w:rPr>
+        <w:t xml:space="preserve">A donzela – a personagem que ordinariamente está em perigo e espera que o heroi a venha salvar; características que lhe são prevalentes cingem-se à sua inocência e submissão; é, resumidamente, a </w:t>
+      </w:r>
+      <w:r>
+        <w:rPr>
+          <w:i/>
+          <w:iCs/>
+          <w:sz w:val="24"/>
+          <w:szCs w:val="24"/>
+          <w:lang w:val="pt-BR"/>
+        </w:rPr>
+        <w:t>Zelda</w:t>
+      </w:r>
+      <w:r>
+        <w:rPr>
+          <w:sz w:val="24"/>
+          <w:szCs w:val="24"/>
+          <w:lang w:val="pt-BR"/>
+        </w:rPr>
+        <w:t xml:space="preserve"> em  </w:t>
+      </w:r>
+      <w:r>
+        <w:rPr>
+          <w:i/>
+          <w:iCs/>
+          <w:sz w:val="24"/>
+          <w:szCs w:val="24"/>
+          <w:lang w:val="pt-BR"/>
+        </w:rPr>
+        <w:t>The Legend of Zelda: Skyward Sword</w:t>
+      </w:r>
+      <w:r>
+        <w:rPr>
+          <w:sz w:val="24"/>
+          <w:szCs w:val="24"/>
+          <w:lang w:val="pt-BR"/>
+        </w:rPr>
+        <w:t>;</w:t>
+      </w:r>
+    </w:p>
+    <w:p>
+      <w:pPr>
+        <w:pStyle w:val="ListParagraph"/>
+        <w:rPr>
+          <w:sz w:val="24"/>
+          <w:szCs w:val="24"/>
+          <w:lang w:val="pt-BR"/>
+        </w:rPr>
+      </w:pPr>
+    </w:p>
+    <w:p>
+      <w:pPr>
+        <w:jc w:val="center"/>
+        <w:rPr>
+          <w:sz w:val="24"/>
+          <w:szCs w:val="24"/>
+          <w:lang w:val="pt-BR"/>
+        </w:rPr>
+      </w:pPr>
+      <w:r>
+        <w:rPr>
+          <w:noProof/>
+        </w:rPr>
         <w:lastRenderedPageBreak/>
-        <w:t xml:space="preserve">A donzela – a personagem que ordinariamente está em perigo e espera que o heroi a venha salvar; características que lhe são prevalentes cingem-se à sua inocência e submissão; é, resumidamente, a </w:t>
-      </w:r>
-      <w:r>
-        <w:rPr>
-          <w:i/>
-          <w:iCs/>
-          <w:sz w:val="24"/>
-          <w:szCs w:val="24"/>
-          <w:lang w:val="pt-BR"/>
-        </w:rPr>
-        <w:t>Zelda</w:t>
-      </w:r>
-      <w:r>
-        <w:rPr>
-          <w:sz w:val="24"/>
-          <w:szCs w:val="24"/>
-          <w:lang w:val="pt-BR"/>
-        </w:rPr>
-        <w:t xml:space="preserve"> em  </w:t>
-      </w:r>
-      <w:r>
-        <w:rPr>
-          <w:i/>
-          <w:iCs/>
-          <w:sz w:val="24"/>
-          <w:szCs w:val="24"/>
-          <w:lang w:val="pt-BR"/>
-        </w:rPr>
-        <w:t>The Legend of Zelda: Skyward Sword</w:t>
-      </w:r>
-      <w:r>
-        <w:rPr>
-          <w:sz w:val="24"/>
-          <w:szCs w:val="24"/>
-          <w:lang w:val="pt-BR"/>
-        </w:rPr>
-        <w:t>;</w:t>
-      </w:r>
-    </w:p>
-    <w:p>
-      <w:pPr>
-        <w:pStyle w:val="ListParagraph"/>
-        <w:rPr>
-          <w:sz w:val="24"/>
-          <w:szCs w:val="24"/>
-          <w:lang w:val="pt-BR"/>
-        </w:rPr>
-      </w:pPr>
-    </w:p>
-    <w:p>
-      <w:pPr>
-        <w:jc w:val="center"/>
-        <w:rPr>
-          <w:sz w:val="24"/>
-          <w:szCs w:val="24"/>
-          <w:lang w:val="pt-BR"/>
-        </w:rPr>
-      </w:pPr>
-      <w:r>
-        <w:rPr>
-          <w:noProof/>
-        </w:rPr>
         <w:drawing>
           <wp:inline distT="0" distB="0" distL="0" distR="0" wp14:anchorId="6D8734BD" wp14:editId="1AC238F4">
             <wp:extent cx="3115395" cy="2904345"/>
@@ -6058,7 +5770,16 @@
           <w:szCs w:val="24"/>
           <w:lang w:val="pt-BR"/>
         </w:rPr>
-        <w:t xml:space="preserve">O diabo – tipo de vilão que seduz o heroi com poder, conhecimento ou riqueza, ao qual o heroi deverá não cair na tentação para ter sucesso; se esta personagem é salva em algum momento da narrativa, esta </w:t>
+        <w:t xml:space="preserve">O diabo – tipo de vilão que seduz o heroi com poder, conhecimento ou riqueza, ao qual o heroi deverá não cair na tentação para ter sucesso; se </w:t>
+      </w:r>
+      <w:r>
+        <w:rPr>
+          <w:sz w:val="24"/>
+          <w:szCs w:val="24"/>
+          <w:lang w:val="pt-BR"/>
+        </w:rPr>
+        <w:lastRenderedPageBreak/>
+        <w:t xml:space="preserve">esta personagem é salva em algum momento da narrativa, esta </w:t>
       </w:r>
       <w:r>
         <w:rPr>
@@ -6440,7 +6161,6 @@
           <w:szCs w:val="24"/>
           <w:lang w:val="pt-BR"/>
         </w:rPr>
-        <w:lastRenderedPageBreak/>
         <w:t>Contagonista – é aquele que engana o protagonista e lhe coloca obstáculos e desafios pelo caminho, não estando necessariamente contra o mesmo</w:t>
       </w:r>
       <w:r>

</xml_diff>

<commit_message>
digital game taxonomy done
</commit_message>
<xml_diff>
--- a/docs/enquadramento.docx
+++ b/docs/enquadramento.docx
@@ -144,6 +144,7 @@
         </w:rPr>
         <w:t xml:space="preserve">) são frequentemente usados sem distinção – há inclusive quem não os distinga em outras línguas europeias, como é o caso do francês, em que a tradução corresponde a </w:t>
       </w:r>
+      <w:proofErr w:type="spellStart"/>
       <w:r>
         <w:rPr>
           <w:i/>
@@ -153,6 +154,7 @@
         </w:rPr>
         <w:t>jeux</w:t>
       </w:r>
+      <w:proofErr w:type="spellEnd"/>
       <w:r>
         <w:rPr>
           <w:sz w:val="24"/>
@@ -174,6 +176,7 @@
         </w:rPr>
         <w:t xml:space="preserve"> ainda o alemão, em que </w:t>
       </w:r>
+      <w:proofErr w:type="spellStart"/>
       <w:r>
         <w:rPr>
           <w:i/>
@@ -183,6 +186,7 @@
         </w:rPr>
         <w:t>spiel</w:t>
       </w:r>
+      <w:proofErr w:type="spellEnd"/>
       <w:r>
         <w:rPr>
           <w:sz w:val="24"/>
@@ -195,16 +199,52 @@
           <w:sz w:val="24"/>
           <w:szCs w:val="24"/>
         </w:rPr>
-        <w:t xml:space="preserve">Roger Caillois, no seu livro </w:t>
-      </w:r>
-      <w:r>
-        <w:rPr>
-          <w:i/>
-          <w:iCs/>
-          <w:sz w:val="24"/>
-          <w:szCs w:val="24"/>
-        </w:rPr>
-        <w:t>Man, Play and Games</w:t>
+        <w:t xml:space="preserve">Roger </w:t>
+      </w:r>
+      <w:proofErr w:type="spellStart"/>
+      <w:r>
+        <w:rPr>
+          <w:sz w:val="24"/>
+          <w:szCs w:val="24"/>
+        </w:rPr>
+        <w:t>Caillois</w:t>
+      </w:r>
+      <w:proofErr w:type="spellEnd"/>
+      <w:r>
+        <w:rPr>
+          <w:sz w:val="24"/>
+          <w:szCs w:val="24"/>
+        </w:rPr>
+        <w:t xml:space="preserve">, no seu livro </w:t>
+      </w:r>
+      <w:r>
+        <w:rPr>
+          <w:i/>
+          <w:iCs/>
+          <w:sz w:val="24"/>
+          <w:szCs w:val="24"/>
+        </w:rPr>
+        <w:t xml:space="preserve">Man, Play </w:t>
+      </w:r>
+      <w:proofErr w:type="spellStart"/>
+      <w:r>
+        <w:rPr>
+          <w:i/>
+          <w:iCs/>
+          <w:sz w:val="24"/>
+          <w:szCs w:val="24"/>
+        </w:rPr>
+        <w:t>and</w:t>
+      </w:r>
+      <w:proofErr w:type="spellEnd"/>
+      <w:r>
+        <w:rPr>
+          <w:i/>
+          <w:iCs/>
+          <w:sz w:val="24"/>
+          <w:szCs w:val="24"/>
+        </w:rPr>
+        <w:t xml:space="preserve"> Games</w:t>
       </w:r>
       <w:r>
         <w:rPr>
@@ -236,8 +276,19 @@
           <w:sz w:val="24"/>
           <w:szCs w:val="24"/>
         </w:rPr>
-        <w:t>Homo Ludens</w:t>
-      </w:r>
+        <w:t xml:space="preserve">Homo </w:t>
+      </w:r>
+      <w:proofErr w:type="spellStart"/>
+      <w:r>
+        <w:rPr>
+          <w:i/>
+          <w:iCs/>
+          <w:sz w:val="24"/>
+          <w:szCs w:val="24"/>
+        </w:rPr>
+        <w:t>Ludens</w:t>
+      </w:r>
+      <w:proofErr w:type="spellEnd"/>
       <w:r>
         <w:rPr>
           <w:sz w:val="24"/>
@@ -271,7 +322,23 @@
           <w:sz w:val="24"/>
           <w:szCs w:val="24"/>
         </w:rPr>
-        <w:t xml:space="preserve">Para Johan Huizinga, historiador e linguista holandês, </w:t>
+        <w:t xml:space="preserve">Para </w:t>
+      </w:r>
+      <w:proofErr w:type="spellStart"/>
+      <w:r>
+        <w:rPr>
+          <w:sz w:val="24"/>
+          <w:szCs w:val="24"/>
+        </w:rPr>
+        <w:t>Johan</w:t>
+      </w:r>
+      <w:proofErr w:type="spellEnd"/>
+      <w:r>
+        <w:rPr>
+          <w:sz w:val="24"/>
+          <w:szCs w:val="24"/>
+        </w:rPr>
+        <w:t xml:space="preserve"> Huizinga, historiador e linguista holandês, </w:t>
       </w:r>
       <w:r>
         <w:rPr>
@@ -333,7 +400,23 @@
           <w:sz w:val="24"/>
           <w:szCs w:val="24"/>
         </w:rPr>
-        <w:t xml:space="preserve">Roger Caillois, sociólogo e ensaísta francês, </w:t>
+        <w:t xml:space="preserve">Roger </w:t>
+      </w:r>
+      <w:proofErr w:type="spellStart"/>
+      <w:r>
+        <w:rPr>
+          <w:sz w:val="24"/>
+          <w:szCs w:val="24"/>
+        </w:rPr>
+        <w:t>Caillois</w:t>
+      </w:r>
+      <w:proofErr w:type="spellEnd"/>
+      <w:r>
+        <w:rPr>
+          <w:sz w:val="24"/>
+          <w:szCs w:val="24"/>
+        </w:rPr>
+        <w:t xml:space="preserve">, sociólogo e ensaísta francês, </w:t>
       </w:r>
       <w:r>
         <w:rPr>
@@ -465,6 +548,7 @@
         </w:rPr>
         <w:t xml:space="preserve">tem como origem etimológica grega </w:t>
       </w:r>
+      <w:proofErr w:type="spellStart"/>
       <w:r>
         <w:rPr>
           <w:i/>
@@ -474,6 +558,7 @@
         </w:rPr>
         <w:t>paidea</w:t>
       </w:r>
+      <w:proofErr w:type="spellEnd"/>
       <w:r>
         <w:rPr>
           <w:sz w:val="24"/>
@@ -528,6 +613,7 @@
         </w:rPr>
         <w:t xml:space="preserve"> vai mais além – sendo originária do latim </w:t>
       </w:r>
+      <w:proofErr w:type="spellStart"/>
       <w:r>
         <w:rPr>
           <w:i/>
@@ -537,6 +623,7 @@
         </w:rPr>
         <w:t>ludus</w:t>
       </w:r>
+      <w:proofErr w:type="spellEnd"/>
       <w:r>
         <w:rPr>
           <w:sz w:val="24"/>
@@ -727,7 +814,55 @@
           <w:sz w:val="24"/>
           <w:szCs w:val="24"/>
         </w:rPr>
-        <w:t xml:space="preserve">declaração (como é formado, quais os atributos) de um jogo.  Nesta secção serão abordados alguns dos seus parâmetros presentes, de acordo com alguns autores de renome na área dos Jogos Digitais, tais como Roger Caillois, Chris Crawford e Salen e Zimmerman. </w:t>
+        <w:t xml:space="preserve">declaração (como é formado, quais os atributos) de um jogo.  Nesta secção serão abordados alguns dos seus parâmetros presentes, de acordo com alguns autores de renome na área dos Jogos Digitais, tais como Roger </w:t>
+      </w:r>
+      <w:proofErr w:type="spellStart"/>
+      <w:r>
+        <w:rPr>
+          <w:sz w:val="24"/>
+          <w:szCs w:val="24"/>
+        </w:rPr>
+        <w:t>Caillois</w:t>
+      </w:r>
+      <w:proofErr w:type="spellEnd"/>
+      <w:r>
+        <w:rPr>
+          <w:sz w:val="24"/>
+          <w:szCs w:val="24"/>
+        </w:rPr>
+        <w:t xml:space="preserve">, Chris Crawford e </w:t>
+      </w:r>
+      <w:proofErr w:type="spellStart"/>
+      <w:r>
+        <w:rPr>
+          <w:sz w:val="24"/>
+          <w:szCs w:val="24"/>
+        </w:rPr>
+        <w:t>Salen</w:t>
+      </w:r>
+      <w:proofErr w:type="spellEnd"/>
+      <w:r>
+        <w:rPr>
+          <w:sz w:val="24"/>
+          <w:szCs w:val="24"/>
+        </w:rPr>
+        <w:t xml:space="preserve"> e </w:t>
+      </w:r>
+      <w:proofErr w:type="spellStart"/>
+      <w:r>
+        <w:rPr>
+          <w:sz w:val="24"/>
+          <w:szCs w:val="24"/>
+        </w:rPr>
+        <w:t>Zimmerman</w:t>
+      </w:r>
+      <w:proofErr w:type="spellEnd"/>
+      <w:r>
+        <w:rPr>
+          <w:sz w:val="24"/>
+          <w:szCs w:val="24"/>
+        </w:rPr>
+        <w:t xml:space="preserve">. </w:t>
       </w:r>
     </w:p>
     <w:p>
@@ -758,8 +893,17 @@
           <w:sz w:val="24"/>
           <w:szCs w:val="24"/>
         </w:rPr>
-        <w:t>Roger Caillois</w:t>
-      </w:r>
+        <w:t xml:space="preserve">Roger </w:t>
+      </w:r>
+      <w:proofErr w:type="spellStart"/>
+      <w:r>
+        <w:rPr>
+          <w:sz w:val="24"/>
+          <w:szCs w:val="24"/>
+        </w:rPr>
+        <w:t>Caillois</w:t>
+      </w:r>
+      <w:proofErr w:type="spellEnd"/>
     </w:p>
     <w:p>
       <w:pPr>
@@ -791,8 +935,25 @@
           <w:sz w:val="24"/>
           <w:szCs w:val="24"/>
         </w:rPr>
-        <w:t xml:space="preserve"> como uma ocupação de livre vontade, i.e., espontânea, delimitada, imprevisível (dependente do(s) jogador(es)), regulamentada e ficcional, ou seja, que se encontra fora do mundo real, ele adicionou quatro novas categorias caracterizadoras de um jogo – </w:t>
-      </w:r>
+        <w:t xml:space="preserve"> como uma ocupação de livre vontade, i.e., espontânea, delimitada, imprevisível (dependente do(s) jogador(</w:t>
+      </w:r>
+      <w:proofErr w:type="spellStart"/>
+      <w:r>
+        <w:rPr>
+          <w:sz w:val="24"/>
+          <w:szCs w:val="24"/>
+        </w:rPr>
+        <w:t>es</w:t>
+      </w:r>
+      <w:proofErr w:type="spellEnd"/>
+      <w:r>
+        <w:rPr>
+          <w:sz w:val="24"/>
+          <w:szCs w:val="24"/>
+        </w:rPr>
+        <w:t xml:space="preserve">)), regulamentada e ficcional, ou seja, que se encontra fora do mundo real, ele adicionou quatro novas categorias caracterizadoras de um jogo – </w:t>
+      </w:r>
+      <w:proofErr w:type="spellStart"/>
       <w:r>
         <w:rPr>
           <w:i/>
@@ -802,14 +963,55 @@
         </w:rPr>
         <w:t>agôn</w:t>
       </w:r>
-      <w:r>
-        <w:rPr>
-          <w:i/>
-          <w:iCs/>
-          <w:sz w:val="24"/>
-          <w:szCs w:val="24"/>
-        </w:rPr>
-        <w:t xml:space="preserve">, alea, mimicry </w:t>
+      <w:proofErr w:type="spellEnd"/>
+      <w:r>
+        <w:rPr>
+          <w:i/>
+          <w:iCs/>
+          <w:sz w:val="24"/>
+          <w:szCs w:val="24"/>
+        </w:rPr>
+        <w:t xml:space="preserve">, </w:t>
+      </w:r>
+      <w:proofErr w:type="spellStart"/>
+      <w:r>
+        <w:rPr>
+          <w:i/>
+          <w:iCs/>
+          <w:sz w:val="24"/>
+          <w:szCs w:val="24"/>
+        </w:rPr>
+        <w:t>alea</w:t>
+      </w:r>
+      <w:proofErr w:type="spellEnd"/>
+      <w:r>
+        <w:rPr>
+          <w:i/>
+          <w:iCs/>
+          <w:sz w:val="24"/>
+          <w:szCs w:val="24"/>
+        </w:rPr>
+        <w:t xml:space="preserve">, </w:t>
+      </w:r>
+      <w:proofErr w:type="spellStart"/>
+      <w:r>
+        <w:rPr>
+          <w:i/>
+          <w:iCs/>
+          <w:sz w:val="24"/>
+          <w:szCs w:val="24"/>
+        </w:rPr>
+        <w:t>mimicry</w:t>
+      </w:r>
+      <w:proofErr w:type="spellEnd"/>
+      <w:r>
+        <w:rPr>
+          <w:i/>
+          <w:iCs/>
+          <w:sz w:val="24"/>
+          <w:szCs w:val="24"/>
+        </w:rPr>
+        <w:t xml:space="preserve"> </w:t>
       </w:r>
       <w:r>
         <w:rPr>
@@ -825,8 +1027,19 @@
           <w:sz w:val="24"/>
           <w:szCs w:val="24"/>
         </w:rPr>
-        <w:t xml:space="preserve"> ilinx</w:t>
-      </w:r>
+        <w:t xml:space="preserve"> </w:t>
+      </w:r>
+      <w:proofErr w:type="spellStart"/>
+      <w:r>
+        <w:rPr>
+          <w:i/>
+          <w:iCs/>
+          <w:sz w:val="24"/>
+          <w:szCs w:val="24"/>
+        </w:rPr>
+        <w:t>ilinx</w:t>
+      </w:r>
+      <w:proofErr w:type="spellEnd"/>
       <w:r>
         <w:rPr>
           <w:sz w:val="24"/>
@@ -855,6 +1068,7 @@
           <w:szCs w:val="24"/>
         </w:rPr>
       </w:pPr>
+      <w:proofErr w:type="spellStart"/>
       <w:r>
         <w:rPr>
           <w:i/>
@@ -864,6 +1078,7 @@
         </w:rPr>
         <w:t>Agôn</w:t>
       </w:r>
+      <w:proofErr w:type="spellEnd"/>
       <w:r>
         <w:rPr>
           <w:sz w:val="24"/>
@@ -907,14 +1122,25 @@
           <w:szCs w:val="24"/>
         </w:rPr>
       </w:pPr>
-      <w:r>
-        <w:rPr>
-          <w:i/>
-          <w:iCs/>
-          <w:sz w:val="24"/>
-          <w:szCs w:val="24"/>
-        </w:rPr>
-        <w:t xml:space="preserve">Alea </w:t>
+      <w:proofErr w:type="spellStart"/>
+      <w:r>
+        <w:rPr>
+          <w:i/>
+          <w:iCs/>
+          <w:sz w:val="24"/>
+          <w:szCs w:val="24"/>
+        </w:rPr>
+        <w:t>Alea</w:t>
+      </w:r>
+      <w:proofErr w:type="spellEnd"/>
+      <w:r>
+        <w:rPr>
+          <w:i/>
+          <w:iCs/>
+          <w:sz w:val="24"/>
+          <w:szCs w:val="24"/>
+        </w:rPr>
+        <w:t xml:space="preserve"> </w:t>
       </w:r>
       <w:r>
         <w:rPr>
@@ -930,6 +1156,7 @@
         </w:rPr>
         <w:t xml:space="preserve">pode envolver a sorte, sendo completamente dependente do destino e ao qual o jogador é apenas um “expectador”, alguém passivo. Nesta categoria estão incluídos, nomeadamente, os jogos de azar (como o jogo da roleta ou de “rodar os dados”, de onde vem a origem de </w:t>
       </w:r>
+      <w:proofErr w:type="spellStart"/>
       <w:r>
         <w:rPr>
           <w:i/>
@@ -939,6 +1166,7 @@
         </w:rPr>
         <w:t>alea</w:t>
       </w:r>
+      <w:proofErr w:type="spellEnd"/>
       <w:r>
         <w:rPr>
           <w:sz w:val="24"/>
@@ -960,6 +1188,7 @@
         </w:rPr>
         <w:t xml:space="preserve"> numa decisão independente do jogador e num resultado sob o qual ele não tem qualquer tipo de controlo; contrariamente ao </w:t>
       </w:r>
+      <w:proofErr w:type="spellStart"/>
       <w:r>
         <w:rPr>
           <w:i/>
@@ -969,6 +1198,7 @@
         </w:rPr>
         <w:t>âgon</w:t>
       </w:r>
+      <w:proofErr w:type="spellEnd"/>
       <w:r>
         <w:rPr>
           <w:sz w:val="24"/>
@@ -990,6 +1220,7 @@
           <w:szCs w:val="24"/>
         </w:rPr>
       </w:pPr>
+      <w:proofErr w:type="spellStart"/>
       <w:r>
         <w:rPr>
           <w:i/>
@@ -999,6 +1230,7 @@
         </w:rPr>
         <w:t>Mimicry</w:t>
       </w:r>
+      <w:proofErr w:type="spellEnd"/>
       <w:r>
         <w:rPr>
           <w:sz w:val="24"/>
@@ -1006,6 +1238,7 @@
         </w:rPr>
         <w:t xml:space="preserve"> (simulação) – o jogo ocorre num universo ou mundo distinto do mundo real, aceite e credível, no qual o jogador pode desempenhar dadas ações tendo em conta as suas </w:t>
       </w:r>
+      <w:proofErr w:type="spellStart"/>
       <w:r>
         <w:rPr>
           <w:i/>
@@ -1015,14 +1248,35 @@
         </w:rPr>
         <w:t>skills</w:t>
       </w:r>
-      <w:r>
-        <w:rPr>
-          <w:i/>
-          <w:iCs/>
-          <w:sz w:val="24"/>
-          <w:szCs w:val="24"/>
-        </w:rPr>
-        <w:t xml:space="preserve"> (âgon)</w:t>
+      <w:proofErr w:type="spellEnd"/>
+      <w:r>
+        <w:rPr>
+          <w:i/>
+          <w:iCs/>
+          <w:sz w:val="24"/>
+          <w:szCs w:val="24"/>
+        </w:rPr>
+        <w:t xml:space="preserve"> (</w:t>
+      </w:r>
+      <w:proofErr w:type="spellStart"/>
+      <w:r>
+        <w:rPr>
+          <w:i/>
+          <w:iCs/>
+          <w:sz w:val="24"/>
+          <w:szCs w:val="24"/>
+        </w:rPr>
+        <w:t>âgon</w:t>
+      </w:r>
+      <w:proofErr w:type="spellEnd"/>
+      <w:r>
+        <w:rPr>
+          <w:i/>
+          <w:iCs/>
+          <w:sz w:val="24"/>
+          <w:szCs w:val="24"/>
+        </w:rPr>
+        <w:t>)</w:t>
       </w:r>
       <w:r>
         <w:rPr>
@@ -1038,7 +1292,27 @@
           <w:sz w:val="24"/>
           <w:szCs w:val="24"/>
         </w:rPr>
-        <w:t>(alea)</w:t>
+        <w:t>(</w:t>
+      </w:r>
+      <w:proofErr w:type="spellStart"/>
+      <w:r>
+        <w:rPr>
+          <w:i/>
+          <w:iCs/>
+          <w:sz w:val="24"/>
+          <w:szCs w:val="24"/>
+        </w:rPr>
+        <w:t>alea</w:t>
+      </w:r>
+      <w:proofErr w:type="spellEnd"/>
+      <w:r>
+        <w:rPr>
+          <w:i/>
+          <w:iCs/>
+          <w:sz w:val="24"/>
+          <w:szCs w:val="24"/>
+        </w:rPr>
+        <w:t>)</w:t>
       </w:r>
       <w:r>
         <w:rPr>
@@ -1061,14 +1335,25 @@
           <w:szCs w:val="24"/>
         </w:rPr>
       </w:pPr>
-      <w:r>
-        <w:rPr>
-          <w:i/>
-          <w:iCs/>
-          <w:sz w:val="24"/>
-          <w:szCs w:val="24"/>
-        </w:rPr>
-        <w:t xml:space="preserve">Ilinx </w:t>
+      <w:proofErr w:type="spellStart"/>
+      <w:r>
+        <w:rPr>
+          <w:i/>
+          <w:iCs/>
+          <w:sz w:val="24"/>
+          <w:szCs w:val="24"/>
+        </w:rPr>
+        <w:t>Ilinx</w:t>
+      </w:r>
+      <w:proofErr w:type="spellEnd"/>
+      <w:r>
+        <w:rPr>
+          <w:i/>
+          <w:iCs/>
+          <w:sz w:val="24"/>
+          <w:szCs w:val="24"/>
+        </w:rPr>
+        <w:t xml:space="preserve"> </w:t>
       </w:r>
       <w:r>
         <w:rPr>
@@ -1160,14 +1445,85 @@
         </w:rPr>
         <w:t xml:space="preserve">americano Chris Crawford, autor da obra </w:t>
       </w:r>
-      <w:r>
-        <w:rPr>
-          <w:i/>
-          <w:iCs/>
-          <w:sz w:val="24"/>
-          <w:szCs w:val="24"/>
-        </w:rPr>
-        <w:t>The Art of Computer Game Design</w:t>
+      <w:proofErr w:type="spellStart"/>
+      <w:r>
+        <w:rPr>
+          <w:i/>
+          <w:iCs/>
+          <w:sz w:val="24"/>
+          <w:szCs w:val="24"/>
+        </w:rPr>
+        <w:t>The</w:t>
+      </w:r>
+      <w:proofErr w:type="spellEnd"/>
+      <w:r>
+        <w:rPr>
+          <w:i/>
+          <w:iCs/>
+          <w:sz w:val="24"/>
+          <w:szCs w:val="24"/>
+        </w:rPr>
+        <w:t xml:space="preserve"> </w:t>
+      </w:r>
+      <w:proofErr w:type="spellStart"/>
+      <w:r>
+        <w:rPr>
+          <w:i/>
+          <w:iCs/>
+          <w:sz w:val="24"/>
+          <w:szCs w:val="24"/>
+        </w:rPr>
+        <w:t>Art</w:t>
+      </w:r>
+      <w:proofErr w:type="spellEnd"/>
+      <w:r>
+        <w:rPr>
+          <w:i/>
+          <w:iCs/>
+          <w:sz w:val="24"/>
+          <w:szCs w:val="24"/>
+        </w:rPr>
+        <w:t xml:space="preserve"> </w:t>
+      </w:r>
+      <w:proofErr w:type="spellStart"/>
+      <w:r>
+        <w:rPr>
+          <w:i/>
+          <w:iCs/>
+          <w:sz w:val="24"/>
+          <w:szCs w:val="24"/>
+        </w:rPr>
+        <w:t>of</w:t>
+      </w:r>
+      <w:proofErr w:type="spellEnd"/>
+      <w:r>
+        <w:rPr>
+          <w:i/>
+          <w:iCs/>
+          <w:sz w:val="24"/>
+          <w:szCs w:val="24"/>
+        </w:rPr>
+        <w:t xml:space="preserve"> </w:t>
+      </w:r>
+      <w:proofErr w:type="spellStart"/>
+      <w:r>
+        <w:rPr>
+          <w:i/>
+          <w:iCs/>
+          <w:sz w:val="24"/>
+          <w:szCs w:val="24"/>
+        </w:rPr>
+        <w:t>Computer</w:t>
+      </w:r>
+      <w:proofErr w:type="spellEnd"/>
+      <w:r>
+        <w:rPr>
+          <w:i/>
+          <w:iCs/>
+          <w:sz w:val="24"/>
+          <w:szCs w:val="24"/>
+        </w:rPr>
+        <w:t xml:space="preserve"> Game Design</w:t>
       </w:r>
       <w:r>
         <w:rPr>
@@ -1386,7 +1742,25 @@
           <w:szCs w:val="24"/>
           <w:lang w:val="en-US"/>
         </w:rPr>
-        <w:t>Katie Salen e Eric Z</w:t>
+        <w:t xml:space="preserve">Katie </w:t>
+      </w:r>
+      <w:proofErr w:type="spellStart"/>
+      <w:r>
+        <w:rPr>
+          <w:sz w:val="24"/>
+          <w:szCs w:val="24"/>
+          <w:lang w:val="en-US"/>
+        </w:rPr>
+        <w:t>Salen</w:t>
+      </w:r>
+      <w:proofErr w:type="spellEnd"/>
+      <w:r>
+        <w:rPr>
+          <w:sz w:val="24"/>
+          <w:szCs w:val="24"/>
+          <w:lang w:val="en-US"/>
+        </w:rPr>
+        <w:t xml:space="preserve"> e Eric Z</w:t>
       </w:r>
       <w:r>
         <w:rPr>
@@ -2183,7 +2557,27 @@
           <w:sz w:val="24"/>
           <w:szCs w:val="24"/>
         </w:rPr>
-        <w:t>Fundamentals of Game Design</w:t>
+        <w:t xml:space="preserve">Fundamentals </w:t>
+      </w:r>
+      <w:proofErr w:type="spellStart"/>
+      <w:r>
+        <w:rPr>
+          <w:i/>
+          <w:iCs/>
+          <w:sz w:val="24"/>
+          <w:szCs w:val="24"/>
+        </w:rPr>
+        <w:t>of</w:t>
+      </w:r>
+      <w:proofErr w:type="spellEnd"/>
+      <w:r>
+        <w:rPr>
+          <w:i/>
+          <w:iCs/>
+          <w:sz w:val="24"/>
+          <w:szCs w:val="24"/>
+        </w:rPr>
+        <w:t xml:space="preserve"> Game Design</w:t>
       </w:r>
       <w:r>
         <w:rPr>
@@ -2199,7 +2593,27 @@
           <w:sz w:val="24"/>
           <w:szCs w:val="24"/>
         </w:rPr>
-        <w:t>role-playing games</w:t>
+        <w:t>role-</w:t>
+      </w:r>
+      <w:proofErr w:type="spellStart"/>
+      <w:r>
+        <w:rPr>
+          <w:i/>
+          <w:iCs/>
+          <w:sz w:val="24"/>
+          <w:szCs w:val="24"/>
+        </w:rPr>
+        <w:t>playing</w:t>
+      </w:r>
+      <w:proofErr w:type="spellEnd"/>
+      <w:r>
+        <w:rPr>
+          <w:i/>
+          <w:iCs/>
+          <w:sz w:val="24"/>
+          <w:szCs w:val="24"/>
+        </w:rPr>
+        <w:t xml:space="preserve"> games</w:t>
       </w:r>
       <w:r>
         <w:rPr>
@@ -2238,8 +2652,17 @@
           <w:sz w:val="24"/>
           <w:szCs w:val="24"/>
         </w:rPr>
-        <w:t>:</w:t>
-      </w:r>
+        <w:t>.</w:t>
+      </w:r>
+    </w:p>
+    <w:p>
+      <w:pPr>
+        <w:jc w:val="both"/>
+        <w:rPr>
+          <w:sz w:val="24"/>
+          <w:szCs w:val="24"/>
+        </w:rPr>
+      </w:pPr>
     </w:p>
     <w:p>
       <w:pPr>
@@ -2289,14 +2712,25 @@
         </w:rPr>
         <w:t xml:space="preserve">; normalmente são focados em reações rápidas e boa coordenação entre os olhos e as mãos; alguns são designados por </w:t>
       </w:r>
-      <w:r>
-        <w:rPr>
-          <w:i/>
-          <w:iCs/>
-          <w:sz w:val="24"/>
-          <w:szCs w:val="24"/>
-        </w:rPr>
-        <w:t>twitch games</w:t>
+      <w:proofErr w:type="spellStart"/>
+      <w:r>
+        <w:rPr>
+          <w:i/>
+          <w:iCs/>
+          <w:sz w:val="24"/>
+          <w:szCs w:val="24"/>
+        </w:rPr>
+        <w:t>twitch</w:t>
+      </w:r>
+      <w:proofErr w:type="spellEnd"/>
+      <w:r>
+        <w:rPr>
+          <w:i/>
+          <w:iCs/>
+          <w:sz w:val="24"/>
+          <w:szCs w:val="24"/>
+        </w:rPr>
+        <w:t xml:space="preserve"> games</w:t>
       </w:r>
       <w:r>
         <w:rPr>
@@ -2396,14 +2830,25 @@
         </w:rPr>
         <w:t xml:space="preserve">, os </w:t>
       </w:r>
-      <w:r>
-        <w:rPr>
-          <w:i/>
-          <w:iCs/>
-          <w:sz w:val="24"/>
-          <w:szCs w:val="24"/>
-        </w:rPr>
-        <w:t>action-adventure games</w:t>
+      <w:proofErr w:type="spellStart"/>
+      <w:r>
+        <w:rPr>
+          <w:i/>
+          <w:iCs/>
+          <w:sz w:val="24"/>
+          <w:szCs w:val="24"/>
+        </w:rPr>
+        <w:t>action-adventure</w:t>
+      </w:r>
+      <w:proofErr w:type="spellEnd"/>
+      <w:r>
+        <w:rPr>
+          <w:i/>
+          <w:iCs/>
+          <w:sz w:val="24"/>
+          <w:szCs w:val="24"/>
+        </w:rPr>
+        <w:t xml:space="preserve"> games</w:t>
       </w:r>
       <w:r>
         <w:rPr>
@@ -2467,14 +2912,25 @@
         </w:rPr>
         <w:t xml:space="preserve"> porque no caso dos segundos, existe planeamento mas não um conflito direto; distinguem-se das simulações de construção e gestão porque estes, apesar de igualmente necessitarem de um planeamento, não exigem um conflito ou ação direta a um adversário; a maioria dos jogos de estratégia são jogos de guerra com um maior ou menor grau de abstração; contrariamente aos jogos de ação, a rapidez e a coordenação física não são relevantes nos jogos de estratégia; podem ser subdivididos em </w:t>
       </w:r>
-      <w:r>
-        <w:rPr>
-          <w:i/>
-          <w:iCs/>
-          <w:sz w:val="24"/>
-          <w:szCs w:val="24"/>
-        </w:rPr>
-        <w:t>turn-based games</w:t>
+      <w:proofErr w:type="spellStart"/>
+      <w:r>
+        <w:rPr>
+          <w:i/>
+          <w:iCs/>
+          <w:sz w:val="24"/>
+          <w:szCs w:val="24"/>
+        </w:rPr>
+        <w:t>turn-based</w:t>
+      </w:r>
+      <w:proofErr w:type="spellEnd"/>
+      <w:r>
+        <w:rPr>
+          <w:i/>
+          <w:iCs/>
+          <w:sz w:val="24"/>
+          <w:szCs w:val="24"/>
+        </w:rPr>
+        <w:t xml:space="preserve"> games</w:t>
       </w:r>
       <w:r>
         <w:rPr>
@@ -2872,6 +3328,40 @@
         </w:rPr>
         <w:t xml:space="preserve">Jogos de aventura – </w:t>
       </w:r>
+      <w:r>
+        <w:rPr>
+          <w:sz w:val="24"/>
+          <w:szCs w:val="24"/>
+          <w:lang w:val="pt-BR"/>
+        </w:rPr>
+        <w:t>são jogos baseados essencialmente na construção de uma narrativa</w:t>
+      </w:r>
+      <w:r>
+        <w:rPr>
+          <w:sz w:val="24"/>
+          <w:szCs w:val="24"/>
+          <w:lang w:val="pt-BR"/>
+        </w:rPr>
+        <w:t xml:space="preserve">; são histórias interativas sobre um ou mais personagens controlados pelo jogador; distinguem-se dos RPGs por não existir um sistema económico; não estão focados no combate e ação; a resolução de quebra-cabeças e desafios conceptuais integram grande parte do </w:t>
+      </w:r>
+      <w:r>
+        <w:rPr>
+          <w:i/>
+          <w:iCs/>
+          <w:sz w:val="24"/>
+          <w:szCs w:val="24"/>
+          <w:lang w:val="pt-BR"/>
+        </w:rPr>
+        <w:t>gameplay</w:t>
+      </w:r>
+      <w:r>
+        <w:rPr>
+          <w:sz w:val="24"/>
+          <w:szCs w:val="24"/>
+          <w:lang w:val="pt-BR"/>
+        </w:rPr>
+        <w:t xml:space="preserve">; </w:t>
+      </w:r>
     </w:p>
     <w:p>
       <w:pPr>
@@ -2990,6 +3480,14 @@
         </w:rPr>
         <w:t xml:space="preserve">– </w:t>
       </w:r>
+      <w:r>
+        <w:rPr>
+          <w:sz w:val="24"/>
+          <w:szCs w:val="24"/>
+          <w:lang w:val="pt-BR"/>
+        </w:rPr>
+        <w:t>sistemas em que o jogador age à distância, recorrendo a uma arma de longo alcance; é um género de jogo que necessita de elevada destreza, visto a mira, a atenção ao espaço em redor e aos alvos serem habilidades fundamentais.</w:t>
+      </w:r>
     </w:p>
     <w:p>
       <w:pPr>
@@ -3142,14 +3640,33 @@
           <w:sz w:val="24"/>
           <w:szCs w:val="24"/>
         </w:rPr>
-        <w:t>halo effect</w:t>
-      </w:r>
-      <w:r>
-        <w:rPr>
-          <w:sz w:val="24"/>
-          <w:szCs w:val="24"/>
-        </w:rPr>
-        <w:t>. Assim, personagens saudáveis com rosto e corpo simétricos</w:t>
+        <w:t xml:space="preserve">halo </w:t>
+      </w:r>
+      <w:proofErr w:type="spellStart"/>
+      <w:r>
+        <w:rPr>
+          <w:i/>
+          <w:iCs/>
+          <w:sz w:val="24"/>
+          <w:szCs w:val="24"/>
+        </w:rPr>
+        <w:t>effect</w:t>
+      </w:r>
+      <w:proofErr w:type="spellEnd"/>
+      <w:r>
+        <w:rPr>
+          <w:sz w:val="24"/>
+          <w:szCs w:val="24"/>
+        </w:rPr>
+        <w:t xml:space="preserve">. Assim, personagens saudáveis com rosto e corpo </w:t>
+      </w:r>
+      <w:r>
+        <w:rPr>
+          <w:sz w:val="24"/>
+          <w:szCs w:val="24"/>
+        </w:rPr>
+        <w:lastRenderedPageBreak/>
+        <w:t>simétricos</w:t>
       </w:r>
       <w:r>
         <w:rPr>
@@ -3201,15 +3718,23 @@
           <w:sz w:val="24"/>
           <w:szCs w:val="24"/>
         </w:rPr>
-        <w:t xml:space="preserve">no passado, o ser humano primitivo, ultrassocial por natureza, procurava viver com </w:t>
-      </w:r>
-      <w:r>
-        <w:rPr>
-          <w:sz w:val="24"/>
-          <w:szCs w:val="24"/>
-        </w:rPr>
-        <w:lastRenderedPageBreak/>
-        <w:t>indivíduos com particulares mais atrativas, indicador de uma boa saúde, garantindo assim uma melhor segurança e maior probabilidade de sobrevivência.</w:t>
+        <w:t xml:space="preserve">no passado, o ser humano primitivo, </w:t>
+      </w:r>
+      <w:proofErr w:type="spellStart"/>
+      <w:r>
+        <w:rPr>
+          <w:sz w:val="24"/>
+          <w:szCs w:val="24"/>
+        </w:rPr>
+        <w:t>ultrassocial</w:t>
+      </w:r>
+      <w:proofErr w:type="spellEnd"/>
+      <w:r>
+        <w:rPr>
+          <w:sz w:val="24"/>
+          <w:szCs w:val="24"/>
+        </w:rPr>
+        <w:t xml:space="preserve"> por natureza, procurava viver com indivíduos com particulares mais atrativas, indicador de uma boa saúde, garantindo assim uma melhor segurança e maior probabilidade de sobrevivência.</w:t>
       </w:r>
     </w:p>
     <w:p>
@@ -3225,6 +3750,7 @@
           <w:szCs w:val="24"/>
         </w:rPr>
       </w:pPr>
+      <w:proofErr w:type="spellStart"/>
       <w:r>
         <w:rPr>
           <w:i/>
@@ -3234,6 +3760,7 @@
         </w:rPr>
         <w:t>Babyfaces</w:t>
       </w:r>
+      <w:proofErr w:type="spellEnd"/>
     </w:p>
     <w:p>
       <w:pPr>
@@ -3403,21 +3930,40 @@
         </w:rPr>
         <w:t xml:space="preserve"> reconhecíveis mais facilmente e, desta forma, permitir ao jogador mais rapidamente avaliar as intenções de um personagem e as ações prováveis que poderá vir a desempenhar no jogo. Contudo, para personagens com maior </w:t>
       </w:r>
-      <w:r>
-        <w:rPr>
-          <w:i/>
-          <w:iCs/>
-          <w:sz w:val="24"/>
-          <w:szCs w:val="24"/>
-        </w:rPr>
-        <w:t>screen time</w:t>
-      </w:r>
-      <w:r>
-        <w:rPr>
-          <w:sz w:val="24"/>
-          <w:szCs w:val="24"/>
-        </w:rPr>
-        <w:t xml:space="preserve">, é relevante atentar ao uso de particularidades que possam quebrar o estereótipo presente na dada personagem – obtendo assim uma maior rapidez de ligação entre jogador e personagem através do recurso do estereótipo e uma maior profundidade e originalidade do personagem ao quebrar esse mesmo estereótipo com uma particularidade que é incomum ou inexistente quando esse padrão é aplicado. </w:t>
+      <w:proofErr w:type="spellStart"/>
+      <w:r>
+        <w:rPr>
+          <w:i/>
+          <w:iCs/>
+          <w:sz w:val="24"/>
+          <w:szCs w:val="24"/>
+        </w:rPr>
+        <w:t>screen</w:t>
+      </w:r>
+      <w:proofErr w:type="spellEnd"/>
+      <w:r>
+        <w:rPr>
+          <w:i/>
+          <w:iCs/>
+          <w:sz w:val="24"/>
+          <w:szCs w:val="24"/>
+        </w:rPr>
+        <w:t xml:space="preserve"> time</w:t>
+      </w:r>
+      <w:r>
+        <w:rPr>
+          <w:sz w:val="24"/>
+          <w:szCs w:val="24"/>
+        </w:rPr>
+        <w:t xml:space="preserve">, é relevante atentar ao uso de particularidades que possam quebrar o estereótipo presente na dada personagem – obtendo assim uma maior rapidez de ligação entre jogador e personagem através do recurso do estereótipo e uma maior profundidade e originalidade do </w:t>
+      </w:r>
+      <w:r>
+        <w:rPr>
+          <w:sz w:val="24"/>
+          <w:szCs w:val="24"/>
+        </w:rPr>
+        <w:lastRenderedPageBreak/>
+        <w:t xml:space="preserve">personagem ao quebrar esse mesmo estereótipo com uma particularidade que é incomum ou inexistente quando esse padrão é aplicado. </w:t>
       </w:r>
     </w:p>
     <w:p>
@@ -3445,15 +3991,57 @@
           <w:szCs w:val="24"/>
         </w:rPr>
       </w:pPr>
-      <w:r>
-        <w:rPr>
-          <w:i/>
-          <w:iCs/>
-          <w:sz w:val="24"/>
-          <w:szCs w:val="24"/>
-        </w:rPr>
-        <w:t>The big five</w:t>
-      </w:r>
+      <w:proofErr w:type="spellStart"/>
+      <w:r>
+        <w:rPr>
+          <w:i/>
+          <w:iCs/>
+          <w:sz w:val="24"/>
+          <w:szCs w:val="24"/>
+        </w:rPr>
+        <w:t>The</w:t>
+      </w:r>
+      <w:proofErr w:type="spellEnd"/>
+      <w:r>
+        <w:rPr>
+          <w:i/>
+          <w:iCs/>
+          <w:sz w:val="24"/>
+          <w:szCs w:val="24"/>
+        </w:rPr>
+        <w:t xml:space="preserve"> </w:t>
+      </w:r>
+      <w:proofErr w:type="spellStart"/>
+      <w:r>
+        <w:rPr>
+          <w:i/>
+          <w:iCs/>
+          <w:sz w:val="24"/>
+          <w:szCs w:val="24"/>
+        </w:rPr>
+        <w:t>big</w:t>
+      </w:r>
+      <w:proofErr w:type="spellEnd"/>
+      <w:r>
+        <w:rPr>
+          <w:i/>
+          <w:iCs/>
+          <w:sz w:val="24"/>
+          <w:szCs w:val="24"/>
+        </w:rPr>
+        <w:t xml:space="preserve"> </w:t>
+      </w:r>
+      <w:proofErr w:type="spellStart"/>
+      <w:r>
+        <w:rPr>
+          <w:i/>
+          <w:iCs/>
+          <w:sz w:val="24"/>
+          <w:szCs w:val="24"/>
+        </w:rPr>
+        <w:t>five</w:t>
+      </w:r>
+      <w:proofErr w:type="spellEnd"/>
     </w:p>
     <w:p>
       <w:pPr>
@@ -3469,7 +4057,6 @@
           <w:sz w:val="24"/>
           <w:szCs w:val="24"/>
         </w:rPr>
-        <w:lastRenderedPageBreak/>
         <w:t xml:space="preserve">A personalidade é um dos fatores mais importantes na caracterização de uma personagem, uma vez que revela de que forma é que, normalmente, a mesma irá reagir no seu quotidiano e diante de outras personagens, garantindo-lhe uma maior profundidade. </w:t>
       </w:r>
     </w:p>
@@ -3489,21 +4076,79 @@
         </w:rPr>
         <w:t xml:space="preserve">Para ajudar na definição de uma personalidade, foram comparados padrões de comportamento até chegar-se à lista de fatores designada por </w:t>
       </w:r>
-      <w:r>
-        <w:rPr>
-          <w:i/>
-          <w:iCs/>
-          <w:sz w:val="24"/>
-          <w:szCs w:val="24"/>
-        </w:rPr>
-        <w:t>the big five</w:t>
-      </w:r>
-      <w:r>
-        <w:rPr>
-          <w:sz w:val="24"/>
-          <w:szCs w:val="24"/>
-        </w:rPr>
-        <w:t xml:space="preserve"> (“os 5 grandes”, em português) - abertura, consciência, extroversão, amabilidade e neuroticismo:</w:t>
+      <w:proofErr w:type="spellStart"/>
+      <w:r>
+        <w:rPr>
+          <w:i/>
+          <w:iCs/>
+          <w:sz w:val="24"/>
+          <w:szCs w:val="24"/>
+        </w:rPr>
+        <w:t>the</w:t>
+      </w:r>
+      <w:proofErr w:type="spellEnd"/>
+      <w:r>
+        <w:rPr>
+          <w:i/>
+          <w:iCs/>
+          <w:sz w:val="24"/>
+          <w:szCs w:val="24"/>
+        </w:rPr>
+        <w:t xml:space="preserve"> </w:t>
+      </w:r>
+      <w:proofErr w:type="spellStart"/>
+      <w:r>
+        <w:rPr>
+          <w:i/>
+          <w:iCs/>
+          <w:sz w:val="24"/>
+          <w:szCs w:val="24"/>
+        </w:rPr>
+        <w:t>big</w:t>
+      </w:r>
+      <w:proofErr w:type="spellEnd"/>
+      <w:r>
+        <w:rPr>
+          <w:i/>
+          <w:iCs/>
+          <w:sz w:val="24"/>
+          <w:szCs w:val="24"/>
+        </w:rPr>
+        <w:t xml:space="preserve"> </w:t>
+      </w:r>
+      <w:proofErr w:type="spellStart"/>
+      <w:r>
+        <w:rPr>
+          <w:i/>
+          <w:iCs/>
+          <w:sz w:val="24"/>
+          <w:szCs w:val="24"/>
+        </w:rPr>
+        <w:t>five</w:t>
+      </w:r>
+      <w:proofErr w:type="spellEnd"/>
+      <w:r>
+        <w:rPr>
+          <w:sz w:val="24"/>
+          <w:szCs w:val="24"/>
+        </w:rPr>
+        <w:t xml:space="preserve"> (“os 5 grandes”, em português) - abertura, consciência, extroversão, amabilidade e </w:t>
+      </w:r>
+      <w:proofErr w:type="spellStart"/>
+      <w:r>
+        <w:rPr>
+          <w:sz w:val="24"/>
+          <w:szCs w:val="24"/>
+        </w:rPr>
+        <w:t>neuroticismo</w:t>
+      </w:r>
+      <w:proofErr w:type="spellEnd"/>
+      <w:r>
+        <w:rPr>
+          <w:sz w:val="24"/>
+          <w:szCs w:val="24"/>
+        </w:rPr>
+        <w:t>:</w:t>
       </w:r>
     </w:p>
     <w:p>
@@ -3645,12 +4290,21 @@
           <w:szCs w:val="24"/>
         </w:rPr>
       </w:pPr>
-      <w:r>
-        <w:rPr>
-          <w:sz w:val="24"/>
-          <w:szCs w:val="24"/>
-        </w:rPr>
-        <w:t>Neuroticismo – particularidade relacionada com personagens mais instáveis a nível emocional, que se sentem assoberbados e preocupados mais precipitadamente.</w:t>
+      <w:proofErr w:type="spellStart"/>
+      <w:r>
+        <w:rPr>
+          <w:sz w:val="24"/>
+          <w:szCs w:val="24"/>
+        </w:rPr>
+        <w:t>Neuroticismo</w:t>
+      </w:r>
+      <w:proofErr w:type="spellEnd"/>
+      <w:r>
+        <w:rPr>
+          <w:sz w:val="24"/>
+          <w:szCs w:val="24"/>
+        </w:rPr>
+        <w:t xml:space="preserve"> – particularidade relacionada com personagens mais instáveis a nível emocional, que se sentem assoberbados e preocupados mais precipitadamente.</w:t>
       </w:r>
     </w:p>
     <w:p>
@@ -3776,6 +4430,7 @@
           <w:sz w:val="24"/>
           <w:szCs w:val="24"/>
         </w:rPr>
+        <w:lastRenderedPageBreak/>
         <w:t xml:space="preserve">As formas usadas para projetar e desenhar personagens devem ser tidas em conta, uma vez que </w:t>
       </w:r>
       <w:r>
@@ -3804,7 +4459,6 @@
           <w:sz w:val="24"/>
           <w:szCs w:val="24"/>
         </w:rPr>
-        <w:lastRenderedPageBreak/>
         <w:t xml:space="preserve">Círculos – normalmente são usados pelos </w:t>
       </w:r>
       <w:r>
@@ -4158,6 +4812,7 @@
           <w:szCs w:val="24"/>
           <w:lang w:val="pt-BR"/>
         </w:rPr>
+        <w:lastRenderedPageBreak/>
         <w:t xml:space="preserve">O velho sábio – é a personagem que treina ou guia o heroi, permitindo o aprofundamento da narrativa em fases iniciais do jogo e recorrentemente aparecendo em tutoriais de </w:t>
       </w:r>
       <w:r>

</xml_diff>

<commit_message>
finished shooters definition and added overall figure
</commit_message>
<xml_diff>
--- a/docs/enquadramento.docx
+++ b/docs/enquadramento.docx
@@ -144,7 +144,6 @@
         </w:rPr>
         <w:t xml:space="preserve">) são frequentemente usados sem distinção – há inclusive quem não os distinga em outras línguas europeias, como é o caso do francês, em que a tradução corresponde a </w:t>
       </w:r>
-      <w:proofErr w:type="spellStart"/>
       <w:r>
         <w:rPr>
           <w:i/>
@@ -154,7 +153,6 @@
         </w:rPr>
         <w:t>jeux</w:t>
       </w:r>
-      <w:proofErr w:type="spellEnd"/>
       <w:r>
         <w:rPr>
           <w:sz w:val="24"/>
@@ -176,7 +174,6 @@
         </w:rPr>
         <w:t xml:space="preserve"> ainda o alemão, em que </w:t>
       </w:r>
-      <w:proofErr w:type="spellStart"/>
       <w:r>
         <w:rPr>
           <w:i/>
@@ -186,7 +183,6 @@
         </w:rPr>
         <w:t>spiel</w:t>
       </w:r>
-      <w:proofErr w:type="spellEnd"/>
       <w:r>
         <w:rPr>
           <w:sz w:val="24"/>
@@ -199,23 +195,7 @@
           <w:sz w:val="24"/>
           <w:szCs w:val="24"/>
         </w:rPr>
-        <w:t xml:space="preserve">Roger </w:t>
-      </w:r>
-      <w:proofErr w:type="spellStart"/>
-      <w:r>
-        <w:rPr>
-          <w:sz w:val="24"/>
-          <w:szCs w:val="24"/>
-        </w:rPr>
-        <w:t>Caillois</w:t>
-      </w:r>
-      <w:proofErr w:type="spellEnd"/>
-      <w:r>
-        <w:rPr>
-          <w:sz w:val="24"/>
-          <w:szCs w:val="24"/>
-        </w:rPr>
-        <w:t xml:space="preserve">, no seu livro </w:t>
+        <w:t xml:space="preserve">Roger Caillois, no seu livro </w:t>
       </w:r>
       <w:r>
         <w:rPr>
@@ -226,26 +206,17 @@
         </w:rPr>
         <w:t xml:space="preserve">Man, Play </w:t>
       </w:r>
-      <w:proofErr w:type="spellStart"/>
-      <w:r>
-        <w:rPr>
-          <w:i/>
-          <w:iCs/>
-          <w:sz w:val="24"/>
-          <w:szCs w:val="24"/>
-        </w:rPr>
-        <w:t>and</w:t>
-      </w:r>
-      <w:proofErr w:type="spellEnd"/>
-      <w:r>
-        <w:rPr>
-          <w:i/>
-          <w:iCs/>
-          <w:sz w:val="24"/>
-          <w:szCs w:val="24"/>
-        </w:rPr>
-        <w:t xml:space="preserve"> Games</w:t>
-      </w:r>
+      <w:proofErr w:type="gramStart"/>
+      <w:r>
+        <w:rPr>
+          <w:i/>
+          <w:iCs/>
+          <w:sz w:val="24"/>
+          <w:szCs w:val="24"/>
+        </w:rPr>
+        <w:t>and Games</w:t>
+      </w:r>
+      <w:proofErr w:type="gramEnd"/>
       <w:r>
         <w:rPr>
           <w:sz w:val="24"/>
@@ -276,19 +247,8 @@
           <w:sz w:val="24"/>
           <w:szCs w:val="24"/>
         </w:rPr>
-        <w:t xml:space="preserve">Homo </w:t>
-      </w:r>
-      <w:proofErr w:type="spellStart"/>
-      <w:r>
-        <w:rPr>
-          <w:i/>
-          <w:iCs/>
-          <w:sz w:val="24"/>
-          <w:szCs w:val="24"/>
-        </w:rPr>
-        <w:t>Ludens</w:t>
-      </w:r>
-      <w:proofErr w:type="spellEnd"/>
+        <w:t>Homo Ludens</w:t>
+      </w:r>
       <w:r>
         <w:rPr>
           <w:sz w:val="24"/>
@@ -322,23 +282,7 @@
           <w:sz w:val="24"/>
           <w:szCs w:val="24"/>
         </w:rPr>
-        <w:t xml:space="preserve">Para </w:t>
-      </w:r>
-      <w:proofErr w:type="spellStart"/>
-      <w:r>
-        <w:rPr>
-          <w:sz w:val="24"/>
-          <w:szCs w:val="24"/>
-        </w:rPr>
-        <w:t>Johan</w:t>
-      </w:r>
-      <w:proofErr w:type="spellEnd"/>
-      <w:r>
-        <w:rPr>
-          <w:sz w:val="24"/>
-          <w:szCs w:val="24"/>
-        </w:rPr>
-        <w:t xml:space="preserve"> Huizinga, historiador e linguista holandês, </w:t>
+        <w:t xml:space="preserve">Para Johan Huizinga, historiador e linguista holandês, </w:t>
       </w:r>
       <w:r>
         <w:rPr>
@@ -400,23 +344,7 @@
           <w:sz w:val="24"/>
           <w:szCs w:val="24"/>
         </w:rPr>
-        <w:t xml:space="preserve">Roger </w:t>
-      </w:r>
-      <w:proofErr w:type="spellStart"/>
-      <w:r>
-        <w:rPr>
-          <w:sz w:val="24"/>
-          <w:szCs w:val="24"/>
-        </w:rPr>
-        <w:t>Caillois</w:t>
-      </w:r>
-      <w:proofErr w:type="spellEnd"/>
-      <w:r>
-        <w:rPr>
-          <w:sz w:val="24"/>
-          <w:szCs w:val="24"/>
-        </w:rPr>
-        <w:t xml:space="preserve">, sociólogo e ensaísta francês, </w:t>
+        <w:t xml:space="preserve">Roger Caillois, sociólogo e ensaísta francês, </w:t>
       </w:r>
       <w:r>
         <w:rPr>
@@ -548,7 +476,6 @@
         </w:rPr>
         <w:t xml:space="preserve">tem como origem etimológica grega </w:t>
       </w:r>
-      <w:proofErr w:type="spellStart"/>
       <w:r>
         <w:rPr>
           <w:i/>
@@ -558,7 +485,6 @@
         </w:rPr>
         <w:t>paidea</w:t>
       </w:r>
-      <w:proofErr w:type="spellEnd"/>
       <w:r>
         <w:rPr>
           <w:sz w:val="24"/>
@@ -613,7 +539,6 @@
         </w:rPr>
         <w:t xml:space="preserve"> vai mais além – sendo originária do latim </w:t>
       </w:r>
-      <w:proofErr w:type="spellStart"/>
       <w:r>
         <w:rPr>
           <w:i/>
@@ -623,7 +548,6 @@
         </w:rPr>
         <w:t>ludus</w:t>
       </w:r>
-      <w:proofErr w:type="spellEnd"/>
       <w:r>
         <w:rPr>
           <w:sz w:val="24"/>
@@ -814,55 +738,7 @@
           <w:sz w:val="24"/>
           <w:szCs w:val="24"/>
         </w:rPr>
-        <w:t xml:space="preserve">declaração (como é formado, quais os atributos) de um jogo.  Nesta secção serão abordados alguns dos seus parâmetros presentes, de acordo com alguns autores de renome na área dos Jogos Digitais, tais como Roger </w:t>
-      </w:r>
-      <w:proofErr w:type="spellStart"/>
-      <w:r>
-        <w:rPr>
-          <w:sz w:val="24"/>
-          <w:szCs w:val="24"/>
-        </w:rPr>
-        <w:t>Caillois</w:t>
-      </w:r>
-      <w:proofErr w:type="spellEnd"/>
-      <w:r>
-        <w:rPr>
-          <w:sz w:val="24"/>
-          <w:szCs w:val="24"/>
-        </w:rPr>
-        <w:t xml:space="preserve">, Chris Crawford e </w:t>
-      </w:r>
-      <w:proofErr w:type="spellStart"/>
-      <w:r>
-        <w:rPr>
-          <w:sz w:val="24"/>
-          <w:szCs w:val="24"/>
-        </w:rPr>
-        <w:t>Salen</w:t>
-      </w:r>
-      <w:proofErr w:type="spellEnd"/>
-      <w:r>
-        <w:rPr>
-          <w:sz w:val="24"/>
-          <w:szCs w:val="24"/>
-        </w:rPr>
-        <w:t xml:space="preserve"> e </w:t>
-      </w:r>
-      <w:proofErr w:type="spellStart"/>
-      <w:r>
-        <w:rPr>
-          <w:sz w:val="24"/>
-          <w:szCs w:val="24"/>
-        </w:rPr>
-        <w:t>Zimmerman</w:t>
-      </w:r>
-      <w:proofErr w:type="spellEnd"/>
-      <w:r>
-        <w:rPr>
-          <w:sz w:val="24"/>
-          <w:szCs w:val="24"/>
-        </w:rPr>
-        <w:t xml:space="preserve">. </w:t>
+        <w:t xml:space="preserve">declaração (como é formado, quais os atributos) de um jogo.  Nesta secção serão abordados alguns dos seus parâmetros presentes, de acordo com alguns autores de renome na área dos Jogos Digitais, tais como Roger Caillois, Chris Crawford e Salen e Zimmerman. </w:t>
       </w:r>
     </w:p>
     <w:p>
@@ -893,17 +769,8 @@
           <w:sz w:val="24"/>
           <w:szCs w:val="24"/>
         </w:rPr>
-        <w:t xml:space="preserve">Roger </w:t>
-      </w:r>
-      <w:proofErr w:type="spellStart"/>
-      <w:r>
-        <w:rPr>
-          <w:sz w:val="24"/>
-          <w:szCs w:val="24"/>
-        </w:rPr>
-        <w:t>Caillois</w:t>
-      </w:r>
-      <w:proofErr w:type="spellEnd"/>
+        <w:t>Roger Caillois</w:t>
+      </w:r>
     </w:p>
     <w:p>
       <w:pPr>
@@ -935,25 +802,8 @@
           <w:sz w:val="24"/>
           <w:szCs w:val="24"/>
         </w:rPr>
-        <w:t xml:space="preserve"> como uma ocupação de livre vontade, i.e., espontânea, delimitada, imprevisível (dependente do(s) jogador(</w:t>
-      </w:r>
-      <w:proofErr w:type="spellStart"/>
-      <w:r>
-        <w:rPr>
-          <w:sz w:val="24"/>
-          <w:szCs w:val="24"/>
-        </w:rPr>
-        <w:t>es</w:t>
-      </w:r>
-      <w:proofErr w:type="spellEnd"/>
-      <w:r>
-        <w:rPr>
-          <w:sz w:val="24"/>
-          <w:szCs w:val="24"/>
-        </w:rPr>
-        <w:t xml:space="preserve">)), regulamentada e ficcional, ou seja, que se encontra fora do mundo real, ele adicionou quatro novas categorias caracterizadoras de um jogo – </w:t>
-      </w:r>
-      <w:proofErr w:type="spellStart"/>
+        <w:t xml:space="preserve"> como uma ocupação de livre vontade, i.e., espontânea, delimitada, imprevisível (dependente do(s) jogador(es)), regulamentada e ficcional, ou seja, que se encontra fora do mundo real, ele adicionou quatro novas categorias caracterizadoras de um jogo – </w:t>
+      </w:r>
       <w:r>
         <w:rPr>
           <w:i/>
@@ -963,55 +813,14 @@
         </w:rPr>
         <w:t>agôn</w:t>
       </w:r>
-      <w:proofErr w:type="spellEnd"/>
-      <w:r>
-        <w:rPr>
-          <w:i/>
-          <w:iCs/>
-          <w:sz w:val="24"/>
-          <w:szCs w:val="24"/>
-        </w:rPr>
-        <w:t xml:space="preserve">, </w:t>
-      </w:r>
-      <w:proofErr w:type="spellStart"/>
-      <w:r>
-        <w:rPr>
-          <w:i/>
-          <w:iCs/>
-          <w:sz w:val="24"/>
-          <w:szCs w:val="24"/>
-        </w:rPr>
-        <w:t>alea</w:t>
-      </w:r>
-      <w:proofErr w:type="spellEnd"/>
-      <w:r>
-        <w:rPr>
-          <w:i/>
-          <w:iCs/>
-          <w:sz w:val="24"/>
-          <w:szCs w:val="24"/>
-        </w:rPr>
-        <w:t xml:space="preserve">, </w:t>
-      </w:r>
-      <w:proofErr w:type="spellStart"/>
-      <w:r>
-        <w:rPr>
-          <w:i/>
-          <w:iCs/>
-          <w:sz w:val="24"/>
-          <w:szCs w:val="24"/>
-        </w:rPr>
-        <w:t>mimicry</w:t>
-      </w:r>
-      <w:proofErr w:type="spellEnd"/>
-      <w:r>
-        <w:rPr>
-          <w:i/>
-          <w:iCs/>
-          <w:sz w:val="24"/>
-          <w:szCs w:val="24"/>
-        </w:rPr>
-        <w:t xml:space="preserve"> </w:t>
+      <w:r>
+        <w:rPr>
+          <w:i/>
+          <w:iCs/>
+          <w:sz w:val="24"/>
+          <w:szCs w:val="24"/>
+        </w:rPr>
+        <w:t xml:space="preserve">, alea, mimicry </w:t>
       </w:r>
       <w:r>
         <w:rPr>
@@ -1027,19 +836,8 @@
           <w:sz w:val="24"/>
           <w:szCs w:val="24"/>
         </w:rPr>
-        <w:t xml:space="preserve"> </w:t>
-      </w:r>
-      <w:proofErr w:type="spellStart"/>
-      <w:r>
-        <w:rPr>
-          <w:i/>
-          <w:iCs/>
-          <w:sz w:val="24"/>
-          <w:szCs w:val="24"/>
-        </w:rPr>
-        <w:t>ilinx</w:t>
-      </w:r>
-      <w:proofErr w:type="spellEnd"/>
+        <w:t xml:space="preserve"> ilinx</w:t>
+      </w:r>
       <w:r>
         <w:rPr>
           <w:sz w:val="24"/>
@@ -1068,7 +866,6 @@
           <w:szCs w:val="24"/>
         </w:rPr>
       </w:pPr>
-      <w:proofErr w:type="spellStart"/>
       <w:r>
         <w:rPr>
           <w:i/>
@@ -1078,7 +875,6 @@
         </w:rPr>
         <w:t>Agôn</w:t>
       </w:r>
-      <w:proofErr w:type="spellEnd"/>
       <w:r>
         <w:rPr>
           <w:sz w:val="24"/>
@@ -1122,25 +918,14 @@
           <w:szCs w:val="24"/>
         </w:rPr>
       </w:pPr>
-      <w:proofErr w:type="spellStart"/>
-      <w:r>
-        <w:rPr>
-          <w:i/>
-          <w:iCs/>
-          <w:sz w:val="24"/>
-          <w:szCs w:val="24"/>
-        </w:rPr>
-        <w:t>Alea</w:t>
-      </w:r>
-      <w:proofErr w:type="spellEnd"/>
-      <w:r>
-        <w:rPr>
-          <w:i/>
-          <w:iCs/>
-          <w:sz w:val="24"/>
-          <w:szCs w:val="24"/>
-        </w:rPr>
-        <w:t xml:space="preserve"> </w:t>
+      <w:r>
+        <w:rPr>
+          <w:i/>
+          <w:iCs/>
+          <w:sz w:val="24"/>
+          <w:szCs w:val="24"/>
+        </w:rPr>
+        <w:t xml:space="preserve">Alea </w:t>
       </w:r>
       <w:r>
         <w:rPr>
@@ -1156,7 +941,6 @@
         </w:rPr>
         <w:t xml:space="preserve">pode envolver a sorte, sendo completamente dependente do destino e ao qual o jogador é apenas um “expectador”, alguém passivo. Nesta categoria estão incluídos, nomeadamente, os jogos de azar (como o jogo da roleta ou de “rodar os dados”, de onde vem a origem de </w:t>
       </w:r>
-      <w:proofErr w:type="spellStart"/>
       <w:r>
         <w:rPr>
           <w:i/>
@@ -1166,7 +950,6 @@
         </w:rPr>
         <w:t>alea</w:t>
       </w:r>
-      <w:proofErr w:type="spellEnd"/>
       <w:r>
         <w:rPr>
           <w:sz w:val="24"/>
@@ -1188,7 +971,6 @@
         </w:rPr>
         <w:t xml:space="preserve"> numa decisão independente do jogador e num resultado sob o qual ele não tem qualquer tipo de controlo; contrariamente ao </w:t>
       </w:r>
-      <w:proofErr w:type="spellStart"/>
       <w:r>
         <w:rPr>
           <w:i/>
@@ -1198,7 +980,6 @@
         </w:rPr>
         <w:t>âgon</w:t>
       </w:r>
-      <w:proofErr w:type="spellEnd"/>
       <w:r>
         <w:rPr>
           <w:sz w:val="24"/>
@@ -1220,7 +1001,6 @@
           <w:szCs w:val="24"/>
         </w:rPr>
       </w:pPr>
-      <w:proofErr w:type="spellStart"/>
       <w:r>
         <w:rPr>
           <w:i/>
@@ -1230,7 +1010,6 @@
         </w:rPr>
         <w:t>Mimicry</w:t>
       </w:r>
-      <w:proofErr w:type="spellEnd"/>
       <w:r>
         <w:rPr>
           <w:sz w:val="24"/>
@@ -1238,7 +1017,6 @@
         </w:rPr>
         <w:t xml:space="preserve"> (simulação) – o jogo ocorre num universo ou mundo distinto do mundo real, aceite e credível, no qual o jogador pode desempenhar dadas ações tendo em conta as suas </w:t>
       </w:r>
-      <w:proofErr w:type="spellStart"/>
       <w:r>
         <w:rPr>
           <w:i/>
@@ -1248,35 +1026,14 @@
         </w:rPr>
         <w:t>skills</w:t>
       </w:r>
-      <w:proofErr w:type="spellEnd"/>
-      <w:r>
-        <w:rPr>
-          <w:i/>
-          <w:iCs/>
-          <w:sz w:val="24"/>
-          <w:szCs w:val="24"/>
-        </w:rPr>
-        <w:t xml:space="preserve"> (</w:t>
-      </w:r>
-      <w:proofErr w:type="spellStart"/>
-      <w:r>
-        <w:rPr>
-          <w:i/>
-          <w:iCs/>
-          <w:sz w:val="24"/>
-          <w:szCs w:val="24"/>
-        </w:rPr>
-        <w:t>âgon</w:t>
-      </w:r>
-      <w:proofErr w:type="spellEnd"/>
-      <w:r>
-        <w:rPr>
-          <w:i/>
-          <w:iCs/>
-          <w:sz w:val="24"/>
-          <w:szCs w:val="24"/>
-        </w:rPr>
-        <w:t>)</w:t>
+      <w:r>
+        <w:rPr>
+          <w:i/>
+          <w:iCs/>
+          <w:sz w:val="24"/>
+          <w:szCs w:val="24"/>
+        </w:rPr>
+        <w:t xml:space="preserve"> (âgon)</w:t>
       </w:r>
       <w:r>
         <w:rPr>
@@ -1292,27 +1049,7 @@
           <w:sz w:val="24"/>
           <w:szCs w:val="24"/>
         </w:rPr>
-        <w:t>(</w:t>
-      </w:r>
-      <w:proofErr w:type="spellStart"/>
-      <w:r>
-        <w:rPr>
-          <w:i/>
-          <w:iCs/>
-          <w:sz w:val="24"/>
-          <w:szCs w:val="24"/>
-        </w:rPr>
-        <w:t>alea</w:t>
-      </w:r>
-      <w:proofErr w:type="spellEnd"/>
-      <w:r>
-        <w:rPr>
-          <w:i/>
-          <w:iCs/>
-          <w:sz w:val="24"/>
-          <w:szCs w:val="24"/>
-        </w:rPr>
-        <w:t>)</w:t>
+        <w:t>(alea)</w:t>
       </w:r>
       <w:r>
         <w:rPr>
@@ -1335,25 +1072,14 @@
           <w:szCs w:val="24"/>
         </w:rPr>
       </w:pPr>
-      <w:proofErr w:type="spellStart"/>
-      <w:r>
-        <w:rPr>
-          <w:i/>
-          <w:iCs/>
-          <w:sz w:val="24"/>
-          <w:szCs w:val="24"/>
-        </w:rPr>
-        <w:t>Ilinx</w:t>
-      </w:r>
-      <w:proofErr w:type="spellEnd"/>
-      <w:r>
-        <w:rPr>
-          <w:i/>
-          <w:iCs/>
-          <w:sz w:val="24"/>
-          <w:szCs w:val="24"/>
-        </w:rPr>
-        <w:t xml:space="preserve"> </w:t>
+      <w:r>
+        <w:rPr>
+          <w:i/>
+          <w:iCs/>
+          <w:sz w:val="24"/>
+          <w:szCs w:val="24"/>
+        </w:rPr>
+        <w:t xml:space="preserve">Ilinx </w:t>
       </w:r>
       <w:r>
         <w:rPr>
@@ -1445,85 +1171,14 @@
         </w:rPr>
         <w:t xml:space="preserve">americano Chris Crawford, autor da obra </w:t>
       </w:r>
-      <w:proofErr w:type="spellStart"/>
-      <w:r>
-        <w:rPr>
-          <w:i/>
-          <w:iCs/>
-          <w:sz w:val="24"/>
-          <w:szCs w:val="24"/>
-        </w:rPr>
-        <w:t>The</w:t>
-      </w:r>
-      <w:proofErr w:type="spellEnd"/>
-      <w:r>
-        <w:rPr>
-          <w:i/>
-          <w:iCs/>
-          <w:sz w:val="24"/>
-          <w:szCs w:val="24"/>
-        </w:rPr>
-        <w:t xml:space="preserve"> </w:t>
-      </w:r>
-      <w:proofErr w:type="spellStart"/>
-      <w:r>
-        <w:rPr>
-          <w:i/>
-          <w:iCs/>
-          <w:sz w:val="24"/>
-          <w:szCs w:val="24"/>
-        </w:rPr>
-        <w:t>Art</w:t>
-      </w:r>
-      <w:proofErr w:type="spellEnd"/>
-      <w:r>
-        <w:rPr>
-          <w:i/>
-          <w:iCs/>
-          <w:sz w:val="24"/>
-          <w:szCs w:val="24"/>
-        </w:rPr>
-        <w:t xml:space="preserve"> </w:t>
-      </w:r>
-      <w:proofErr w:type="spellStart"/>
-      <w:r>
-        <w:rPr>
-          <w:i/>
-          <w:iCs/>
-          <w:sz w:val="24"/>
-          <w:szCs w:val="24"/>
-        </w:rPr>
-        <w:t>of</w:t>
-      </w:r>
-      <w:proofErr w:type="spellEnd"/>
-      <w:r>
-        <w:rPr>
-          <w:i/>
-          <w:iCs/>
-          <w:sz w:val="24"/>
-          <w:szCs w:val="24"/>
-        </w:rPr>
-        <w:t xml:space="preserve"> </w:t>
-      </w:r>
-      <w:proofErr w:type="spellStart"/>
-      <w:r>
-        <w:rPr>
-          <w:i/>
-          <w:iCs/>
-          <w:sz w:val="24"/>
-          <w:szCs w:val="24"/>
-        </w:rPr>
-        <w:t>Computer</w:t>
-      </w:r>
-      <w:proofErr w:type="spellEnd"/>
-      <w:r>
-        <w:rPr>
-          <w:i/>
-          <w:iCs/>
-          <w:sz w:val="24"/>
-          <w:szCs w:val="24"/>
-        </w:rPr>
-        <w:t xml:space="preserve"> Game Design</w:t>
+      <w:r>
+        <w:rPr>
+          <w:i/>
+          <w:iCs/>
+          <w:sz w:val="24"/>
+          <w:szCs w:val="24"/>
+        </w:rPr>
+        <w:t>The Art of Computer Game Design</w:t>
       </w:r>
       <w:r>
         <w:rPr>
@@ -1742,25 +1397,7 @@
           <w:szCs w:val="24"/>
           <w:lang w:val="en-US"/>
         </w:rPr>
-        <w:t xml:space="preserve">Katie </w:t>
-      </w:r>
-      <w:proofErr w:type="spellStart"/>
-      <w:r>
-        <w:rPr>
-          <w:sz w:val="24"/>
-          <w:szCs w:val="24"/>
-          <w:lang w:val="en-US"/>
-        </w:rPr>
-        <w:t>Salen</w:t>
-      </w:r>
-      <w:proofErr w:type="spellEnd"/>
-      <w:r>
-        <w:rPr>
-          <w:sz w:val="24"/>
-          <w:szCs w:val="24"/>
-          <w:lang w:val="en-US"/>
-        </w:rPr>
-        <w:t xml:space="preserve"> e Eric Z</w:t>
+        <w:t>Katie Salen e Eric Z</w:t>
       </w:r>
       <w:r>
         <w:rPr>
@@ -2557,27 +2194,7 @@
           <w:sz w:val="24"/>
           <w:szCs w:val="24"/>
         </w:rPr>
-        <w:t xml:space="preserve">Fundamentals </w:t>
-      </w:r>
-      <w:proofErr w:type="spellStart"/>
-      <w:r>
-        <w:rPr>
-          <w:i/>
-          <w:iCs/>
-          <w:sz w:val="24"/>
-          <w:szCs w:val="24"/>
-        </w:rPr>
-        <w:t>of</w:t>
-      </w:r>
-      <w:proofErr w:type="spellEnd"/>
-      <w:r>
-        <w:rPr>
-          <w:i/>
-          <w:iCs/>
-          <w:sz w:val="24"/>
-          <w:szCs w:val="24"/>
-        </w:rPr>
-        <w:t xml:space="preserve"> Game Design</w:t>
+        <w:t>Fundamentals of Game Design</w:t>
       </w:r>
       <w:r>
         <w:rPr>
@@ -2593,27 +2210,7 @@
           <w:sz w:val="24"/>
           <w:szCs w:val="24"/>
         </w:rPr>
-        <w:t>role-</w:t>
-      </w:r>
-      <w:proofErr w:type="spellStart"/>
-      <w:r>
-        <w:rPr>
-          <w:i/>
-          <w:iCs/>
-          <w:sz w:val="24"/>
-          <w:szCs w:val="24"/>
-        </w:rPr>
-        <w:t>playing</w:t>
-      </w:r>
-      <w:proofErr w:type="spellEnd"/>
-      <w:r>
-        <w:rPr>
-          <w:i/>
-          <w:iCs/>
-          <w:sz w:val="24"/>
-          <w:szCs w:val="24"/>
-        </w:rPr>
-        <w:t xml:space="preserve"> games</w:t>
+        <w:t>role-playing games</w:t>
       </w:r>
       <w:r>
         <w:rPr>
@@ -2657,12 +2254,72 @@
     </w:p>
     <w:p>
       <w:pPr>
-        <w:jc w:val="both"/>
-        <w:rPr>
-          <w:sz w:val="24"/>
-          <w:szCs w:val="24"/>
-        </w:rPr>
-      </w:pPr>
+        <w:jc w:val="center"/>
+        <w:rPr>
+          <w:sz w:val="24"/>
+          <w:szCs w:val="24"/>
+        </w:rPr>
+      </w:pPr>
+      <w:r>
+        <w:rPr>
+          <w:sz w:val="24"/>
+          <w:szCs w:val="24"/>
+        </w:rPr>
+        <w:lastRenderedPageBreak/>
+        <w:drawing>
+          <wp:inline distT="0" distB="0" distL="0" distR="0" wp14:anchorId="4A1F13D1" wp14:editId="2472F154">
+            <wp:extent cx="4654234" cy="2360930"/>
+            <wp:effectExtent l="0" t="0" r="0" b="1270"/>
+            <wp:docPr id="10" name="Picture 10" descr="Diagram&#10;&#10;Description automatically generated"/>
+            <wp:cNvGraphicFramePr>
+              <a:graphicFrameLocks xmlns:a="http://schemas.openxmlformats.org/drawingml/2006/main" noChangeAspect="1"/>
+            </wp:cNvGraphicFramePr>
+            <a:graphic xmlns:a="http://schemas.openxmlformats.org/drawingml/2006/main">
+              <a:graphicData uri="http://schemas.openxmlformats.org/drawingml/2006/picture">
+                <pic:pic xmlns:pic="http://schemas.openxmlformats.org/drawingml/2006/picture">
+                  <pic:nvPicPr>
+                    <pic:cNvPr id="10" name="Picture 10" descr="Diagram&#10;&#10;Description automatically generated"/>
+                    <pic:cNvPicPr/>
+                  </pic:nvPicPr>
+                  <pic:blipFill>
+                    <a:blip r:embed="rId7"/>
+                    <a:stretch>
+                      <a:fillRect/>
+                    </a:stretch>
+                  </pic:blipFill>
+                  <pic:spPr>
+                    <a:xfrm>
+                      <a:off x="0" y="0"/>
+                      <a:ext cx="4673379" cy="2370642"/>
+                    </a:xfrm>
+                    <a:prstGeom prst="rect">
+                      <a:avLst/>
+                    </a:prstGeom>
+                  </pic:spPr>
+                </pic:pic>
+              </a:graphicData>
+            </a:graphic>
+          </wp:inline>
+        </w:drawing>
+      </w:r>
+    </w:p>
+    <w:p>
+      <w:pPr>
+        <w:jc w:val="center"/>
+        <w:rPr>
+          <w:color w:val="FF0000"/>
+          <w:sz w:val="24"/>
+          <w:szCs w:val="24"/>
+        </w:rPr>
+      </w:pPr>
+      <w:r>
+        <w:rPr>
+          <w:color w:val="FF0000"/>
+          <w:sz w:val="24"/>
+          <w:szCs w:val="24"/>
+        </w:rPr>
+        <w:t>PDF 2, slide 4 de 68 de CDJ</w:t>
+      </w:r>
     </w:p>
     <w:p>
       <w:pPr>
@@ -2712,25 +2369,14 @@
         </w:rPr>
         <w:t xml:space="preserve">; normalmente são focados em reações rápidas e boa coordenação entre os olhos e as mãos; alguns são designados por </w:t>
       </w:r>
-      <w:proofErr w:type="spellStart"/>
-      <w:r>
-        <w:rPr>
-          <w:i/>
-          <w:iCs/>
-          <w:sz w:val="24"/>
-          <w:szCs w:val="24"/>
-        </w:rPr>
-        <w:t>twitch</w:t>
-      </w:r>
-      <w:proofErr w:type="spellEnd"/>
-      <w:r>
-        <w:rPr>
-          <w:i/>
-          <w:iCs/>
-          <w:sz w:val="24"/>
-          <w:szCs w:val="24"/>
-        </w:rPr>
-        <w:t xml:space="preserve"> games</w:t>
+      <w:r>
+        <w:rPr>
+          <w:i/>
+          <w:iCs/>
+          <w:sz w:val="24"/>
+          <w:szCs w:val="24"/>
+        </w:rPr>
+        <w:t>twitch games</w:t>
       </w:r>
       <w:r>
         <w:rPr>
@@ -2804,15 +2450,7 @@
           <w:sz w:val="24"/>
           <w:szCs w:val="24"/>
         </w:rPr>
-        <w:t xml:space="preserve">; são subgéneros desta categoria </w:t>
-      </w:r>
-      <w:r>
-        <w:rPr>
-          <w:sz w:val="24"/>
-          <w:szCs w:val="24"/>
-        </w:rPr>
-        <w:lastRenderedPageBreak/>
-        <w:t xml:space="preserve">os jogos de plataforma, os jogos de luta, os </w:t>
+        <w:t xml:space="preserve">; são subgéneros desta categoria os jogos de plataforma, os jogos de luta, os </w:t>
       </w:r>
       <w:r>
         <w:rPr>
@@ -2830,25 +2468,14 @@
         </w:rPr>
         <w:t xml:space="preserve">, os </w:t>
       </w:r>
-      <w:proofErr w:type="spellStart"/>
-      <w:r>
-        <w:rPr>
-          <w:i/>
-          <w:iCs/>
-          <w:sz w:val="24"/>
-          <w:szCs w:val="24"/>
-        </w:rPr>
-        <w:t>action-adventure</w:t>
-      </w:r>
-      <w:proofErr w:type="spellEnd"/>
-      <w:r>
-        <w:rPr>
-          <w:i/>
-          <w:iCs/>
-          <w:sz w:val="24"/>
-          <w:szCs w:val="24"/>
-        </w:rPr>
-        <w:t xml:space="preserve"> games</w:t>
+      <w:r>
+        <w:rPr>
+          <w:i/>
+          <w:iCs/>
+          <w:sz w:val="24"/>
+          <w:szCs w:val="24"/>
+        </w:rPr>
+        <w:t>action-adventure games</w:t>
       </w:r>
       <w:r>
         <w:rPr>
@@ -2912,25 +2539,14 @@
         </w:rPr>
         <w:t xml:space="preserve"> porque no caso dos segundos, existe planeamento mas não um conflito direto; distinguem-se das simulações de construção e gestão porque estes, apesar de igualmente necessitarem de um planeamento, não exigem um conflito ou ação direta a um adversário; a maioria dos jogos de estratégia são jogos de guerra com um maior ou menor grau de abstração; contrariamente aos jogos de ação, a rapidez e a coordenação física não são relevantes nos jogos de estratégia; podem ser subdivididos em </w:t>
       </w:r>
-      <w:proofErr w:type="spellStart"/>
-      <w:r>
-        <w:rPr>
-          <w:i/>
-          <w:iCs/>
-          <w:sz w:val="24"/>
-          <w:szCs w:val="24"/>
-        </w:rPr>
-        <w:t>turn-based</w:t>
-      </w:r>
-      <w:proofErr w:type="spellEnd"/>
-      <w:r>
-        <w:rPr>
-          <w:i/>
-          <w:iCs/>
-          <w:sz w:val="24"/>
-          <w:szCs w:val="24"/>
-        </w:rPr>
-        <w:t xml:space="preserve"> games</w:t>
+      <w:r>
+        <w:rPr>
+          <w:i/>
+          <w:iCs/>
+          <w:sz w:val="24"/>
+          <w:szCs w:val="24"/>
+        </w:rPr>
+        <w:t>turn-based games</w:t>
       </w:r>
       <w:r>
         <w:rPr>
@@ -3071,7 +2687,16 @@
           <w:szCs w:val="24"/>
           <w:lang w:val="pt-BR"/>
         </w:rPr>
-        <w:t xml:space="preserve">, a partir das quais as personagens vão crescendo e melhorando as suas habilidades; o crescimento do personagem em poder e habilidades é uma característica fundamental do género; normalmente garantem uma elevada importância à narrativa, </w:t>
+        <w:t xml:space="preserve">, a partir das quais as personagens vão crescendo e melhorando as suas habilidades; o crescimento do personagem em poder e habilidades é uma </w:t>
+      </w:r>
+      <w:r>
+        <w:rPr>
+          <w:sz w:val="24"/>
+          <w:szCs w:val="24"/>
+          <w:lang w:val="pt-BR"/>
+        </w:rPr>
+        <w:lastRenderedPageBreak/>
+        <w:t xml:space="preserve">característica fundamental do género; normalmente garantem uma elevada importância à narrativa, </w:t>
       </w:r>
       <w:r>
         <w:rPr>
@@ -3284,16 +2909,7 @@
           <w:szCs w:val="24"/>
           <w:lang w:val="pt-BR"/>
         </w:rPr>
-        <w:t xml:space="preserve">género de jogos focado na construção e/ou gestão de algo, como uma cidade, segundo restrições económicas; o intuito não é derrotar um inimigo, mas sim a criação de um processo contínuo e rentável que permita o crescimento daquilo que foi construído e se encontra no momento a ser </w:t>
-      </w:r>
-      <w:r>
-        <w:rPr>
-          <w:sz w:val="24"/>
-          <w:szCs w:val="24"/>
-          <w:lang w:val="pt-BR"/>
-        </w:rPr>
-        <w:lastRenderedPageBreak/>
-        <w:t>monitorizado; evitam a coordenação física, uma vez que se baseiam mais em estratégia;</w:t>
+        <w:t>género de jogos focado na construção e/ou gestão de algo, como uma cidade, segundo restrições económicas; o intuito não é derrotar um inimigo, mas sim a criação de um processo contínuo e rentável que permita o crescimento daquilo que foi construído e se encontra no momento a ser monitorizado; evitam a coordenação física, uma vez que se baseiam mais em estratégia;</w:t>
       </w:r>
     </w:p>
     <w:p>
@@ -3486,89 +3102,85 @@
           <w:szCs w:val="24"/>
           <w:lang w:val="pt-BR"/>
         </w:rPr>
-        <w:t>sistemas em que o jogador age à distância, recorrendo a uma arma de longo alcance; é um género de jogo que necessita de elevada destreza, visto a mira, a atenção ao espaço em redor e aos alvos serem habilidades fundamentais.</w:t>
-      </w:r>
-    </w:p>
-    <w:p>
-      <w:pPr>
-        <w:pStyle w:val="ListParagraph"/>
-        <w:rPr>
-          <w:sz w:val="24"/>
-          <w:szCs w:val="24"/>
-          <w:lang w:val="pt-BR"/>
-        </w:rPr>
-      </w:pPr>
-    </w:p>
-    <w:p>
-      <w:pPr>
-        <w:jc w:val="both"/>
-        <w:rPr>
-          <w:sz w:val="24"/>
-          <w:szCs w:val="24"/>
-          <w:lang w:val="pt-BR"/>
-        </w:rPr>
-      </w:pPr>
-    </w:p>
-    <w:p>
-      <w:pPr>
-        <w:jc w:val="both"/>
-        <w:rPr>
-          <w:sz w:val="24"/>
-          <w:szCs w:val="24"/>
-          <w:lang w:val="pt-BR"/>
-        </w:rPr>
-      </w:pPr>
-    </w:p>
-    <w:p>
-      <w:pPr>
-        <w:jc w:val="both"/>
-        <w:rPr>
-          <w:sz w:val="24"/>
-          <w:szCs w:val="24"/>
-          <w:lang w:val="pt-BR"/>
-        </w:rPr>
-      </w:pPr>
-    </w:p>
-    <w:p>
-      <w:pPr>
-        <w:jc w:val="both"/>
-        <w:rPr>
-          <w:sz w:val="24"/>
-          <w:szCs w:val="24"/>
-          <w:lang w:val="pt-BR"/>
-        </w:rPr>
-      </w:pPr>
-    </w:p>
-    <w:p>
-      <w:pPr>
-        <w:ind w:left="1080"/>
-        <w:jc w:val="both"/>
-        <w:rPr>
-          <w:sz w:val="24"/>
-          <w:szCs w:val="24"/>
-          <w:lang w:val="pt-BR"/>
-        </w:rPr>
-      </w:pPr>
-    </w:p>
-    <w:p>
-      <w:pPr>
-        <w:jc w:val="both"/>
-        <w:rPr>
-          <w:sz w:val="24"/>
-          <w:szCs w:val="24"/>
-          <w:lang w:val="pt-BR"/>
-        </w:rPr>
-      </w:pPr>
-    </w:p>
-    <w:p>
-      <w:pPr>
-        <w:jc w:val="both"/>
-        <w:rPr>
-          <w:sz w:val="24"/>
-          <w:szCs w:val="24"/>
-          <w:lang w:val="pt-BR"/>
-        </w:rPr>
-      </w:pPr>
+        <w:t>sistemas em que o jogador age à distância, recorrendo a uma arma de longo alcance; é um género de jogo que necessita de elevada destreza, visto a mira, a atenção ao espaço em redor e aos alvos serem habilidades fundamentais</w:t>
+      </w:r>
+      <w:r>
+        <w:rPr>
+          <w:sz w:val="24"/>
+          <w:szCs w:val="24"/>
+          <w:lang w:val="pt-BR"/>
+        </w:rPr>
+        <w:t xml:space="preserve">; </w:t>
+      </w:r>
+      <w:r>
+        <w:rPr>
+          <w:sz w:val="24"/>
+          <w:szCs w:val="24"/>
+          <w:lang w:val="pt-BR"/>
+        </w:rPr>
+        <w:t xml:space="preserve">existem duas classes de jogos de tiro: os que acontecem num espaço </w:t>
+      </w:r>
+      <w:r>
+        <w:rPr>
+          <w:sz w:val="24"/>
+          <w:szCs w:val="24"/>
+          <w:lang w:val="pt-BR"/>
+        </w:rPr>
+        <w:lastRenderedPageBreak/>
+        <w:t xml:space="preserve">bidimensional – os designados por </w:t>
+      </w:r>
+      <w:r>
+        <w:rPr>
+          <w:i/>
+          <w:iCs/>
+          <w:sz w:val="24"/>
+          <w:szCs w:val="24"/>
+          <w:lang w:val="pt-BR"/>
+        </w:rPr>
+        <w:t>2D shooters</w:t>
+      </w:r>
+      <w:r>
+        <w:rPr>
+          <w:sz w:val="24"/>
+          <w:szCs w:val="24"/>
+          <w:lang w:val="pt-BR"/>
+        </w:rPr>
+        <w:t xml:space="preserve"> – e os que </w:t>
+      </w:r>
+      <w:r>
+        <w:rPr>
+          <w:sz w:val="24"/>
+          <w:szCs w:val="24"/>
+          <w:lang w:val="pt-BR"/>
+        </w:rPr>
+        <w:t>decorrem</w:t>
+      </w:r>
+      <w:r>
+        <w:rPr>
+          <w:sz w:val="24"/>
+          <w:szCs w:val="24"/>
+          <w:lang w:val="pt-BR"/>
+        </w:rPr>
+        <w:t xml:space="preserve"> num espaço tridimensional, chamados de </w:t>
+      </w:r>
+      <w:r>
+        <w:rPr>
+          <w:i/>
+          <w:iCs/>
+          <w:sz w:val="24"/>
+          <w:szCs w:val="24"/>
+          <w:lang w:val="pt-BR"/>
+        </w:rPr>
+        <w:t>3D shooters</w:t>
+      </w:r>
+      <w:r>
+        <w:rPr>
+          <w:sz w:val="24"/>
+          <w:szCs w:val="24"/>
+          <w:lang w:val="pt-BR"/>
+        </w:rPr>
+        <w:t>.</w:t>
+      </w:r>
     </w:p>
     <w:p>
       <w:pPr>
@@ -3640,33 +3252,14 @@
           <w:sz w:val="24"/>
           <w:szCs w:val="24"/>
         </w:rPr>
-        <w:t xml:space="preserve">halo </w:t>
-      </w:r>
-      <w:proofErr w:type="spellStart"/>
-      <w:r>
-        <w:rPr>
-          <w:i/>
-          <w:iCs/>
-          <w:sz w:val="24"/>
-          <w:szCs w:val="24"/>
-        </w:rPr>
-        <w:t>effect</w:t>
-      </w:r>
-      <w:proofErr w:type="spellEnd"/>
-      <w:r>
-        <w:rPr>
-          <w:sz w:val="24"/>
-          <w:szCs w:val="24"/>
-        </w:rPr>
-        <w:t xml:space="preserve">. Assim, personagens saudáveis com rosto e corpo </w:t>
-      </w:r>
-      <w:r>
-        <w:rPr>
-          <w:sz w:val="24"/>
-          <w:szCs w:val="24"/>
-        </w:rPr>
-        <w:lastRenderedPageBreak/>
-        <w:t>simétricos</w:t>
+        <w:t>halo effect</w:t>
+      </w:r>
+      <w:r>
+        <w:rPr>
+          <w:sz w:val="24"/>
+          <w:szCs w:val="24"/>
+        </w:rPr>
+        <w:t>. Assim, personagens saudáveis com rosto e corpo simétricos</w:t>
       </w:r>
       <w:r>
         <w:rPr>
@@ -3718,23 +3311,7 @@
           <w:sz w:val="24"/>
           <w:szCs w:val="24"/>
         </w:rPr>
-        <w:t xml:space="preserve">no passado, o ser humano primitivo, </w:t>
-      </w:r>
-      <w:proofErr w:type="spellStart"/>
-      <w:r>
-        <w:rPr>
-          <w:sz w:val="24"/>
-          <w:szCs w:val="24"/>
-        </w:rPr>
-        <w:t>ultrassocial</w:t>
-      </w:r>
-      <w:proofErr w:type="spellEnd"/>
-      <w:r>
-        <w:rPr>
-          <w:sz w:val="24"/>
-          <w:szCs w:val="24"/>
-        </w:rPr>
-        <w:t xml:space="preserve"> por natureza, procurava viver com indivíduos com particulares mais atrativas, indicador de uma boa saúde, garantindo assim uma melhor segurança e maior probabilidade de sobrevivência.</w:t>
+        <w:t>no passado, o ser humano primitivo, ultrassocial por natureza, procurava viver com indivíduos com particulares mais atrativas, indicador de uma boa saúde, garantindo assim uma melhor segurança e maior probabilidade de sobrevivência.</w:t>
       </w:r>
     </w:p>
     <w:p>
@@ -3750,7 +3327,6 @@
           <w:szCs w:val="24"/>
         </w:rPr>
       </w:pPr>
-      <w:proofErr w:type="spellStart"/>
       <w:r>
         <w:rPr>
           <w:i/>
@@ -3760,7 +3336,6 @@
         </w:rPr>
         <w:t>Babyfaces</w:t>
       </w:r>
-      <w:proofErr w:type="spellEnd"/>
     </w:p>
     <w:p>
       <w:pPr>
@@ -3888,7 +3463,15 @@
           <w:sz w:val="24"/>
           <w:szCs w:val="24"/>
         </w:rPr>
-        <w:t>Os estereótipos permitem a um jogador analisar e tirar conclusões rapidamente, evitando ter de avaliar a personagem na sua totalidade, ou seja, desde raiz, o que é deveras um processo mais demoroso e que implica mais do que um encontro entre jogador e a dada personagem, pelo que este processo poupa tempo e esforço por parte do primeiro.</w:t>
+        <w:t xml:space="preserve">Os estereótipos permitem a um jogador analisar e tirar conclusões rapidamente, evitando ter de avaliar a personagem na sua totalidade, ou seja, desde raiz, o que é deveras um processo mais demoroso e que implica mais do que um encontro entre </w:t>
+      </w:r>
+      <w:r>
+        <w:rPr>
+          <w:sz w:val="24"/>
+          <w:szCs w:val="24"/>
+        </w:rPr>
+        <w:lastRenderedPageBreak/>
+        <w:t>jogador e a dada personagem, pelo que este processo poupa tempo e esforço por parte do primeiro.</w:t>
       </w:r>
     </w:p>
     <w:p>
@@ -3930,40 +3513,21 @@
         </w:rPr>
         <w:t xml:space="preserve"> reconhecíveis mais facilmente e, desta forma, permitir ao jogador mais rapidamente avaliar as intenções de um personagem e as ações prováveis que poderá vir a desempenhar no jogo. Contudo, para personagens com maior </w:t>
       </w:r>
-      <w:proofErr w:type="spellStart"/>
-      <w:r>
-        <w:rPr>
-          <w:i/>
-          <w:iCs/>
-          <w:sz w:val="24"/>
-          <w:szCs w:val="24"/>
-        </w:rPr>
-        <w:t>screen</w:t>
-      </w:r>
-      <w:proofErr w:type="spellEnd"/>
-      <w:r>
-        <w:rPr>
-          <w:i/>
-          <w:iCs/>
-          <w:sz w:val="24"/>
-          <w:szCs w:val="24"/>
-        </w:rPr>
-        <w:t xml:space="preserve"> time</w:t>
-      </w:r>
-      <w:r>
-        <w:rPr>
-          <w:sz w:val="24"/>
-          <w:szCs w:val="24"/>
-        </w:rPr>
-        <w:t xml:space="preserve">, é relevante atentar ao uso de particularidades que possam quebrar o estereótipo presente na dada personagem – obtendo assim uma maior rapidez de ligação entre jogador e personagem através do recurso do estereótipo e uma maior profundidade e originalidade do </w:t>
-      </w:r>
-      <w:r>
-        <w:rPr>
-          <w:sz w:val="24"/>
-          <w:szCs w:val="24"/>
-        </w:rPr>
-        <w:lastRenderedPageBreak/>
-        <w:t xml:space="preserve">personagem ao quebrar esse mesmo estereótipo com uma particularidade que é incomum ou inexistente quando esse padrão é aplicado. </w:t>
+      <w:r>
+        <w:rPr>
+          <w:i/>
+          <w:iCs/>
+          <w:sz w:val="24"/>
+          <w:szCs w:val="24"/>
+        </w:rPr>
+        <w:t>screen time</w:t>
+      </w:r>
+      <w:r>
+        <w:rPr>
+          <w:sz w:val="24"/>
+          <w:szCs w:val="24"/>
+        </w:rPr>
+        <w:t xml:space="preserve">, é relevante atentar ao uso de particularidades que possam quebrar o estereótipo presente na dada personagem – obtendo assim uma maior rapidez de ligação entre jogador e personagem através do recurso do estereótipo e uma maior profundidade e originalidade do personagem ao quebrar esse mesmo estereótipo com uma particularidade que é incomum ou inexistente quando esse padrão é aplicado. </w:t>
       </w:r>
     </w:p>
     <w:p>
@@ -3991,57 +3555,15 @@
           <w:szCs w:val="24"/>
         </w:rPr>
       </w:pPr>
-      <w:proofErr w:type="spellStart"/>
-      <w:r>
-        <w:rPr>
-          <w:i/>
-          <w:iCs/>
-          <w:sz w:val="24"/>
-          <w:szCs w:val="24"/>
-        </w:rPr>
-        <w:t>The</w:t>
-      </w:r>
-      <w:proofErr w:type="spellEnd"/>
-      <w:r>
-        <w:rPr>
-          <w:i/>
-          <w:iCs/>
-          <w:sz w:val="24"/>
-          <w:szCs w:val="24"/>
-        </w:rPr>
-        <w:t xml:space="preserve"> </w:t>
-      </w:r>
-      <w:proofErr w:type="spellStart"/>
-      <w:r>
-        <w:rPr>
-          <w:i/>
-          <w:iCs/>
-          <w:sz w:val="24"/>
-          <w:szCs w:val="24"/>
-        </w:rPr>
-        <w:t>big</w:t>
-      </w:r>
-      <w:proofErr w:type="spellEnd"/>
-      <w:r>
-        <w:rPr>
-          <w:i/>
-          <w:iCs/>
-          <w:sz w:val="24"/>
-          <w:szCs w:val="24"/>
-        </w:rPr>
-        <w:t xml:space="preserve"> </w:t>
-      </w:r>
-      <w:proofErr w:type="spellStart"/>
-      <w:r>
-        <w:rPr>
-          <w:i/>
-          <w:iCs/>
-          <w:sz w:val="24"/>
-          <w:szCs w:val="24"/>
-        </w:rPr>
-        <w:t>five</w:t>
-      </w:r>
-      <w:proofErr w:type="spellEnd"/>
+      <w:r>
+        <w:rPr>
+          <w:i/>
+          <w:iCs/>
+          <w:sz w:val="24"/>
+          <w:szCs w:val="24"/>
+        </w:rPr>
+        <w:t>The big five</w:t>
+      </w:r>
     </w:p>
     <w:p>
       <w:pPr>
@@ -4076,79 +3598,21 @@
         </w:rPr>
         <w:t xml:space="preserve">Para ajudar na definição de uma personalidade, foram comparados padrões de comportamento até chegar-se à lista de fatores designada por </w:t>
       </w:r>
-      <w:proofErr w:type="spellStart"/>
-      <w:r>
-        <w:rPr>
-          <w:i/>
-          <w:iCs/>
-          <w:sz w:val="24"/>
-          <w:szCs w:val="24"/>
-        </w:rPr>
-        <w:t>the</w:t>
-      </w:r>
-      <w:proofErr w:type="spellEnd"/>
-      <w:r>
-        <w:rPr>
-          <w:i/>
-          <w:iCs/>
-          <w:sz w:val="24"/>
-          <w:szCs w:val="24"/>
-        </w:rPr>
-        <w:t xml:space="preserve"> </w:t>
-      </w:r>
-      <w:proofErr w:type="spellStart"/>
-      <w:r>
-        <w:rPr>
-          <w:i/>
-          <w:iCs/>
-          <w:sz w:val="24"/>
-          <w:szCs w:val="24"/>
-        </w:rPr>
-        <w:t>big</w:t>
-      </w:r>
-      <w:proofErr w:type="spellEnd"/>
-      <w:r>
-        <w:rPr>
-          <w:i/>
-          <w:iCs/>
-          <w:sz w:val="24"/>
-          <w:szCs w:val="24"/>
-        </w:rPr>
-        <w:t xml:space="preserve"> </w:t>
-      </w:r>
-      <w:proofErr w:type="spellStart"/>
-      <w:r>
-        <w:rPr>
-          <w:i/>
-          <w:iCs/>
-          <w:sz w:val="24"/>
-          <w:szCs w:val="24"/>
-        </w:rPr>
-        <w:t>five</w:t>
-      </w:r>
-      <w:proofErr w:type="spellEnd"/>
-      <w:r>
-        <w:rPr>
-          <w:sz w:val="24"/>
-          <w:szCs w:val="24"/>
-        </w:rPr>
-        <w:t xml:space="preserve"> (“os 5 grandes”, em português) - abertura, consciência, extroversão, amabilidade e </w:t>
-      </w:r>
-      <w:proofErr w:type="spellStart"/>
-      <w:r>
-        <w:rPr>
-          <w:sz w:val="24"/>
-          <w:szCs w:val="24"/>
-        </w:rPr>
-        <w:t>neuroticismo</w:t>
-      </w:r>
-      <w:proofErr w:type="spellEnd"/>
-      <w:r>
-        <w:rPr>
-          <w:sz w:val="24"/>
-          <w:szCs w:val="24"/>
-        </w:rPr>
-        <w:t>:</w:t>
+      <w:r>
+        <w:rPr>
+          <w:i/>
+          <w:iCs/>
+          <w:sz w:val="24"/>
+          <w:szCs w:val="24"/>
+        </w:rPr>
+        <w:t>the big five</w:t>
+      </w:r>
+      <w:r>
+        <w:rPr>
+          <w:sz w:val="24"/>
+          <w:szCs w:val="24"/>
+        </w:rPr>
+        <w:t xml:space="preserve"> (“os 5 grandes”, em português) - abertura, consciência, extroversão, amabilidade e neuroticismo:</w:t>
       </w:r>
     </w:p>
     <w:p>
@@ -4290,21 +3754,12 @@
           <w:szCs w:val="24"/>
         </w:rPr>
       </w:pPr>
-      <w:proofErr w:type="spellStart"/>
-      <w:r>
-        <w:rPr>
-          <w:sz w:val="24"/>
-          <w:szCs w:val="24"/>
-        </w:rPr>
-        <w:t>Neuroticismo</w:t>
-      </w:r>
-      <w:proofErr w:type="spellEnd"/>
-      <w:r>
-        <w:rPr>
-          <w:sz w:val="24"/>
-          <w:szCs w:val="24"/>
-        </w:rPr>
-        <w:t xml:space="preserve"> – particularidade relacionada com personagens mais instáveis a nível emocional, que se sentem assoberbados e preocupados mais precipitadamente.</w:t>
+      <w:r>
+        <w:rPr>
+          <w:sz w:val="24"/>
+          <w:szCs w:val="24"/>
+        </w:rPr>
+        <w:t>Neuroticismo – particularidade relacionada com personagens mais instáveis a nível emocional, que se sentem assoberbados e preocupados mais precipitadamente.</w:t>
       </w:r>
     </w:p>
     <w:p>
@@ -4430,7 +3885,6 @@
           <w:sz w:val="24"/>
           <w:szCs w:val="24"/>
         </w:rPr>
-        <w:lastRenderedPageBreak/>
         <w:t xml:space="preserve">As formas usadas para projetar e desenhar personagens devem ser tidas em conta, uma vez que </w:t>
       </w:r>
       <w:r>
@@ -4717,6 +4171,7 @@
           <w:szCs w:val="24"/>
           <w:lang w:val="pt-BR"/>
         </w:rPr>
+        <w:lastRenderedPageBreak/>
         <w:t>O heroi – é o personagem que parte numa missão ou aventura, que faz “coisas típicas de um heroi”, como salvar uma princesa ou o mundo; é aquele</w:t>
       </w:r>
       <w:r>
@@ -4812,7 +4267,6 @@
           <w:szCs w:val="24"/>
           <w:lang w:val="pt-BR"/>
         </w:rPr>
-        <w:lastRenderedPageBreak/>
         <w:t xml:space="preserve">O velho sábio – é a personagem que treina ou guia o heroi, permitindo o aprofundamento da narrativa em fases iniciais do jogo e recorrentemente aparecendo em tutoriais de </w:t>
       </w:r>
       <w:r>
@@ -4925,7 +4379,7 @@
                     </pic:cNvPicPr>
                   </pic:nvPicPr>
                   <pic:blipFill>
-                    <a:blip r:embed="rId7">
+                    <a:blip r:embed="rId8">
                       <a:extLst>
                         <a:ext uri="{28A0092B-C50C-407E-A947-70E740481C1C}">
                           <a14:useLocalDpi xmlns:a14="http://schemas.microsoft.com/office/drawing/2010/main" val="0"/>
@@ -4981,7 +4435,7 @@
                     </pic:cNvPicPr>
                   </pic:nvPicPr>
                   <pic:blipFill>
-                    <a:blip r:embed="rId8">
+                    <a:blip r:embed="rId9">
                       <a:extLst>
                         <a:ext uri="{28A0092B-C50C-407E-A947-70E740481C1C}">
                           <a14:useLocalDpi xmlns:a14="http://schemas.microsoft.com/office/drawing/2010/main" val="0"/>
@@ -5637,7 +5091,6 @@
         <w:rPr>
           <w:noProof/>
         </w:rPr>
-        <w:lastRenderedPageBreak/>
         <w:drawing>
           <wp:inline distT="0" distB="0" distL="0" distR="0" wp14:anchorId="6D8734BD" wp14:editId="1AC238F4">
             <wp:extent cx="3115395" cy="2904345"/>
@@ -5656,7 +5109,7 @@
                     </pic:cNvPicPr>
                   </pic:nvPicPr>
                   <pic:blipFill rotWithShape="1">
-                    <a:blip r:embed="rId9" cstate="print">
+                    <a:blip r:embed="rId10" cstate="print">
                       <a:extLst>
                         <a:ext uri="{28A0092B-C50C-407E-A947-70E740481C1C}">
                           <a14:useLocalDpi xmlns:a14="http://schemas.microsoft.com/office/drawing/2010/main" val="0"/>
@@ -5712,7 +5165,7 @@
                     </pic:cNvPicPr>
                   </pic:nvPicPr>
                   <pic:blipFill rotWithShape="1">
-                    <a:blip r:embed="rId10">
+                    <a:blip r:embed="rId11">
                       <a:extLst>
                         <a:ext uri="{28A0092B-C50C-407E-A947-70E740481C1C}">
                           <a14:useLocalDpi xmlns:a14="http://schemas.microsoft.com/office/drawing/2010/main" val="0"/>
@@ -6359,6 +5812,7 @@
           <w:szCs w:val="24"/>
           <w:lang w:val="pt-BR"/>
         </w:rPr>
+        <w:lastRenderedPageBreak/>
         <w:t>A mãe – figura feminina carinhosa, protetora e acolhedora;</w:t>
       </w:r>
     </w:p>
@@ -6425,16 +5879,7 @@
           <w:szCs w:val="24"/>
           <w:lang w:val="pt-BR"/>
         </w:rPr>
-        <w:t xml:space="preserve">O diabo – tipo de vilão que seduz o heroi com poder, conhecimento ou riqueza, ao qual o heroi deverá não cair na tentação para ter sucesso; se </w:t>
-      </w:r>
-      <w:r>
-        <w:rPr>
-          <w:sz w:val="24"/>
-          <w:szCs w:val="24"/>
-          <w:lang w:val="pt-BR"/>
-        </w:rPr>
-        <w:lastRenderedPageBreak/>
-        <w:t xml:space="preserve">esta personagem é salva em algum momento da narrativa, esta </w:t>
+        <w:t xml:space="preserve">O diabo – tipo de vilão que seduz o heroi com poder, conhecimento ou riqueza, ao qual o heroi deverá não cair na tentação para ter sucesso; se esta personagem é salva em algum momento da narrativa, esta </w:t>
       </w:r>
       <w:r>
         <w:rPr>
@@ -6816,6 +6261,7 @@
           <w:szCs w:val="24"/>
           <w:lang w:val="pt-BR"/>
         </w:rPr>
+        <w:lastRenderedPageBreak/>
         <w:t>Contagonista – é aquele que engana o protagonista e lhe coloca obstáculos e desafios pelo caminho, não estando necessariamente contra o mesmo</w:t>
       </w:r>
       <w:r>

</xml_diff>